<commit_message>
adding static web table
</commit_message>
<xml_diff>
--- a/Java & Selenium.docx
+++ b/Java & Selenium.docx
@@ -777,21 +777,7 @@
         <w:rPr>
           <w:lang w:val="en-US"/>
         </w:rPr>
-        <w:t xml:space="preserve">Variables is a container which can hold data. To represent </w:t>
-      </w:r>
-      <w:proofErr w:type="gramStart"/>
-      <w:r>
-        <w:rPr>
-          <w:lang w:val="en-US"/>
-        </w:rPr>
-        <w:t>data</w:t>
-      </w:r>
-      <w:proofErr w:type="gramEnd"/>
-      <w:r>
-        <w:rPr>
-          <w:lang w:val="en-US"/>
-        </w:rPr>
-        <w:t xml:space="preserve"> we need variables.</w:t>
+        <w:t>Variables is a container which can hold data. To represent data we need variables.</w:t>
       </w:r>
     </w:p>
     <w:p>
@@ -869,21 +855,7 @@
         <w:rPr>
           <w:lang w:val="en-US"/>
         </w:rPr>
-        <w:t>String name</w:t>
-      </w:r>
-      <w:proofErr w:type="gramStart"/>
-      <w:r>
-        <w:rPr>
-          <w:lang w:val="en-US"/>
-        </w:rPr>
-        <w:t>=”John</w:t>
-      </w:r>
-      <w:proofErr w:type="gramEnd"/>
-      <w:r>
-        <w:rPr>
-          <w:lang w:val="en-US"/>
-        </w:rPr>
-        <w:t xml:space="preserve">” </w:t>
+        <w:t xml:space="preserve">String name=”John” </w:t>
       </w:r>
     </w:p>
     <w:p>
@@ -2129,7 +2101,6 @@
         <w:t xml:space="preserve">Ex: 1) Tablets Table – </w:t>
       </w:r>
       <w:proofErr w:type="spellStart"/>
-      <w:proofErr w:type="gramStart"/>
       <w:r>
         <w:rPr>
           <w:sz w:val="24"/>
@@ -2145,16 +2116,7 @@
           <w:szCs w:val="24"/>
           <w:lang w:val="en-US"/>
         </w:rPr>
-        <w:t>(</w:t>
-      </w:r>
-      <w:proofErr w:type="gramEnd"/>
-      <w:r>
-        <w:rPr>
-          <w:sz w:val="24"/>
-          <w:szCs w:val="24"/>
-          <w:lang w:val="en-US"/>
-        </w:rPr>
-        <w:t>)</w:t>
+        <w:t>()</w:t>
       </w:r>
     </w:p>
     <w:p>
@@ -2179,7 +2141,6 @@
         <w:t xml:space="preserve">Submit Send – </w:t>
       </w:r>
       <w:proofErr w:type="spellStart"/>
-      <w:proofErr w:type="gramStart"/>
       <w:r>
         <w:rPr>
           <w:sz w:val="24"/>
@@ -2195,16 +2156,7 @@
           <w:szCs w:val="24"/>
           <w:lang w:val="en-US"/>
         </w:rPr>
-        <w:t>(</w:t>
-      </w:r>
-      <w:proofErr w:type="gramEnd"/>
-      <w:r>
-        <w:rPr>
-          <w:sz w:val="24"/>
-          <w:szCs w:val="24"/>
-          <w:lang w:val="en-US"/>
-        </w:rPr>
-        <w:t>)</w:t>
+        <w:t>()</w:t>
       </w:r>
       <w:r>
         <w:rPr>
@@ -2422,7 +2374,6 @@
         </w:rPr>
       </w:pPr>
       <w:proofErr w:type="spellStart"/>
-      <w:proofErr w:type="gramStart"/>
       <w:r>
         <w:rPr>
           <w:sz w:val="24"/>
@@ -2438,16 +2389,7 @@
           <w:szCs w:val="24"/>
           <w:lang w:val="en-US"/>
         </w:rPr>
-        <w:t>(</w:t>
-      </w:r>
-      <w:proofErr w:type="gramEnd"/>
-      <w:r>
-        <w:rPr>
-          <w:sz w:val="24"/>
-          <w:szCs w:val="24"/>
-          <w:lang w:val="en-US"/>
-        </w:rPr>
-        <w:t xml:space="preserve">) ---- single </w:t>
+        <w:t xml:space="preserve">() ---- single </w:t>
       </w:r>
       <w:proofErr w:type="spellStart"/>
       <w:r>
@@ -2474,7 +2416,6 @@
         </w:rPr>
       </w:pPr>
       <w:proofErr w:type="spellStart"/>
-      <w:proofErr w:type="gramStart"/>
       <w:r>
         <w:rPr>
           <w:sz w:val="24"/>
@@ -2490,16 +2431,7 @@
           <w:szCs w:val="24"/>
           <w:lang w:val="en-US"/>
         </w:rPr>
-        <w:t>(</w:t>
-      </w:r>
-      <w:proofErr w:type="gramEnd"/>
-      <w:r>
-        <w:rPr>
-          <w:sz w:val="24"/>
-          <w:szCs w:val="24"/>
-          <w:lang w:val="en-US"/>
-        </w:rPr>
-        <w:t>)</w:t>
+        <w:t>()</w:t>
       </w:r>
       <w:r>
         <w:rPr>
@@ -3133,7 +3065,6 @@
         </w:rPr>
       </w:pPr>
       <w:proofErr w:type="spellStart"/>
-      <w:proofErr w:type="gramStart"/>
       <w:r>
         <w:rPr>
           <w:sz w:val="24"/>
@@ -3143,7 +3074,6 @@
         <w:t>driver.SwitchTo</w:t>
       </w:r>
       <w:proofErr w:type="spellEnd"/>
-      <w:proofErr w:type="gramEnd"/>
       <w:r>
         <w:rPr>
           <w:sz w:val="24"/>
@@ -3313,9 +3243,8 @@
           <w:u w:val="single"/>
           <w:lang w:val="en-US"/>
         </w:rPr>
-        <w:t xml:space="preserve">Sec 31: Selenium Handling </w:t>
-      </w:r>
-      <w:proofErr w:type="spellStart"/>
+        <w:t>Sec 31: Selenium Handling Dropdow</w:t>
+      </w:r>
       <w:r>
         <w:rPr>
           <w:b/>
@@ -3325,9 +3254,8 @@
           <w:u w:val="single"/>
           <w:lang w:val="en-US"/>
         </w:rPr>
-        <w:t>Dropdows</w:t>
-      </w:r>
-      <w:proofErr w:type="spellEnd"/>
+        <w:t>n</w:t>
+      </w:r>
     </w:p>
     <w:p>
       <w:pPr>
@@ -3471,7 +3399,6 @@
         </w:rPr>
       </w:pPr>
       <w:proofErr w:type="spellStart"/>
-      <w:proofErr w:type="gramStart"/>
       <w:r>
         <w:rPr>
           <w:sz w:val="24"/>
@@ -3487,16 +3414,7 @@
           <w:szCs w:val="24"/>
           <w:lang w:val="en-US"/>
         </w:rPr>
-        <w:t>(</w:t>
-      </w:r>
-      <w:proofErr w:type="gramEnd"/>
-      <w:r>
-        <w:rPr>
-          <w:sz w:val="24"/>
-          <w:szCs w:val="24"/>
-          <w:lang w:val="en-US"/>
-        </w:rPr>
-        <w:t>)</w:t>
+        <w:t>()</w:t>
       </w:r>
       <w:r>
         <w:rPr>
@@ -3521,7 +3439,6 @@
         </w:rPr>
       </w:pPr>
       <w:proofErr w:type="spellStart"/>
-      <w:proofErr w:type="gramStart"/>
       <w:r>
         <w:rPr>
           <w:sz w:val="24"/>
@@ -3537,16 +3454,7 @@
           <w:szCs w:val="24"/>
           <w:lang w:val="en-US"/>
         </w:rPr>
-        <w:t>(</w:t>
-      </w:r>
-      <w:proofErr w:type="gramEnd"/>
-      <w:r>
-        <w:rPr>
-          <w:sz w:val="24"/>
-          <w:szCs w:val="24"/>
-          <w:lang w:val="en-US"/>
-        </w:rPr>
-        <w:t>)</w:t>
+        <w:t>()</w:t>
       </w:r>
       <w:r>
         <w:rPr>
@@ -3571,7 +3479,6 @@
         </w:rPr>
       </w:pPr>
       <w:proofErr w:type="spellStart"/>
-      <w:proofErr w:type="gramStart"/>
       <w:r>
         <w:rPr>
           <w:sz w:val="24"/>
@@ -3587,16 +3494,7 @@
           <w:szCs w:val="24"/>
           <w:lang w:val="en-US"/>
         </w:rPr>
-        <w:t>(</w:t>
-      </w:r>
-      <w:proofErr w:type="gramEnd"/>
-      <w:r>
-        <w:rPr>
-          <w:sz w:val="24"/>
-          <w:szCs w:val="24"/>
-          <w:lang w:val="en-US"/>
-        </w:rPr>
-        <w:t>)</w:t>
+        <w:t>()</w:t>
       </w:r>
     </w:p>
     <w:p>
@@ -3671,7 +3569,6 @@
         <w:t xml:space="preserve"> = </w:t>
       </w:r>
       <w:proofErr w:type="spellStart"/>
-      <w:proofErr w:type="gramStart"/>
       <w:r>
         <w:rPr>
           <w:rFonts w:ascii="Courier New" w:hAnsi="Courier New" w:cs="Courier New"/>
@@ -3691,7 +3588,6 @@
         <w:t>.findElement</w:t>
       </w:r>
       <w:proofErr w:type="spellEnd"/>
-      <w:proofErr w:type="gramEnd"/>
       <w:r>
         <w:rPr>
           <w:rFonts w:ascii="Courier New" w:hAnsi="Courier New" w:cs="Courier New"/>
@@ -3883,7 +3779,6 @@
         </w:rPr>
       </w:pPr>
       <w:proofErr w:type="spellStart"/>
-      <w:proofErr w:type="gramStart"/>
       <w:r>
         <w:rPr>
           <w:sz w:val="24"/>
@@ -3899,16 +3794,7 @@
           <w:szCs w:val="24"/>
           <w:lang w:val="en-US"/>
         </w:rPr>
-        <w:t>(</w:t>
-      </w:r>
-      <w:proofErr w:type="gramEnd"/>
-      <w:r>
-        <w:rPr>
-          <w:sz w:val="24"/>
-          <w:szCs w:val="24"/>
-          <w:lang w:val="en-US"/>
-        </w:rPr>
-        <w:t xml:space="preserve">) : returns all the options from the dropdown as a </w:t>
+        <w:t xml:space="preserve">() : returns all the options from the dropdown as a </w:t>
       </w:r>
       <w:proofErr w:type="spellStart"/>
       <w:r>
@@ -4022,6 +3908,7 @@
       </w:pPr>
       <w:r>
         <w:rPr>
+          <w:noProof/>
           <w:sz w:val="24"/>
           <w:szCs w:val="24"/>
           <w:lang w:val="en-US"/>
@@ -4076,9 +3963,107 @@
     <w:p>
       <w:pPr>
         <w:pStyle w:val="ListParagraph"/>
+        <w:rPr>
+          <w:sz w:val="24"/>
+          <w:szCs w:val="24"/>
+          <w:lang w:val="en-US"/>
+        </w:rPr>
+      </w:pPr>
+    </w:p>
+    <w:p>
+      <w:pPr>
+        <w:pStyle w:val="ListParagraph"/>
+        <w:rPr>
+          <w:sz w:val="24"/>
+          <w:szCs w:val="24"/>
+          <w:lang w:val="en-US"/>
+        </w:rPr>
+      </w:pPr>
+    </w:p>
+    <w:p>
+      <w:pPr>
+        <w:rPr>
+          <w:b/>
+          <w:bCs/>
+          <w:sz w:val="24"/>
+          <w:szCs w:val="24"/>
+          <w:u w:val="single"/>
+          <w:lang w:val="en-US"/>
+        </w:rPr>
+      </w:pPr>
+      <w:r>
+        <w:rPr>
+          <w:b/>
+          <w:bCs/>
+          <w:sz w:val="24"/>
+          <w:szCs w:val="24"/>
+          <w:u w:val="single"/>
+          <w:lang w:val="en-US"/>
+        </w:rPr>
+        <w:t>Sec 3</w:t>
+      </w:r>
+      <w:r>
+        <w:rPr>
+          <w:b/>
+          <w:bCs/>
+          <w:sz w:val="24"/>
+          <w:szCs w:val="24"/>
+          <w:u w:val="single"/>
+          <w:lang w:val="en-US"/>
+        </w:rPr>
+        <w:t>2</w:t>
+      </w:r>
+      <w:r>
+        <w:rPr>
+          <w:b/>
+          <w:bCs/>
+          <w:sz w:val="24"/>
+          <w:szCs w:val="24"/>
+          <w:u w:val="single"/>
+          <w:lang w:val="en-US"/>
+        </w:rPr>
+        <w:t>: Selenium Handling</w:t>
+      </w:r>
+      <w:r>
+        <w:rPr>
+          <w:b/>
+          <w:bCs/>
+          <w:sz w:val="24"/>
+          <w:szCs w:val="24"/>
+          <w:u w:val="single"/>
+          <w:lang w:val="en-US"/>
+        </w:rPr>
+        <w:t xml:space="preserve"> Auto-suggest</w:t>
+      </w:r>
+      <w:r>
+        <w:rPr>
+          <w:b/>
+          <w:bCs/>
+          <w:sz w:val="24"/>
+          <w:szCs w:val="24"/>
+          <w:u w:val="single"/>
+          <w:lang w:val="en-US"/>
+        </w:rPr>
+        <w:t xml:space="preserve"> Dropdow</w:t>
+      </w:r>
+      <w:r>
+        <w:rPr>
+          <w:b/>
+          <w:bCs/>
+          <w:sz w:val="24"/>
+          <w:szCs w:val="24"/>
+          <w:u w:val="single"/>
+          <w:lang w:val="en-US"/>
+        </w:rPr>
+        <w:t>n &amp; Static Web Table</w:t>
+      </w:r>
+    </w:p>
+    <w:p>
+      <w:pPr>
+        <w:pStyle w:val="ListParagraph"/>
         <w:numPr>
           <w:ilvl w:val="0"/>
-          <w:numId w:val="24"/>
+          <w:numId w:val="25"/>
         </w:numPr>
         <w:rPr>
           <w:sz w:val="24"/>
@@ -4086,6 +4071,2902 @@
           <w:lang w:val="en-US"/>
         </w:rPr>
       </w:pPr>
+      <w:r>
+        <w:rPr>
+          <w:sz w:val="24"/>
+          <w:szCs w:val="24"/>
+          <w:lang w:val="en-US"/>
+        </w:rPr>
+        <w:t>Auto – Suggest Dropdown:</w:t>
+      </w:r>
+    </w:p>
+    <w:p>
+      <w:pPr>
+        <w:pStyle w:val="ListParagraph"/>
+        <w:rPr>
+          <w:sz w:val="24"/>
+          <w:szCs w:val="24"/>
+          <w:lang w:val="en-US"/>
+        </w:rPr>
+      </w:pPr>
+      <w:r>
+        <w:rPr>
+          <w:sz w:val="24"/>
+          <w:szCs w:val="24"/>
+          <w:lang w:val="en-US"/>
+        </w:rPr>
+        <w:t>Ex:</w:t>
+      </w:r>
+    </w:p>
+    <w:p>
+      <w:pPr>
+        <w:pStyle w:val="NormalWeb"/>
+        <w:shd w:val="clear" w:color="auto" w:fill="FFFFFF"/>
+        <w:spacing w:before="0" w:beforeAutospacing="0" w:after="0" w:afterAutospacing="0"/>
+        <w:rPr>
+          <w:rFonts w:ascii="Courier New" w:hAnsi="Courier New" w:cs="Courier New"/>
+          <w:color w:val="000000"/>
+          <w:sz w:val="20"/>
+          <w:szCs w:val="20"/>
+        </w:rPr>
+      </w:pPr>
+      <w:r>
+        <w:rPr>
+          <w:rFonts w:ascii="Courier New" w:hAnsi="Courier New" w:cs="Courier New"/>
+          <w:b/>
+          <w:bCs/>
+          <w:color w:val="7F0055"/>
+          <w:sz w:val="20"/>
+          <w:szCs w:val="20"/>
+        </w:rPr>
+        <w:t>package</w:t>
+      </w:r>
+      <w:r>
+        <w:rPr>
+          <w:rFonts w:ascii="Courier New" w:hAnsi="Courier New" w:cs="Courier New"/>
+          <w:color w:val="000000"/>
+          <w:sz w:val="20"/>
+          <w:szCs w:val="20"/>
+        </w:rPr>
+        <w:t xml:space="preserve"> day33SeleniumHandlingAutoSuggestDropDownStaticWebTable;</w:t>
+      </w:r>
+    </w:p>
+    <w:p>
+      <w:pPr>
+        <w:pStyle w:val="NormalWeb"/>
+        <w:shd w:val="clear" w:color="auto" w:fill="FFFFFF"/>
+        <w:spacing w:before="0" w:beforeAutospacing="0" w:after="0" w:afterAutospacing="0"/>
+        <w:rPr>
+          <w:rFonts w:ascii="Courier New" w:hAnsi="Courier New" w:cs="Courier New"/>
+          <w:color w:val="000000"/>
+          <w:sz w:val="20"/>
+          <w:szCs w:val="20"/>
+        </w:rPr>
+      </w:pPr>
+    </w:p>
+    <w:p>
+      <w:pPr>
+        <w:pStyle w:val="NormalWeb"/>
+        <w:shd w:val="clear" w:color="auto" w:fill="FFFFFF"/>
+        <w:spacing w:before="0" w:beforeAutospacing="0" w:after="0" w:afterAutospacing="0"/>
+        <w:rPr>
+          <w:rFonts w:ascii="Courier New" w:hAnsi="Courier New" w:cs="Courier New"/>
+          <w:color w:val="000000"/>
+          <w:sz w:val="20"/>
+          <w:szCs w:val="20"/>
+        </w:rPr>
+      </w:pPr>
+      <w:r>
+        <w:rPr>
+          <w:rFonts w:ascii="Courier New" w:hAnsi="Courier New" w:cs="Courier New"/>
+          <w:b/>
+          <w:bCs/>
+          <w:color w:val="7F0055"/>
+          <w:sz w:val="20"/>
+          <w:szCs w:val="20"/>
+        </w:rPr>
+        <w:t>import</w:t>
+      </w:r>
+      <w:r>
+        <w:rPr>
+          <w:rFonts w:ascii="Courier New" w:hAnsi="Courier New" w:cs="Courier New"/>
+          <w:color w:val="000000"/>
+          <w:sz w:val="20"/>
+          <w:szCs w:val="20"/>
+        </w:rPr>
+        <w:t xml:space="preserve"> </w:t>
+      </w:r>
+      <w:proofErr w:type="spellStart"/>
+      <w:r>
+        <w:rPr>
+          <w:rFonts w:ascii="Courier New" w:hAnsi="Courier New" w:cs="Courier New"/>
+          <w:color w:val="000000"/>
+          <w:sz w:val="20"/>
+          <w:szCs w:val="20"/>
+        </w:rPr>
+        <w:t>java.time.Duration</w:t>
+      </w:r>
+      <w:proofErr w:type="spellEnd"/>
+      <w:r>
+        <w:rPr>
+          <w:rFonts w:ascii="Courier New" w:hAnsi="Courier New" w:cs="Courier New"/>
+          <w:color w:val="000000"/>
+          <w:sz w:val="20"/>
+          <w:szCs w:val="20"/>
+        </w:rPr>
+        <w:t>;</w:t>
+      </w:r>
+    </w:p>
+    <w:p>
+      <w:pPr>
+        <w:pStyle w:val="NormalWeb"/>
+        <w:shd w:val="clear" w:color="auto" w:fill="FFFFFF"/>
+        <w:spacing w:before="0" w:beforeAutospacing="0" w:after="0" w:afterAutospacing="0"/>
+        <w:rPr>
+          <w:rFonts w:ascii="Courier New" w:hAnsi="Courier New" w:cs="Courier New"/>
+          <w:color w:val="000000"/>
+          <w:sz w:val="20"/>
+          <w:szCs w:val="20"/>
+        </w:rPr>
+      </w:pPr>
+      <w:r>
+        <w:rPr>
+          <w:rFonts w:ascii="Courier New" w:hAnsi="Courier New" w:cs="Courier New"/>
+          <w:b/>
+          <w:bCs/>
+          <w:color w:val="7F0055"/>
+          <w:sz w:val="20"/>
+          <w:szCs w:val="20"/>
+        </w:rPr>
+        <w:t>import</w:t>
+      </w:r>
+      <w:r>
+        <w:rPr>
+          <w:rFonts w:ascii="Courier New" w:hAnsi="Courier New" w:cs="Courier New"/>
+          <w:color w:val="000000"/>
+          <w:sz w:val="20"/>
+          <w:szCs w:val="20"/>
+        </w:rPr>
+        <w:t xml:space="preserve"> </w:t>
+      </w:r>
+      <w:proofErr w:type="spellStart"/>
+      <w:r>
+        <w:rPr>
+          <w:rFonts w:ascii="Courier New" w:hAnsi="Courier New" w:cs="Courier New"/>
+          <w:color w:val="000000"/>
+          <w:sz w:val="20"/>
+          <w:szCs w:val="20"/>
+        </w:rPr>
+        <w:t>java.util.List</w:t>
+      </w:r>
+      <w:proofErr w:type="spellEnd"/>
+      <w:r>
+        <w:rPr>
+          <w:rFonts w:ascii="Courier New" w:hAnsi="Courier New" w:cs="Courier New"/>
+          <w:color w:val="000000"/>
+          <w:sz w:val="20"/>
+          <w:szCs w:val="20"/>
+        </w:rPr>
+        <w:t>;</w:t>
+      </w:r>
+    </w:p>
+    <w:p>
+      <w:pPr>
+        <w:pStyle w:val="NormalWeb"/>
+        <w:shd w:val="clear" w:color="auto" w:fill="FFFFFF"/>
+        <w:spacing w:before="0" w:beforeAutospacing="0" w:after="0" w:afterAutospacing="0"/>
+        <w:rPr>
+          <w:rFonts w:ascii="Courier New" w:hAnsi="Courier New" w:cs="Courier New"/>
+          <w:color w:val="000000"/>
+          <w:sz w:val="20"/>
+          <w:szCs w:val="20"/>
+        </w:rPr>
+      </w:pPr>
+    </w:p>
+    <w:p>
+      <w:pPr>
+        <w:pStyle w:val="NormalWeb"/>
+        <w:shd w:val="clear" w:color="auto" w:fill="FFFFFF"/>
+        <w:spacing w:before="0" w:beforeAutospacing="0" w:after="0" w:afterAutospacing="0"/>
+        <w:rPr>
+          <w:rFonts w:ascii="Courier New" w:hAnsi="Courier New" w:cs="Courier New"/>
+          <w:color w:val="000000"/>
+          <w:sz w:val="20"/>
+          <w:szCs w:val="20"/>
+        </w:rPr>
+      </w:pPr>
+      <w:r>
+        <w:rPr>
+          <w:rFonts w:ascii="Courier New" w:hAnsi="Courier New" w:cs="Courier New"/>
+          <w:b/>
+          <w:bCs/>
+          <w:color w:val="7F0055"/>
+          <w:sz w:val="20"/>
+          <w:szCs w:val="20"/>
+        </w:rPr>
+        <w:t>import</w:t>
+      </w:r>
+      <w:r>
+        <w:rPr>
+          <w:rFonts w:ascii="Courier New" w:hAnsi="Courier New" w:cs="Courier New"/>
+          <w:color w:val="000000"/>
+          <w:sz w:val="20"/>
+          <w:szCs w:val="20"/>
+        </w:rPr>
+        <w:t xml:space="preserve"> </w:t>
+      </w:r>
+      <w:proofErr w:type="spellStart"/>
+      <w:r>
+        <w:rPr>
+          <w:rFonts w:ascii="Courier New" w:hAnsi="Courier New" w:cs="Courier New"/>
+          <w:color w:val="000000"/>
+          <w:sz w:val="20"/>
+          <w:szCs w:val="20"/>
+        </w:rPr>
+        <w:t>org.openqa.selenium.By</w:t>
+      </w:r>
+      <w:proofErr w:type="spellEnd"/>
+      <w:r>
+        <w:rPr>
+          <w:rFonts w:ascii="Courier New" w:hAnsi="Courier New" w:cs="Courier New"/>
+          <w:color w:val="000000"/>
+          <w:sz w:val="20"/>
+          <w:szCs w:val="20"/>
+        </w:rPr>
+        <w:t>;</w:t>
+      </w:r>
+    </w:p>
+    <w:p>
+      <w:pPr>
+        <w:pStyle w:val="NormalWeb"/>
+        <w:shd w:val="clear" w:color="auto" w:fill="FFFFFF"/>
+        <w:spacing w:before="0" w:beforeAutospacing="0" w:after="0" w:afterAutospacing="0"/>
+        <w:rPr>
+          <w:rFonts w:ascii="Courier New" w:hAnsi="Courier New" w:cs="Courier New"/>
+          <w:color w:val="000000"/>
+          <w:sz w:val="20"/>
+          <w:szCs w:val="20"/>
+        </w:rPr>
+      </w:pPr>
+      <w:r>
+        <w:rPr>
+          <w:rFonts w:ascii="Courier New" w:hAnsi="Courier New" w:cs="Courier New"/>
+          <w:b/>
+          <w:bCs/>
+          <w:color w:val="7F0055"/>
+          <w:sz w:val="20"/>
+          <w:szCs w:val="20"/>
+        </w:rPr>
+        <w:t>import</w:t>
+      </w:r>
+      <w:r>
+        <w:rPr>
+          <w:rFonts w:ascii="Courier New" w:hAnsi="Courier New" w:cs="Courier New"/>
+          <w:color w:val="000000"/>
+          <w:sz w:val="20"/>
+          <w:szCs w:val="20"/>
+        </w:rPr>
+        <w:t xml:space="preserve"> </w:t>
+      </w:r>
+      <w:proofErr w:type="spellStart"/>
+      <w:r>
+        <w:rPr>
+          <w:rFonts w:ascii="Courier New" w:hAnsi="Courier New" w:cs="Courier New"/>
+          <w:color w:val="000000"/>
+          <w:sz w:val="20"/>
+          <w:szCs w:val="20"/>
+        </w:rPr>
+        <w:t>org.openqa.selenium.WebDriver</w:t>
+      </w:r>
+      <w:proofErr w:type="spellEnd"/>
+      <w:r>
+        <w:rPr>
+          <w:rFonts w:ascii="Courier New" w:hAnsi="Courier New" w:cs="Courier New"/>
+          <w:color w:val="000000"/>
+          <w:sz w:val="20"/>
+          <w:szCs w:val="20"/>
+        </w:rPr>
+        <w:t>;</w:t>
+      </w:r>
+    </w:p>
+    <w:p>
+      <w:pPr>
+        <w:pStyle w:val="NormalWeb"/>
+        <w:shd w:val="clear" w:color="auto" w:fill="FFFFFF"/>
+        <w:spacing w:before="0" w:beforeAutospacing="0" w:after="0" w:afterAutospacing="0"/>
+        <w:rPr>
+          <w:rFonts w:ascii="Courier New" w:hAnsi="Courier New" w:cs="Courier New"/>
+          <w:color w:val="000000"/>
+          <w:sz w:val="20"/>
+          <w:szCs w:val="20"/>
+        </w:rPr>
+      </w:pPr>
+      <w:r>
+        <w:rPr>
+          <w:rFonts w:ascii="Courier New" w:hAnsi="Courier New" w:cs="Courier New"/>
+          <w:b/>
+          <w:bCs/>
+          <w:color w:val="7F0055"/>
+          <w:sz w:val="20"/>
+          <w:szCs w:val="20"/>
+        </w:rPr>
+        <w:t>import</w:t>
+      </w:r>
+      <w:r>
+        <w:rPr>
+          <w:rFonts w:ascii="Courier New" w:hAnsi="Courier New" w:cs="Courier New"/>
+          <w:color w:val="000000"/>
+          <w:sz w:val="20"/>
+          <w:szCs w:val="20"/>
+        </w:rPr>
+        <w:t xml:space="preserve"> </w:t>
+      </w:r>
+      <w:proofErr w:type="spellStart"/>
+      <w:r>
+        <w:rPr>
+          <w:rFonts w:ascii="Courier New" w:hAnsi="Courier New" w:cs="Courier New"/>
+          <w:color w:val="000000"/>
+          <w:sz w:val="20"/>
+          <w:szCs w:val="20"/>
+        </w:rPr>
+        <w:t>org.openqa.selenium.WebElement</w:t>
+      </w:r>
+      <w:proofErr w:type="spellEnd"/>
+      <w:r>
+        <w:rPr>
+          <w:rFonts w:ascii="Courier New" w:hAnsi="Courier New" w:cs="Courier New"/>
+          <w:color w:val="000000"/>
+          <w:sz w:val="20"/>
+          <w:szCs w:val="20"/>
+        </w:rPr>
+        <w:t>;</w:t>
+      </w:r>
+    </w:p>
+    <w:p>
+      <w:pPr>
+        <w:pStyle w:val="NormalWeb"/>
+        <w:shd w:val="clear" w:color="auto" w:fill="FFFFFF"/>
+        <w:spacing w:before="0" w:beforeAutospacing="0" w:after="0" w:afterAutospacing="0"/>
+        <w:rPr>
+          <w:rFonts w:ascii="Courier New" w:hAnsi="Courier New" w:cs="Courier New"/>
+          <w:color w:val="000000"/>
+          <w:sz w:val="20"/>
+          <w:szCs w:val="20"/>
+        </w:rPr>
+      </w:pPr>
+      <w:r>
+        <w:rPr>
+          <w:rFonts w:ascii="Courier New" w:hAnsi="Courier New" w:cs="Courier New"/>
+          <w:b/>
+          <w:bCs/>
+          <w:color w:val="7F0055"/>
+          <w:sz w:val="20"/>
+          <w:szCs w:val="20"/>
+        </w:rPr>
+        <w:t>import</w:t>
+      </w:r>
+      <w:r>
+        <w:rPr>
+          <w:rFonts w:ascii="Courier New" w:hAnsi="Courier New" w:cs="Courier New"/>
+          <w:color w:val="000000"/>
+          <w:sz w:val="20"/>
+          <w:szCs w:val="20"/>
+        </w:rPr>
+        <w:t xml:space="preserve"> </w:t>
+      </w:r>
+      <w:proofErr w:type="spellStart"/>
+      <w:r>
+        <w:rPr>
+          <w:rFonts w:ascii="Courier New" w:hAnsi="Courier New" w:cs="Courier New"/>
+          <w:color w:val="000000"/>
+          <w:sz w:val="20"/>
+          <w:szCs w:val="20"/>
+        </w:rPr>
+        <w:t>org.openqa.selenium.chrome.ChromeDriver</w:t>
+      </w:r>
+      <w:proofErr w:type="spellEnd"/>
+      <w:r>
+        <w:rPr>
+          <w:rFonts w:ascii="Courier New" w:hAnsi="Courier New" w:cs="Courier New"/>
+          <w:color w:val="000000"/>
+          <w:sz w:val="20"/>
+          <w:szCs w:val="20"/>
+        </w:rPr>
+        <w:t>;</w:t>
+      </w:r>
+    </w:p>
+    <w:p>
+      <w:pPr>
+        <w:pStyle w:val="NormalWeb"/>
+        <w:shd w:val="clear" w:color="auto" w:fill="FFFFFF"/>
+        <w:spacing w:before="0" w:beforeAutospacing="0" w:after="0" w:afterAutospacing="0"/>
+        <w:rPr>
+          <w:rFonts w:ascii="Courier New" w:hAnsi="Courier New" w:cs="Courier New"/>
+          <w:color w:val="000000"/>
+          <w:sz w:val="20"/>
+          <w:szCs w:val="20"/>
+        </w:rPr>
+      </w:pPr>
+    </w:p>
+    <w:p>
+      <w:pPr>
+        <w:pStyle w:val="NormalWeb"/>
+        <w:shd w:val="clear" w:color="auto" w:fill="FFFFFF"/>
+        <w:spacing w:before="0" w:beforeAutospacing="0" w:after="0" w:afterAutospacing="0"/>
+        <w:rPr>
+          <w:rFonts w:ascii="Courier New" w:hAnsi="Courier New" w:cs="Courier New"/>
+          <w:color w:val="000000"/>
+          <w:sz w:val="20"/>
+          <w:szCs w:val="20"/>
+        </w:rPr>
+      </w:pPr>
+      <w:r>
+        <w:rPr>
+          <w:rFonts w:ascii="Courier New" w:hAnsi="Courier New" w:cs="Courier New"/>
+          <w:b/>
+          <w:bCs/>
+          <w:color w:val="7F0055"/>
+          <w:sz w:val="20"/>
+          <w:szCs w:val="20"/>
+        </w:rPr>
+        <w:t>public</w:t>
+      </w:r>
+      <w:r>
+        <w:rPr>
+          <w:rFonts w:ascii="Courier New" w:hAnsi="Courier New" w:cs="Courier New"/>
+          <w:color w:val="000000"/>
+          <w:sz w:val="20"/>
+          <w:szCs w:val="20"/>
+        </w:rPr>
+        <w:t xml:space="preserve"> </w:t>
+      </w:r>
+      <w:r>
+        <w:rPr>
+          <w:rFonts w:ascii="Courier New" w:hAnsi="Courier New" w:cs="Courier New"/>
+          <w:b/>
+          <w:bCs/>
+          <w:color w:val="7F0055"/>
+          <w:sz w:val="20"/>
+          <w:szCs w:val="20"/>
+        </w:rPr>
+        <w:t>class</w:t>
+      </w:r>
+      <w:r>
+        <w:rPr>
+          <w:rFonts w:ascii="Courier New" w:hAnsi="Courier New" w:cs="Courier New"/>
+          <w:color w:val="000000"/>
+          <w:sz w:val="20"/>
+          <w:szCs w:val="20"/>
+        </w:rPr>
+        <w:t xml:space="preserve"> </w:t>
+      </w:r>
+      <w:proofErr w:type="spellStart"/>
+      <w:r>
+        <w:rPr>
+          <w:rFonts w:ascii="Courier New" w:hAnsi="Courier New" w:cs="Courier New"/>
+          <w:color w:val="000000"/>
+          <w:sz w:val="20"/>
+          <w:szCs w:val="20"/>
+        </w:rPr>
+        <w:t>GoogleSearch_AutoSuggestDropDown</w:t>
+      </w:r>
+      <w:proofErr w:type="spellEnd"/>
+      <w:r>
+        <w:rPr>
+          <w:rFonts w:ascii="Courier New" w:hAnsi="Courier New" w:cs="Courier New"/>
+          <w:color w:val="000000"/>
+          <w:sz w:val="20"/>
+          <w:szCs w:val="20"/>
+        </w:rPr>
+        <w:t xml:space="preserve"> {</w:t>
+      </w:r>
+    </w:p>
+    <w:p>
+      <w:pPr>
+        <w:pStyle w:val="NormalWeb"/>
+        <w:shd w:val="clear" w:color="auto" w:fill="FFFFFF"/>
+        <w:spacing w:before="0" w:beforeAutospacing="0" w:after="0" w:afterAutospacing="0"/>
+        <w:rPr>
+          <w:rFonts w:ascii="Courier New" w:hAnsi="Courier New" w:cs="Courier New"/>
+          <w:color w:val="000000"/>
+          <w:sz w:val="20"/>
+          <w:szCs w:val="20"/>
+        </w:rPr>
+      </w:pPr>
+      <w:r>
+        <w:rPr>
+          <w:rFonts w:ascii="Courier New" w:hAnsi="Courier New" w:cs="Courier New"/>
+          <w:color w:val="000000"/>
+          <w:sz w:val="20"/>
+          <w:szCs w:val="20"/>
+        </w:rPr>
+        <w:tab/>
+      </w:r>
+      <w:r>
+        <w:rPr>
+          <w:rFonts w:ascii="Courier New" w:hAnsi="Courier New" w:cs="Courier New"/>
+          <w:b/>
+          <w:bCs/>
+          <w:color w:val="7F0055"/>
+          <w:sz w:val="20"/>
+          <w:szCs w:val="20"/>
+        </w:rPr>
+        <w:t>public</w:t>
+      </w:r>
+      <w:r>
+        <w:rPr>
+          <w:rFonts w:ascii="Courier New" w:hAnsi="Courier New" w:cs="Courier New"/>
+          <w:color w:val="000000"/>
+          <w:sz w:val="20"/>
+          <w:szCs w:val="20"/>
+        </w:rPr>
+        <w:t xml:space="preserve"> </w:t>
+      </w:r>
+      <w:r>
+        <w:rPr>
+          <w:rFonts w:ascii="Courier New" w:hAnsi="Courier New" w:cs="Courier New"/>
+          <w:b/>
+          <w:bCs/>
+          <w:color w:val="7F0055"/>
+          <w:sz w:val="20"/>
+          <w:szCs w:val="20"/>
+        </w:rPr>
+        <w:t>static</w:t>
+      </w:r>
+      <w:r>
+        <w:rPr>
+          <w:rFonts w:ascii="Courier New" w:hAnsi="Courier New" w:cs="Courier New"/>
+          <w:color w:val="000000"/>
+          <w:sz w:val="20"/>
+          <w:szCs w:val="20"/>
+        </w:rPr>
+        <w:t xml:space="preserve"> </w:t>
+      </w:r>
+      <w:r>
+        <w:rPr>
+          <w:rFonts w:ascii="Courier New" w:hAnsi="Courier New" w:cs="Courier New"/>
+          <w:b/>
+          <w:bCs/>
+          <w:color w:val="7F0055"/>
+          <w:sz w:val="20"/>
+          <w:szCs w:val="20"/>
+        </w:rPr>
+        <w:t>void</w:t>
+      </w:r>
+      <w:r>
+        <w:rPr>
+          <w:rFonts w:ascii="Courier New" w:hAnsi="Courier New" w:cs="Courier New"/>
+          <w:color w:val="000000"/>
+          <w:sz w:val="20"/>
+          <w:szCs w:val="20"/>
+        </w:rPr>
+        <w:t xml:space="preserve"> main(String[] </w:t>
+      </w:r>
+      <w:proofErr w:type="spellStart"/>
+      <w:r>
+        <w:rPr>
+          <w:rFonts w:ascii="Courier New" w:hAnsi="Courier New" w:cs="Courier New"/>
+          <w:color w:val="6A3E3E"/>
+          <w:sz w:val="20"/>
+          <w:szCs w:val="20"/>
+        </w:rPr>
+        <w:t>args</w:t>
+      </w:r>
+      <w:proofErr w:type="spellEnd"/>
+      <w:r>
+        <w:rPr>
+          <w:rFonts w:ascii="Courier New" w:hAnsi="Courier New" w:cs="Courier New"/>
+          <w:color w:val="000000"/>
+          <w:sz w:val="20"/>
+          <w:szCs w:val="20"/>
+        </w:rPr>
+        <w:t xml:space="preserve">) </w:t>
+      </w:r>
+      <w:r>
+        <w:rPr>
+          <w:rFonts w:ascii="Courier New" w:hAnsi="Courier New" w:cs="Courier New"/>
+          <w:b/>
+          <w:bCs/>
+          <w:color w:val="7F0055"/>
+          <w:sz w:val="20"/>
+          <w:szCs w:val="20"/>
+        </w:rPr>
+        <w:t>throws</w:t>
+      </w:r>
+      <w:r>
+        <w:rPr>
+          <w:rFonts w:ascii="Courier New" w:hAnsi="Courier New" w:cs="Courier New"/>
+          <w:color w:val="000000"/>
+          <w:sz w:val="20"/>
+          <w:szCs w:val="20"/>
+        </w:rPr>
+        <w:t xml:space="preserve"> </w:t>
+      </w:r>
+      <w:proofErr w:type="spellStart"/>
+      <w:r>
+        <w:rPr>
+          <w:rFonts w:ascii="Courier New" w:hAnsi="Courier New" w:cs="Courier New"/>
+          <w:color w:val="000000"/>
+          <w:sz w:val="20"/>
+          <w:szCs w:val="20"/>
+        </w:rPr>
+        <w:t>InterruptedException</w:t>
+      </w:r>
+      <w:proofErr w:type="spellEnd"/>
+      <w:r>
+        <w:rPr>
+          <w:rFonts w:ascii="Courier New" w:hAnsi="Courier New" w:cs="Courier New"/>
+          <w:color w:val="000000"/>
+          <w:sz w:val="20"/>
+          <w:szCs w:val="20"/>
+        </w:rPr>
+        <w:t xml:space="preserve"> {</w:t>
+      </w:r>
+    </w:p>
+    <w:p>
+      <w:pPr>
+        <w:pStyle w:val="NormalWeb"/>
+        <w:shd w:val="clear" w:color="auto" w:fill="FFFFFF"/>
+        <w:spacing w:before="0" w:beforeAutospacing="0" w:after="0" w:afterAutospacing="0"/>
+        <w:rPr>
+          <w:rFonts w:ascii="Courier New" w:hAnsi="Courier New" w:cs="Courier New"/>
+          <w:color w:val="000000"/>
+          <w:sz w:val="20"/>
+          <w:szCs w:val="20"/>
+        </w:rPr>
+      </w:pPr>
+      <w:r>
+        <w:rPr>
+          <w:rFonts w:ascii="Courier New" w:hAnsi="Courier New" w:cs="Courier New"/>
+          <w:color w:val="000000"/>
+          <w:sz w:val="20"/>
+          <w:szCs w:val="20"/>
+        </w:rPr>
+        <w:tab/>
+      </w:r>
+      <w:r>
+        <w:rPr>
+          <w:rFonts w:ascii="Courier New" w:hAnsi="Courier New" w:cs="Courier New"/>
+          <w:color w:val="000000"/>
+          <w:sz w:val="20"/>
+          <w:szCs w:val="20"/>
+        </w:rPr>
+        <w:tab/>
+        <w:t xml:space="preserve">WebDriver </w:t>
+      </w:r>
+      <w:r>
+        <w:rPr>
+          <w:rFonts w:ascii="Courier New" w:hAnsi="Courier New" w:cs="Courier New"/>
+          <w:color w:val="6A3E3E"/>
+          <w:sz w:val="20"/>
+          <w:szCs w:val="20"/>
+        </w:rPr>
+        <w:t>driver</w:t>
+      </w:r>
+      <w:r>
+        <w:rPr>
+          <w:rFonts w:ascii="Courier New" w:hAnsi="Courier New" w:cs="Courier New"/>
+          <w:color w:val="000000"/>
+          <w:sz w:val="20"/>
+          <w:szCs w:val="20"/>
+        </w:rPr>
+        <w:t xml:space="preserve"> = </w:t>
+      </w:r>
+      <w:r>
+        <w:rPr>
+          <w:rFonts w:ascii="Courier New" w:hAnsi="Courier New" w:cs="Courier New"/>
+          <w:b/>
+          <w:bCs/>
+          <w:color w:val="7F0055"/>
+          <w:sz w:val="20"/>
+          <w:szCs w:val="20"/>
+        </w:rPr>
+        <w:t>new</w:t>
+      </w:r>
+      <w:r>
+        <w:rPr>
+          <w:rFonts w:ascii="Courier New" w:hAnsi="Courier New" w:cs="Courier New"/>
+          <w:color w:val="000000"/>
+          <w:sz w:val="20"/>
+          <w:szCs w:val="20"/>
+        </w:rPr>
+        <w:t xml:space="preserve"> </w:t>
+      </w:r>
+      <w:proofErr w:type="spellStart"/>
+      <w:r>
+        <w:rPr>
+          <w:rFonts w:ascii="Courier New" w:hAnsi="Courier New" w:cs="Courier New"/>
+          <w:color w:val="000000"/>
+          <w:sz w:val="20"/>
+          <w:szCs w:val="20"/>
+        </w:rPr>
+        <w:t>ChromeDriver</w:t>
+      </w:r>
+      <w:proofErr w:type="spellEnd"/>
+      <w:r>
+        <w:rPr>
+          <w:rFonts w:ascii="Courier New" w:hAnsi="Courier New" w:cs="Courier New"/>
+          <w:color w:val="000000"/>
+          <w:sz w:val="20"/>
+          <w:szCs w:val="20"/>
+        </w:rPr>
+        <w:t>();</w:t>
+      </w:r>
+    </w:p>
+    <w:p>
+      <w:pPr>
+        <w:pStyle w:val="NormalWeb"/>
+        <w:shd w:val="clear" w:color="auto" w:fill="FFFFFF"/>
+        <w:spacing w:before="0" w:beforeAutospacing="0" w:after="0" w:afterAutospacing="0"/>
+        <w:rPr>
+          <w:rFonts w:ascii="Courier New" w:hAnsi="Courier New" w:cs="Courier New"/>
+          <w:color w:val="000000"/>
+          <w:sz w:val="20"/>
+          <w:szCs w:val="20"/>
+        </w:rPr>
+      </w:pPr>
+      <w:r>
+        <w:rPr>
+          <w:rFonts w:ascii="Courier New" w:hAnsi="Courier New" w:cs="Courier New"/>
+          <w:color w:val="000000"/>
+          <w:sz w:val="20"/>
+          <w:szCs w:val="20"/>
+        </w:rPr>
+        <w:tab/>
+      </w:r>
+      <w:r>
+        <w:rPr>
+          <w:rFonts w:ascii="Courier New" w:hAnsi="Courier New" w:cs="Courier New"/>
+          <w:color w:val="000000"/>
+          <w:sz w:val="20"/>
+          <w:szCs w:val="20"/>
+        </w:rPr>
+        <w:tab/>
+      </w:r>
+      <w:r>
+        <w:rPr>
+          <w:rFonts w:ascii="Courier New" w:hAnsi="Courier New" w:cs="Courier New"/>
+          <w:color w:val="6A3E3E"/>
+          <w:sz w:val="20"/>
+          <w:szCs w:val="20"/>
+        </w:rPr>
+        <w:t>driver</w:t>
+      </w:r>
+      <w:r>
+        <w:rPr>
+          <w:rFonts w:ascii="Courier New" w:hAnsi="Courier New" w:cs="Courier New"/>
+          <w:color w:val="000000"/>
+          <w:sz w:val="20"/>
+          <w:szCs w:val="20"/>
+        </w:rPr>
+        <w:t>.manage().timeouts().implicitlyWait(Duration.</w:t>
+      </w:r>
+      <w:r>
+        <w:rPr>
+          <w:rFonts w:ascii="Courier New" w:hAnsi="Courier New" w:cs="Courier New"/>
+          <w:i/>
+          <w:iCs/>
+          <w:color w:val="000000"/>
+          <w:sz w:val="20"/>
+          <w:szCs w:val="20"/>
+        </w:rPr>
+        <w:t>ofSeconds</w:t>
+      </w:r>
+      <w:r>
+        <w:rPr>
+          <w:rFonts w:ascii="Courier New" w:hAnsi="Courier New" w:cs="Courier New"/>
+          <w:color w:val="000000"/>
+          <w:sz w:val="20"/>
+          <w:szCs w:val="20"/>
+        </w:rPr>
+        <w:t>(10));</w:t>
+      </w:r>
+    </w:p>
+    <w:p>
+      <w:pPr>
+        <w:pStyle w:val="NormalWeb"/>
+        <w:shd w:val="clear" w:color="auto" w:fill="FFFFFF"/>
+        <w:spacing w:before="0" w:beforeAutospacing="0" w:after="0" w:afterAutospacing="0"/>
+        <w:rPr>
+          <w:rFonts w:ascii="Courier New" w:hAnsi="Courier New" w:cs="Courier New"/>
+          <w:color w:val="000000"/>
+          <w:sz w:val="20"/>
+          <w:szCs w:val="20"/>
+        </w:rPr>
+      </w:pPr>
+      <w:r>
+        <w:rPr>
+          <w:rFonts w:ascii="Courier New" w:hAnsi="Courier New" w:cs="Courier New"/>
+          <w:color w:val="000000"/>
+          <w:sz w:val="20"/>
+          <w:szCs w:val="20"/>
+        </w:rPr>
+        <w:tab/>
+      </w:r>
+      <w:r>
+        <w:rPr>
+          <w:rFonts w:ascii="Courier New" w:hAnsi="Courier New" w:cs="Courier New"/>
+          <w:color w:val="000000"/>
+          <w:sz w:val="20"/>
+          <w:szCs w:val="20"/>
+        </w:rPr>
+        <w:tab/>
+      </w:r>
+      <w:proofErr w:type="spellStart"/>
+      <w:r>
+        <w:rPr>
+          <w:rFonts w:ascii="Courier New" w:hAnsi="Courier New" w:cs="Courier New"/>
+          <w:color w:val="6A3E3E"/>
+          <w:sz w:val="20"/>
+          <w:szCs w:val="20"/>
+        </w:rPr>
+        <w:t>driver</w:t>
+      </w:r>
+      <w:r>
+        <w:rPr>
+          <w:rFonts w:ascii="Courier New" w:hAnsi="Courier New" w:cs="Courier New"/>
+          <w:color w:val="000000"/>
+          <w:sz w:val="20"/>
+          <w:szCs w:val="20"/>
+        </w:rPr>
+        <w:t>.get</w:t>
+      </w:r>
+      <w:proofErr w:type="spellEnd"/>
+      <w:r>
+        <w:rPr>
+          <w:rFonts w:ascii="Courier New" w:hAnsi="Courier New" w:cs="Courier New"/>
+          <w:color w:val="000000"/>
+          <w:sz w:val="20"/>
+          <w:szCs w:val="20"/>
+        </w:rPr>
+        <w:t>(</w:t>
+      </w:r>
+      <w:r>
+        <w:rPr>
+          <w:rFonts w:ascii="Courier New" w:hAnsi="Courier New" w:cs="Courier New"/>
+          <w:color w:val="2A00FF"/>
+          <w:sz w:val="20"/>
+          <w:szCs w:val="20"/>
+        </w:rPr>
+        <w:t>"https://www.google.com/"</w:t>
+      </w:r>
+      <w:r>
+        <w:rPr>
+          <w:rFonts w:ascii="Courier New" w:hAnsi="Courier New" w:cs="Courier New"/>
+          <w:color w:val="000000"/>
+          <w:sz w:val="20"/>
+          <w:szCs w:val="20"/>
+        </w:rPr>
+        <w:t>);</w:t>
+      </w:r>
+    </w:p>
+    <w:p>
+      <w:pPr>
+        <w:pStyle w:val="NormalWeb"/>
+        <w:shd w:val="clear" w:color="auto" w:fill="FFFFFF"/>
+        <w:spacing w:before="0" w:beforeAutospacing="0" w:after="0" w:afterAutospacing="0"/>
+        <w:rPr>
+          <w:rFonts w:ascii="Courier New" w:hAnsi="Courier New" w:cs="Courier New"/>
+          <w:color w:val="000000"/>
+          <w:sz w:val="20"/>
+          <w:szCs w:val="20"/>
+        </w:rPr>
+      </w:pPr>
+      <w:r>
+        <w:rPr>
+          <w:rFonts w:ascii="Courier New" w:hAnsi="Courier New" w:cs="Courier New"/>
+          <w:color w:val="000000"/>
+          <w:sz w:val="20"/>
+          <w:szCs w:val="20"/>
+        </w:rPr>
+        <w:tab/>
+      </w:r>
+      <w:r>
+        <w:rPr>
+          <w:rFonts w:ascii="Courier New" w:hAnsi="Courier New" w:cs="Courier New"/>
+          <w:color w:val="000000"/>
+          <w:sz w:val="20"/>
+          <w:szCs w:val="20"/>
+        </w:rPr>
+        <w:tab/>
+      </w:r>
+      <w:proofErr w:type="spellStart"/>
+      <w:r>
+        <w:rPr>
+          <w:rFonts w:ascii="Courier New" w:hAnsi="Courier New" w:cs="Courier New"/>
+          <w:color w:val="6A3E3E"/>
+          <w:sz w:val="20"/>
+          <w:szCs w:val="20"/>
+        </w:rPr>
+        <w:t>driver</w:t>
+      </w:r>
+      <w:r>
+        <w:rPr>
+          <w:rFonts w:ascii="Courier New" w:hAnsi="Courier New" w:cs="Courier New"/>
+          <w:color w:val="000000"/>
+          <w:sz w:val="20"/>
+          <w:szCs w:val="20"/>
+        </w:rPr>
+        <w:t>.manage</w:t>
+      </w:r>
+      <w:proofErr w:type="spellEnd"/>
+      <w:r>
+        <w:rPr>
+          <w:rFonts w:ascii="Courier New" w:hAnsi="Courier New" w:cs="Courier New"/>
+          <w:color w:val="000000"/>
+          <w:sz w:val="20"/>
+          <w:szCs w:val="20"/>
+        </w:rPr>
+        <w:t>().window().maximize();</w:t>
+      </w:r>
+    </w:p>
+    <w:p>
+      <w:pPr>
+        <w:pStyle w:val="NormalWeb"/>
+        <w:shd w:val="clear" w:color="auto" w:fill="FFFFFF"/>
+        <w:spacing w:before="0" w:beforeAutospacing="0" w:after="0" w:afterAutospacing="0"/>
+        <w:rPr>
+          <w:rFonts w:ascii="Courier New" w:hAnsi="Courier New" w:cs="Courier New"/>
+          <w:color w:val="000000"/>
+          <w:sz w:val="20"/>
+          <w:szCs w:val="20"/>
+        </w:rPr>
+      </w:pPr>
+      <w:r>
+        <w:rPr>
+          <w:rFonts w:ascii="Courier New" w:hAnsi="Courier New" w:cs="Courier New"/>
+          <w:color w:val="000000"/>
+          <w:sz w:val="20"/>
+          <w:szCs w:val="20"/>
+        </w:rPr>
+        <w:tab/>
+      </w:r>
+      <w:r>
+        <w:rPr>
+          <w:rFonts w:ascii="Courier New" w:hAnsi="Courier New" w:cs="Courier New"/>
+          <w:color w:val="000000"/>
+          <w:sz w:val="20"/>
+          <w:szCs w:val="20"/>
+        </w:rPr>
+        <w:tab/>
+      </w:r>
+      <w:proofErr w:type="spellStart"/>
+      <w:r>
+        <w:rPr>
+          <w:rFonts w:ascii="Courier New" w:hAnsi="Courier New" w:cs="Courier New"/>
+          <w:color w:val="6A3E3E"/>
+          <w:sz w:val="20"/>
+          <w:szCs w:val="20"/>
+        </w:rPr>
+        <w:t>driver</w:t>
+      </w:r>
+      <w:r>
+        <w:rPr>
+          <w:rFonts w:ascii="Courier New" w:hAnsi="Courier New" w:cs="Courier New"/>
+          <w:color w:val="000000"/>
+          <w:sz w:val="20"/>
+          <w:szCs w:val="20"/>
+        </w:rPr>
+        <w:t>.findElement</w:t>
+      </w:r>
+      <w:proofErr w:type="spellEnd"/>
+      <w:r>
+        <w:rPr>
+          <w:rFonts w:ascii="Courier New" w:hAnsi="Courier New" w:cs="Courier New"/>
+          <w:color w:val="000000"/>
+          <w:sz w:val="20"/>
+          <w:szCs w:val="20"/>
+        </w:rPr>
+        <w:t>(By.</w:t>
+      </w:r>
+      <w:r>
+        <w:rPr>
+          <w:rFonts w:ascii="Courier New" w:hAnsi="Courier New" w:cs="Courier New"/>
+          <w:i/>
+          <w:iCs/>
+          <w:color w:val="000000"/>
+          <w:sz w:val="20"/>
+          <w:szCs w:val="20"/>
+        </w:rPr>
+        <w:t>name</w:t>
+      </w:r>
+      <w:r>
+        <w:rPr>
+          <w:rFonts w:ascii="Courier New" w:hAnsi="Courier New" w:cs="Courier New"/>
+          <w:color w:val="000000"/>
+          <w:sz w:val="20"/>
+          <w:szCs w:val="20"/>
+        </w:rPr>
+        <w:t>(</w:t>
+      </w:r>
+      <w:r>
+        <w:rPr>
+          <w:rFonts w:ascii="Courier New" w:hAnsi="Courier New" w:cs="Courier New"/>
+          <w:color w:val="2A00FF"/>
+          <w:sz w:val="20"/>
+          <w:szCs w:val="20"/>
+        </w:rPr>
+        <w:t>"q"</w:t>
+      </w:r>
+      <w:r>
+        <w:rPr>
+          <w:rFonts w:ascii="Courier New" w:hAnsi="Courier New" w:cs="Courier New"/>
+          <w:color w:val="000000"/>
+          <w:sz w:val="20"/>
+          <w:szCs w:val="20"/>
+        </w:rPr>
+        <w:t>)).</w:t>
+      </w:r>
+      <w:proofErr w:type="spellStart"/>
+      <w:r>
+        <w:rPr>
+          <w:rFonts w:ascii="Courier New" w:hAnsi="Courier New" w:cs="Courier New"/>
+          <w:color w:val="000000"/>
+          <w:sz w:val="20"/>
+          <w:szCs w:val="20"/>
+        </w:rPr>
+        <w:t>sendKeys</w:t>
+      </w:r>
+      <w:proofErr w:type="spellEnd"/>
+      <w:r>
+        <w:rPr>
+          <w:rFonts w:ascii="Courier New" w:hAnsi="Courier New" w:cs="Courier New"/>
+          <w:color w:val="000000"/>
+          <w:sz w:val="20"/>
+          <w:szCs w:val="20"/>
+        </w:rPr>
+        <w:t>(</w:t>
+      </w:r>
+      <w:r>
+        <w:rPr>
+          <w:rFonts w:ascii="Courier New" w:hAnsi="Courier New" w:cs="Courier New"/>
+          <w:color w:val="2A00FF"/>
+          <w:sz w:val="20"/>
+          <w:szCs w:val="20"/>
+        </w:rPr>
+        <w:t>"selenium"</w:t>
+      </w:r>
+      <w:r>
+        <w:rPr>
+          <w:rFonts w:ascii="Courier New" w:hAnsi="Courier New" w:cs="Courier New"/>
+          <w:color w:val="000000"/>
+          <w:sz w:val="20"/>
+          <w:szCs w:val="20"/>
+        </w:rPr>
+        <w:t xml:space="preserve">); </w:t>
+      </w:r>
+      <w:r>
+        <w:rPr>
+          <w:rFonts w:ascii="Courier New" w:hAnsi="Courier New" w:cs="Courier New"/>
+          <w:color w:val="3F7F5F"/>
+          <w:sz w:val="20"/>
+          <w:szCs w:val="20"/>
+        </w:rPr>
+        <w:t>//</w:t>
+      </w:r>
+      <w:proofErr w:type="spellStart"/>
+      <w:r>
+        <w:rPr>
+          <w:rFonts w:ascii="Courier New" w:hAnsi="Courier New" w:cs="Courier New"/>
+          <w:color w:val="3F7F5F"/>
+          <w:sz w:val="20"/>
+          <w:szCs w:val="20"/>
+          <w:u w:val="single"/>
+        </w:rPr>
+        <w:t>Serch</w:t>
+      </w:r>
+      <w:proofErr w:type="spellEnd"/>
+      <w:r>
+        <w:rPr>
+          <w:rFonts w:ascii="Courier New" w:hAnsi="Courier New" w:cs="Courier New"/>
+          <w:color w:val="3F7F5F"/>
+          <w:sz w:val="20"/>
+          <w:szCs w:val="20"/>
+        </w:rPr>
+        <w:t xml:space="preserve"> Box</w:t>
+      </w:r>
+    </w:p>
+    <w:p>
+      <w:pPr>
+        <w:pStyle w:val="NormalWeb"/>
+        <w:shd w:val="clear" w:color="auto" w:fill="FFFFFF"/>
+        <w:spacing w:before="0" w:beforeAutospacing="0" w:after="0" w:afterAutospacing="0"/>
+        <w:rPr>
+          <w:rFonts w:ascii="Courier New" w:hAnsi="Courier New" w:cs="Courier New"/>
+          <w:color w:val="000000"/>
+          <w:sz w:val="20"/>
+          <w:szCs w:val="20"/>
+        </w:rPr>
+      </w:pPr>
+      <w:r>
+        <w:rPr>
+          <w:rFonts w:ascii="Courier New" w:hAnsi="Courier New" w:cs="Courier New"/>
+          <w:color w:val="000000"/>
+          <w:sz w:val="20"/>
+          <w:szCs w:val="20"/>
+        </w:rPr>
+        <w:tab/>
+      </w:r>
+      <w:r>
+        <w:rPr>
+          <w:rFonts w:ascii="Courier New" w:hAnsi="Courier New" w:cs="Courier New"/>
+          <w:color w:val="000000"/>
+          <w:sz w:val="20"/>
+          <w:szCs w:val="20"/>
+        </w:rPr>
+        <w:tab/>
+      </w:r>
+      <w:proofErr w:type="spellStart"/>
+      <w:r>
+        <w:rPr>
+          <w:rFonts w:ascii="Courier New" w:hAnsi="Courier New" w:cs="Courier New"/>
+          <w:color w:val="000000"/>
+          <w:sz w:val="20"/>
+          <w:szCs w:val="20"/>
+        </w:rPr>
+        <w:t>Thread.</w:t>
+      </w:r>
+      <w:r>
+        <w:rPr>
+          <w:rFonts w:ascii="Courier New" w:hAnsi="Courier New" w:cs="Courier New"/>
+          <w:i/>
+          <w:iCs/>
+          <w:color w:val="000000"/>
+          <w:sz w:val="20"/>
+          <w:szCs w:val="20"/>
+        </w:rPr>
+        <w:t>sleep</w:t>
+      </w:r>
+      <w:proofErr w:type="spellEnd"/>
+      <w:r>
+        <w:rPr>
+          <w:rFonts w:ascii="Courier New" w:hAnsi="Courier New" w:cs="Courier New"/>
+          <w:color w:val="000000"/>
+          <w:sz w:val="20"/>
+          <w:szCs w:val="20"/>
+        </w:rPr>
+        <w:t>(5000);</w:t>
+      </w:r>
+    </w:p>
+    <w:p>
+      <w:pPr>
+        <w:pStyle w:val="NormalWeb"/>
+        <w:shd w:val="clear" w:color="auto" w:fill="FFFFFF"/>
+        <w:spacing w:before="0" w:beforeAutospacing="0" w:after="0" w:afterAutospacing="0"/>
+        <w:rPr>
+          <w:rFonts w:ascii="Courier New" w:hAnsi="Courier New" w:cs="Courier New"/>
+          <w:color w:val="000000"/>
+          <w:sz w:val="20"/>
+          <w:szCs w:val="20"/>
+        </w:rPr>
+      </w:pPr>
+      <w:r>
+        <w:rPr>
+          <w:rFonts w:ascii="Courier New" w:hAnsi="Courier New" w:cs="Courier New"/>
+          <w:color w:val="000000"/>
+          <w:sz w:val="20"/>
+          <w:szCs w:val="20"/>
+        </w:rPr>
+        <w:tab/>
+      </w:r>
+      <w:r>
+        <w:rPr>
+          <w:rFonts w:ascii="Courier New" w:hAnsi="Courier New" w:cs="Courier New"/>
+          <w:color w:val="000000"/>
+          <w:sz w:val="20"/>
+          <w:szCs w:val="20"/>
+        </w:rPr>
+        <w:tab/>
+      </w:r>
+    </w:p>
+    <w:p>
+      <w:pPr>
+        <w:pStyle w:val="NormalWeb"/>
+        <w:shd w:val="clear" w:color="auto" w:fill="FFFFFF"/>
+        <w:spacing w:before="0" w:beforeAutospacing="0" w:after="0" w:afterAutospacing="0"/>
+        <w:rPr>
+          <w:rFonts w:ascii="Courier New" w:hAnsi="Courier New" w:cs="Courier New"/>
+          <w:color w:val="000000"/>
+          <w:sz w:val="20"/>
+          <w:szCs w:val="20"/>
+        </w:rPr>
+      </w:pPr>
+      <w:r>
+        <w:rPr>
+          <w:rFonts w:ascii="Courier New" w:hAnsi="Courier New" w:cs="Courier New"/>
+          <w:color w:val="000000"/>
+          <w:sz w:val="20"/>
+          <w:szCs w:val="20"/>
+        </w:rPr>
+        <w:lastRenderedPageBreak/>
+        <w:tab/>
+      </w:r>
+      <w:r>
+        <w:rPr>
+          <w:rFonts w:ascii="Courier New" w:hAnsi="Courier New" w:cs="Courier New"/>
+          <w:color w:val="000000"/>
+          <w:sz w:val="20"/>
+          <w:szCs w:val="20"/>
+        </w:rPr>
+        <w:tab/>
+        <w:t>List&lt;</w:t>
+      </w:r>
+      <w:proofErr w:type="spellStart"/>
+      <w:r>
+        <w:rPr>
+          <w:rFonts w:ascii="Courier New" w:hAnsi="Courier New" w:cs="Courier New"/>
+          <w:color w:val="000000"/>
+          <w:sz w:val="20"/>
+          <w:szCs w:val="20"/>
+        </w:rPr>
+        <w:t>WebElement</w:t>
+      </w:r>
+      <w:proofErr w:type="spellEnd"/>
+      <w:r>
+        <w:rPr>
+          <w:rFonts w:ascii="Courier New" w:hAnsi="Courier New" w:cs="Courier New"/>
+          <w:color w:val="000000"/>
+          <w:sz w:val="20"/>
+          <w:szCs w:val="20"/>
+        </w:rPr>
+        <w:t xml:space="preserve">&gt; </w:t>
+      </w:r>
+      <w:r>
+        <w:rPr>
+          <w:rFonts w:ascii="Courier New" w:hAnsi="Courier New" w:cs="Courier New"/>
+          <w:color w:val="6A3E3E"/>
+          <w:sz w:val="20"/>
+          <w:szCs w:val="20"/>
+        </w:rPr>
+        <w:t>list</w:t>
+      </w:r>
+      <w:r>
+        <w:rPr>
+          <w:rFonts w:ascii="Courier New" w:hAnsi="Courier New" w:cs="Courier New"/>
+          <w:color w:val="000000"/>
+          <w:sz w:val="20"/>
+          <w:szCs w:val="20"/>
+        </w:rPr>
+        <w:t xml:space="preserve"> = </w:t>
+      </w:r>
+      <w:r>
+        <w:rPr>
+          <w:rFonts w:ascii="Courier New" w:hAnsi="Courier New" w:cs="Courier New"/>
+          <w:color w:val="6A3E3E"/>
+          <w:sz w:val="20"/>
+          <w:szCs w:val="20"/>
+        </w:rPr>
+        <w:t>driver</w:t>
+      </w:r>
+      <w:r>
+        <w:rPr>
+          <w:rFonts w:ascii="Courier New" w:hAnsi="Courier New" w:cs="Courier New"/>
+          <w:color w:val="000000"/>
+          <w:sz w:val="20"/>
+          <w:szCs w:val="20"/>
+        </w:rPr>
+        <w:t>.findElements(By.</w:t>
+      </w:r>
+      <w:r>
+        <w:rPr>
+          <w:rFonts w:ascii="Courier New" w:hAnsi="Courier New" w:cs="Courier New"/>
+          <w:i/>
+          <w:iCs/>
+          <w:color w:val="000000"/>
+          <w:sz w:val="20"/>
+          <w:szCs w:val="20"/>
+        </w:rPr>
+        <w:t>xpath</w:t>
+      </w:r>
+      <w:r>
+        <w:rPr>
+          <w:rFonts w:ascii="Courier New" w:hAnsi="Courier New" w:cs="Courier New"/>
+          <w:color w:val="000000"/>
+          <w:sz w:val="20"/>
+          <w:szCs w:val="20"/>
+        </w:rPr>
+        <w:t>(</w:t>
+      </w:r>
+      <w:r>
+        <w:rPr>
+          <w:rFonts w:ascii="Courier New" w:hAnsi="Courier New" w:cs="Courier New"/>
+          <w:color w:val="2A00FF"/>
+          <w:sz w:val="20"/>
+          <w:szCs w:val="20"/>
+        </w:rPr>
+        <w:t>"//ul[@role='listbox']//li//div[@role='option']"</w:t>
+      </w:r>
+      <w:r>
+        <w:rPr>
+          <w:rFonts w:ascii="Courier New" w:hAnsi="Courier New" w:cs="Courier New"/>
+          <w:color w:val="000000"/>
+          <w:sz w:val="20"/>
+          <w:szCs w:val="20"/>
+        </w:rPr>
+        <w:t>));</w:t>
+      </w:r>
+    </w:p>
+    <w:p>
+      <w:pPr>
+        <w:pStyle w:val="NormalWeb"/>
+        <w:shd w:val="clear" w:color="auto" w:fill="FFFFFF"/>
+        <w:spacing w:before="0" w:beforeAutospacing="0" w:after="0" w:afterAutospacing="0"/>
+        <w:rPr>
+          <w:rFonts w:ascii="Courier New" w:hAnsi="Courier New" w:cs="Courier New"/>
+          <w:color w:val="000000"/>
+          <w:sz w:val="20"/>
+          <w:szCs w:val="20"/>
+        </w:rPr>
+      </w:pPr>
+      <w:r>
+        <w:rPr>
+          <w:rFonts w:ascii="Courier New" w:hAnsi="Courier New" w:cs="Courier New"/>
+          <w:color w:val="000000"/>
+          <w:sz w:val="20"/>
+          <w:szCs w:val="20"/>
+        </w:rPr>
+        <w:tab/>
+      </w:r>
+      <w:r>
+        <w:rPr>
+          <w:rFonts w:ascii="Courier New" w:hAnsi="Courier New" w:cs="Courier New"/>
+          <w:color w:val="000000"/>
+          <w:sz w:val="20"/>
+          <w:szCs w:val="20"/>
+        </w:rPr>
+        <w:tab/>
+      </w:r>
+    </w:p>
+    <w:p>
+      <w:pPr>
+        <w:pStyle w:val="NormalWeb"/>
+        <w:shd w:val="clear" w:color="auto" w:fill="FFFFFF"/>
+        <w:spacing w:before="0" w:beforeAutospacing="0" w:after="0" w:afterAutospacing="0"/>
+        <w:rPr>
+          <w:rFonts w:ascii="Courier New" w:hAnsi="Courier New" w:cs="Courier New"/>
+          <w:color w:val="000000"/>
+          <w:sz w:val="20"/>
+          <w:szCs w:val="20"/>
+        </w:rPr>
+      </w:pPr>
+      <w:r>
+        <w:rPr>
+          <w:rFonts w:ascii="Courier New" w:hAnsi="Courier New" w:cs="Courier New"/>
+          <w:color w:val="000000"/>
+          <w:sz w:val="20"/>
+          <w:szCs w:val="20"/>
+        </w:rPr>
+        <w:tab/>
+      </w:r>
+      <w:r>
+        <w:rPr>
+          <w:rFonts w:ascii="Courier New" w:hAnsi="Courier New" w:cs="Courier New"/>
+          <w:color w:val="000000"/>
+          <w:sz w:val="20"/>
+          <w:szCs w:val="20"/>
+        </w:rPr>
+        <w:tab/>
+      </w:r>
+      <w:proofErr w:type="spellStart"/>
+      <w:r>
+        <w:rPr>
+          <w:rFonts w:ascii="Courier New" w:hAnsi="Courier New" w:cs="Courier New"/>
+          <w:color w:val="000000"/>
+          <w:sz w:val="20"/>
+          <w:szCs w:val="20"/>
+        </w:rPr>
+        <w:t>System.</w:t>
+      </w:r>
+      <w:r>
+        <w:rPr>
+          <w:rFonts w:ascii="Courier New" w:hAnsi="Courier New" w:cs="Courier New"/>
+          <w:b/>
+          <w:bCs/>
+          <w:i/>
+          <w:iCs/>
+          <w:color w:val="0000C0"/>
+          <w:sz w:val="20"/>
+          <w:szCs w:val="20"/>
+        </w:rPr>
+        <w:t>out</w:t>
+      </w:r>
+      <w:r>
+        <w:rPr>
+          <w:rFonts w:ascii="Courier New" w:hAnsi="Courier New" w:cs="Courier New"/>
+          <w:color w:val="000000"/>
+          <w:sz w:val="20"/>
+          <w:szCs w:val="20"/>
+        </w:rPr>
+        <w:t>.println</w:t>
+      </w:r>
+      <w:proofErr w:type="spellEnd"/>
+      <w:r>
+        <w:rPr>
+          <w:rFonts w:ascii="Courier New" w:hAnsi="Courier New" w:cs="Courier New"/>
+          <w:color w:val="000000"/>
+          <w:sz w:val="20"/>
+          <w:szCs w:val="20"/>
+        </w:rPr>
+        <w:t>(</w:t>
+      </w:r>
+      <w:proofErr w:type="spellStart"/>
+      <w:r>
+        <w:rPr>
+          <w:rFonts w:ascii="Courier New" w:hAnsi="Courier New" w:cs="Courier New"/>
+          <w:color w:val="6A3E3E"/>
+          <w:sz w:val="20"/>
+          <w:szCs w:val="20"/>
+        </w:rPr>
+        <w:t>list</w:t>
+      </w:r>
+      <w:r>
+        <w:rPr>
+          <w:rFonts w:ascii="Courier New" w:hAnsi="Courier New" w:cs="Courier New"/>
+          <w:color w:val="000000"/>
+          <w:sz w:val="20"/>
+          <w:szCs w:val="20"/>
+        </w:rPr>
+        <w:t>.size</w:t>
+      </w:r>
+      <w:proofErr w:type="spellEnd"/>
+      <w:r>
+        <w:rPr>
+          <w:rFonts w:ascii="Courier New" w:hAnsi="Courier New" w:cs="Courier New"/>
+          <w:color w:val="000000"/>
+          <w:sz w:val="20"/>
+          <w:szCs w:val="20"/>
+        </w:rPr>
+        <w:t>());</w:t>
+      </w:r>
+    </w:p>
+    <w:p>
+      <w:pPr>
+        <w:pStyle w:val="NormalWeb"/>
+        <w:shd w:val="clear" w:color="auto" w:fill="FFFFFF"/>
+        <w:spacing w:before="0" w:beforeAutospacing="0" w:after="0" w:afterAutospacing="0"/>
+        <w:rPr>
+          <w:rFonts w:ascii="Courier New" w:hAnsi="Courier New" w:cs="Courier New"/>
+          <w:color w:val="000000"/>
+          <w:sz w:val="20"/>
+          <w:szCs w:val="20"/>
+        </w:rPr>
+      </w:pPr>
+      <w:r>
+        <w:rPr>
+          <w:rFonts w:ascii="Courier New" w:hAnsi="Courier New" w:cs="Courier New"/>
+          <w:color w:val="000000"/>
+          <w:sz w:val="20"/>
+          <w:szCs w:val="20"/>
+        </w:rPr>
+        <w:tab/>
+      </w:r>
+      <w:r>
+        <w:rPr>
+          <w:rFonts w:ascii="Courier New" w:hAnsi="Courier New" w:cs="Courier New"/>
+          <w:color w:val="000000"/>
+          <w:sz w:val="20"/>
+          <w:szCs w:val="20"/>
+        </w:rPr>
+        <w:tab/>
+      </w:r>
+    </w:p>
+    <w:p>
+      <w:pPr>
+        <w:pStyle w:val="NormalWeb"/>
+        <w:shd w:val="clear" w:color="auto" w:fill="FFFFFF"/>
+        <w:spacing w:before="0" w:beforeAutospacing="0" w:after="0" w:afterAutospacing="0"/>
+        <w:rPr>
+          <w:rFonts w:ascii="Courier New" w:hAnsi="Courier New" w:cs="Courier New"/>
+          <w:color w:val="000000"/>
+          <w:sz w:val="20"/>
+          <w:szCs w:val="20"/>
+        </w:rPr>
+      </w:pPr>
+      <w:r>
+        <w:rPr>
+          <w:rFonts w:ascii="Courier New" w:hAnsi="Courier New" w:cs="Courier New"/>
+          <w:color w:val="000000"/>
+          <w:sz w:val="20"/>
+          <w:szCs w:val="20"/>
+        </w:rPr>
+        <w:tab/>
+      </w:r>
+      <w:r>
+        <w:rPr>
+          <w:rFonts w:ascii="Courier New" w:hAnsi="Courier New" w:cs="Courier New"/>
+          <w:color w:val="000000"/>
+          <w:sz w:val="20"/>
+          <w:szCs w:val="20"/>
+        </w:rPr>
+        <w:tab/>
+      </w:r>
+      <w:r>
+        <w:rPr>
+          <w:rFonts w:ascii="Courier New" w:hAnsi="Courier New" w:cs="Courier New"/>
+          <w:b/>
+          <w:bCs/>
+          <w:color w:val="7F0055"/>
+          <w:sz w:val="20"/>
+          <w:szCs w:val="20"/>
+        </w:rPr>
+        <w:t>for</w:t>
+      </w:r>
+      <w:r>
+        <w:rPr>
+          <w:rFonts w:ascii="Courier New" w:hAnsi="Courier New" w:cs="Courier New"/>
+          <w:color w:val="000000"/>
+          <w:sz w:val="20"/>
+          <w:szCs w:val="20"/>
+        </w:rPr>
+        <w:t>(</w:t>
+      </w:r>
+      <w:r>
+        <w:rPr>
+          <w:rFonts w:ascii="Courier New" w:hAnsi="Courier New" w:cs="Courier New"/>
+          <w:b/>
+          <w:bCs/>
+          <w:color w:val="7F0055"/>
+          <w:sz w:val="20"/>
+          <w:szCs w:val="20"/>
+        </w:rPr>
+        <w:t>int</w:t>
+      </w:r>
+      <w:r>
+        <w:rPr>
+          <w:rFonts w:ascii="Courier New" w:hAnsi="Courier New" w:cs="Courier New"/>
+          <w:color w:val="000000"/>
+          <w:sz w:val="20"/>
+          <w:szCs w:val="20"/>
+        </w:rPr>
+        <w:t xml:space="preserve"> </w:t>
+      </w:r>
+      <w:proofErr w:type="spellStart"/>
+      <w:r>
+        <w:rPr>
+          <w:rFonts w:ascii="Courier New" w:hAnsi="Courier New" w:cs="Courier New"/>
+          <w:color w:val="6A3E3E"/>
+          <w:sz w:val="20"/>
+          <w:szCs w:val="20"/>
+        </w:rPr>
+        <w:t>i</w:t>
+      </w:r>
+      <w:proofErr w:type="spellEnd"/>
+      <w:r>
+        <w:rPr>
+          <w:rFonts w:ascii="Courier New" w:hAnsi="Courier New" w:cs="Courier New"/>
+          <w:color w:val="000000"/>
+          <w:sz w:val="20"/>
+          <w:szCs w:val="20"/>
+        </w:rPr>
+        <w:t xml:space="preserve">=0; </w:t>
+      </w:r>
+      <w:proofErr w:type="spellStart"/>
+      <w:r>
+        <w:rPr>
+          <w:rFonts w:ascii="Courier New" w:hAnsi="Courier New" w:cs="Courier New"/>
+          <w:color w:val="6A3E3E"/>
+          <w:sz w:val="20"/>
+          <w:szCs w:val="20"/>
+        </w:rPr>
+        <w:t>i</w:t>
+      </w:r>
+      <w:proofErr w:type="spellEnd"/>
+      <w:r>
+        <w:rPr>
+          <w:rFonts w:ascii="Courier New" w:hAnsi="Courier New" w:cs="Courier New"/>
+          <w:color w:val="000000"/>
+          <w:sz w:val="20"/>
+          <w:szCs w:val="20"/>
+        </w:rPr>
+        <w:t>&lt;</w:t>
+      </w:r>
+      <w:proofErr w:type="spellStart"/>
+      <w:r>
+        <w:rPr>
+          <w:rFonts w:ascii="Courier New" w:hAnsi="Courier New" w:cs="Courier New"/>
+          <w:color w:val="6A3E3E"/>
+          <w:sz w:val="20"/>
+          <w:szCs w:val="20"/>
+        </w:rPr>
+        <w:t>list</w:t>
+      </w:r>
+      <w:r>
+        <w:rPr>
+          <w:rFonts w:ascii="Courier New" w:hAnsi="Courier New" w:cs="Courier New"/>
+          <w:color w:val="000000"/>
+          <w:sz w:val="20"/>
+          <w:szCs w:val="20"/>
+        </w:rPr>
+        <w:t>.size</w:t>
+      </w:r>
+      <w:proofErr w:type="spellEnd"/>
+      <w:r>
+        <w:rPr>
+          <w:rFonts w:ascii="Courier New" w:hAnsi="Courier New" w:cs="Courier New"/>
+          <w:color w:val="000000"/>
+          <w:sz w:val="20"/>
+          <w:szCs w:val="20"/>
+        </w:rPr>
+        <w:t xml:space="preserve">(); </w:t>
+      </w:r>
+      <w:proofErr w:type="spellStart"/>
+      <w:r>
+        <w:rPr>
+          <w:rFonts w:ascii="Courier New" w:hAnsi="Courier New" w:cs="Courier New"/>
+          <w:color w:val="6A3E3E"/>
+          <w:sz w:val="20"/>
+          <w:szCs w:val="20"/>
+        </w:rPr>
+        <w:t>i</w:t>
+      </w:r>
+      <w:proofErr w:type="spellEnd"/>
+      <w:r>
+        <w:rPr>
+          <w:rFonts w:ascii="Courier New" w:hAnsi="Courier New" w:cs="Courier New"/>
+          <w:color w:val="000000"/>
+          <w:sz w:val="20"/>
+          <w:szCs w:val="20"/>
+        </w:rPr>
+        <w:t>++) {</w:t>
+      </w:r>
+    </w:p>
+    <w:p>
+      <w:pPr>
+        <w:pStyle w:val="NormalWeb"/>
+        <w:shd w:val="clear" w:color="auto" w:fill="FFFFFF"/>
+        <w:spacing w:before="0" w:beforeAutospacing="0" w:after="0" w:afterAutospacing="0"/>
+        <w:rPr>
+          <w:rFonts w:ascii="Courier New" w:hAnsi="Courier New" w:cs="Courier New"/>
+          <w:color w:val="000000"/>
+          <w:sz w:val="20"/>
+          <w:szCs w:val="20"/>
+        </w:rPr>
+      </w:pPr>
+      <w:r>
+        <w:rPr>
+          <w:rFonts w:ascii="Courier New" w:hAnsi="Courier New" w:cs="Courier New"/>
+          <w:color w:val="000000"/>
+          <w:sz w:val="20"/>
+          <w:szCs w:val="20"/>
+        </w:rPr>
+        <w:tab/>
+      </w:r>
+      <w:r>
+        <w:rPr>
+          <w:rFonts w:ascii="Courier New" w:hAnsi="Courier New" w:cs="Courier New"/>
+          <w:color w:val="000000"/>
+          <w:sz w:val="20"/>
+          <w:szCs w:val="20"/>
+        </w:rPr>
+        <w:tab/>
+      </w:r>
+      <w:r>
+        <w:rPr>
+          <w:rFonts w:ascii="Courier New" w:hAnsi="Courier New" w:cs="Courier New"/>
+          <w:color w:val="000000"/>
+          <w:sz w:val="20"/>
+          <w:szCs w:val="20"/>
+        </w:rPr>
+        <w:tab/>
+      </w:r>
+      <w:proofErr w:type="spellStart"/>
+      <w:r>
+        <w:rPr>
+          <w:rFonts w:ascii="Courier New" w:hAnsi="Courier New" w:cs="Courier New"/>
+          <w:color w:val="000000"/>
+          <w:sz w:val="20"/>
+          <w:szCs w:val="20"/>
+        </w:rPr>
+        <w:t>System.</w:t>
+      </w:r>
+      <w:r>
+        <w:rPr>
+          <w:rFonts w:ascii="Courier New" w:hAnsi="Courier New" w:cs="Courier New"/>
+          <w:b/>
+          <w:bCs/>
+          <w:i/>
+          <w:iCs/>
+          <w:color w:val="0000C0"/>
+          <w:sz w:val="20"/>
+          <w:szCs w:val="20"/>
+        </w:rPr>
+        <w:t>out</w:t>
+      </w:r>
+      <w:r>
+        <w:rPr>
+          <w:rFonts w:ascii="Courier New" w:hAnsi="Courier New" w:cs="Courier New"/>
+          <w:color w:val="000000"/>
+          <w:sz w:val="20"/>
+          <w:szCs w:val="20"/>
+        </w:rPr>
+        <w:t>.println</w:t>
+      </w:r>
+      <w:proofErr w:type="spellEnd"/>
+      <w:r>
+        <w:rPr>
+          <w:rFonts w:ascii="Courier New" w:hAnsi="Courier New" w:cs="Courier New"/>
+          <w:color w:val="000000"/>
+          <w:sz w:val="20"/>
+          <w:szCs w:val="20"/>
+        </w:rPr>
+        <w:t>(</w:t>
+      </w:r>
+      <w:proofErr w:type="spellStart"/>
+      <w:r>
+        <w:rPr>
+          <w:rFonts w:ascii="Courier New" w:hAnsi="Courier New" w:cs="Courier New"/>
+          <w:color w:val="6A3E3E"/>
+          <w:sz w:val="20"/>
+          <w:szCs w:val="20"/>
+        </w:rPr>
+        <w:t>list</w:t>
+      </w:r>
+      <w:r>
+        <w:rPr>
+          <w:rFonts w:ascii="Courier New" w:hAnsi="Courier New" w:cs="Courier New"/>
+          <w:color w:val="000000"/>
+          <w:sz w:val="20"/>
+          <w:szCs w:val="20"/>
+        </w:rPr>
+        <w:t>.get</w:t>
+      </w:r>
+      <w:proofErr w:type="spellEnd"/>
+      <w:r>
+        <w:rPr>
+          <w:rFonts w:ascii="Courier New" w:hAnsi="Courier New" w:cs="Courier New"/>
+          <w:color w:val="000000"/>
+          <w:sz w:val="20"/>
+          <w:szCs w:val="20"/>
+        </w:rPr>
+        <w:t>(</w:t>
+      </w:r>
+      <w:proofErr w:type="spellStart"/>
+      <w:r>
+        <w:rPr>
+          <w:rFonts w:ascii="Courier New" w:hAnsi="Courier New" w:cs="Courier New"/>
+          <w:color w:val="6A3E3E"/>
+          <w:sz w:val="20"/>
+          <w:szCs w:val="20"/>
+        </w:rPr>
+        <w:t>i</w:t>
+      </w:r>
+      <w:proofErr w:type="spellEnd"/>
+      <w:r>
+        <w:rPr>
+          <w:rFonts w:ascii="Courier New" w:hAnsi="Courier New" w:cs="Courier New"/>
+          <w:color w:val="000000"/>
+          <w:sz w:val="20"/>
+          <w:szCs w:val="20"/>
+        </w:rPr>
+        <w:t>).</w:t>
+      </w:r>
+      <w:proofErr w:type="spellStart"/>
+      <w:r>
+        <w:rPr>
+          <w:rFonts w:ascii="Courier New" w:hAnsi="Courier New" w:cs="Courier New"/>
+          <w:color w:val="000000"/>
+          <w:sz w:val="20"/>
+          <w:szCs w:val="20"/>
+        </w:rPr>
+        <w:t>getText</w:t>
+      </w:r>
+      <w:proofErr w:type="spellEnd"/>
+      <w:r>
+        <w:rPr>
+          <w:rFonts w:ascii="Courier New" w:hAnsi="Courier New" w:cs="Courier New"/>
+          <w:color w:val="000000"/>
+          <w:sz w:val="20"/>
+          <w:szCs w:val="20"/>
+        </w:rPr>
+        <w:t>());</w:t>
+      </w:r>
+    </w:p>
+    <w:p>
+      <w:pPr>
+        <w:pStyle w:val="NormalWeb"/>
+        <w:shd w:val="clear" w:color="auto" w:fill="FFFFFF"/>
+        <w:spacing w:before="0" w:beforeAutospacing="0" w:after="0" w:afterAutospacing="0"/>
+        <w:rPr>
+          <w:rFonts w:ascii="Courier New" w:hAnsi="Courier New" w:cs="Courier New"/>
+          <w:color w:val="000000"/>
+          <w:sz w:val="20"/>
+          <w:szCs w:val="20"/>
+        </w:rPr>
+      </w:pPr>
+      <w:r>
+        <w:rPr>
+          <w:rFonts w:ascii="Courier New" w:hAnsi="Courier New" w:cs="Courier New"/>
+          <w:color w:val="000000"/>
+          <w:sz w:val="20"/>
+          <w:szCs w:val="20"/>
+        </w:rPr>
+        <w:tab/>
+      </w:r>
+      <w:r>
+        <w:rPr>
+          <w:rFonts w:ascii="Courier New" w:hAnsi="Courier New" w:cs="Courier New"/>
+          <w:color w:val="000000"/>
+          <w:sz w:val="20"/>
+          <w:szCs w:val="20"/>
+        </w:rPr>
+        <w:tab/>
+      </w:r>
+      <w:r>
+        <w:rPr>
+          <w:rFonts w:ascii="Courier New" w:hAnsi="Courier New" w:cs="Courier New"/>
+          <w:color w:val="000000"/>
+          <w:sz w:val="20"/>
+          <w:szCs w:val="20"/>
+        </w:rPr>
+        <w:tab/>
+      </w:r>
+      <w:r>
+        <w:rPr>
+          <w:rFonts w:ascii="Courier New" w:hAnsi="Courier New" w:cs="Courier New"/>
+          <w:b/>
+          <w:bCs/>
+          <w:color w:val="7F0055"/>
+          <w:sz w:val="20"/>
+          <w:szCs w:val="20"/>
+        </w:rPr>
+        <w:t>if</w:t>
+      </w:r>
+      <w:r>
+        <w:rPr>
+          <w:rFonts w:ascii="Courier New" w:hAnsi="Courier New" w:cs="Courier New"/>
+          <w:color w:val="000000"/>
+          <w:sz w:val="20"/>
+          <w:szCs w:val="20"/>
+        </w:rPr>
+        <w:t>(</w:t>
+      </w:r>
+      <w:proofErr w:type="spellStart"/>
+      <w:r>
+        <w:rPr>
+          <w:rFonts w:ascii="Courier New" w:hAnsi="Courier New" w:cs="Courier New"/>
+          <w:color w:val="6A3E3E"/>
+          <w:sz w:val="20"/>
+          <w:szCs w:val="20"/>
+        </w:rPr>
+        <w:t>list</w:t>
+      </w:r>
+      <w:r>
+        <w:rPr>
+          <w:rFonts w:ascii="Courier New" w:hAnsi="Courier New" w:cs="Courier New"/>
+          <w:color w:val="000000"/>
+          <w:sz w:val="20"/>
+          <w:szCs w:val="20"/>
+        </w:rPr>
+        <w:t>.get</w:t>
+      </w:r>
+      <w:proofErr w:type="spellEnd"/>
+      <w:r>
+        <w:rPr>
+          <w:rFonts w:ascii="Courier New" w:hAnsi="Courier New" w:cs="Courier New"/>
+          <w:color w:val="000000"/>
+          <w:sz w:val="20"/>
+          <w:szCs w:val="20"/>
+        </w:rPr>
+        <w:t>(</w:t>
+      </w:r>
+      <w:proofErr w:type="spellStart"/>
+      <w:r>
+        <w:rPr>
+          <w:rFonts w:ascii="Courier New" w:hAnsi="Courier New" w:cs="Courier New"/>
+          <w:color w:val="6A3E3E"/>
+          <w:sz w:val="20"/>
+          <w:szCs w:val="20"/>
+        </w:rPr>
+        <w:t>i</w:t>
+      </w:r>
+      <w:proofErr w:type="spellEnd"/>
+      <w:r>
+        <w:rPr>
+          <w:rFonts w:ascii="Courier New" w:hAnsi="Courier New" w:cs="Courier New"/>
+          <w:color w:val="000000"/>
+          <w:sz w:val="20"/>
+          <w:szCs w:val="20"/>
+        </w:rPr>
+        <w:t>).</w:t>
+      </w:r>
+      <w:proofErr w:type="spellStart"/>
+      <w:r>
+        <w:rPr>
+          <w:rFonts w:ascii="Courier New" w:hAnsi="Courier New" w:cs="Courier New"/>
+          <w:color w:val="000000"/>
+          <w:sz w:val="20"/>
+          <w:szCs w:val="20"/>
+        </w:rPr>
+        <w:t>getText</w:t>
+      </w:r>
+      <w:proofErr w:type="spellEnd"/>
+      <w:r>
+        <w:rPr>
+          <w:rFonts w:ascii="Courier New" w:hAnsi="Courier New" w:cs="Courier New"/>
+          <w:color w:val="000000"/>
+          <w:sz w:val="20"/>
+          <w:szCs w:val="20"/>
+        </w:rPr>
+        <w:t>().equals(</w:t>
+      </w:r>
+      <w:r>
+        <w:rPr>
+          <w:rFonts w:ascii="Courier New" w:hAnsi="Courier New" w:cs="Courier New"/>
+          <w:color w:val="2A00FF"/>
+          <w:sz w:val="20"/>
+          <w:szCs w:val="20"/>
+        </w:rPr>
+        <w:t>"selenium"</w:t>
+      </w:r>
+      <w:r>
+        <w:rPr>
+          <w:rFonts w:ascii="Courier New" w:hAnsi="Courier New" w:cs="Courier New"/>
+          <w:color w:val="000000"/>
+          <w:sz w:val="20"/>
+          <w:szCs w:val="20"/>
+        </w:rPr>
+        <w:t>)) {</w:t>
+      </w:r>
+    </w:p>
+    <w:p>
+      <w:pPr>
+        <w:pStyle w:val="NormalWeb"/>
+        <w:shd w:val="clear" w:color="auto" w:fill="FFFFFF"/>
+        <w:spacing w:before="0" w:beforeAutospacing="0" w:after="0" w:afterAutospacing="0"/>
+        <w:rPr>
+          <w:rFonts w:ascii="Courier New" w:hAnsi="Courier New" w:cs="Courier New"/>
+          <w:color w:val="000000"/>
+          <w:sz w:val="20"/>
+          <w:szCs w:val="20"/>
+        </w:rPr>
+      </w:pPr>
+      <w:r>
+        <w:rPr>
+          <w:rFonts w:ascii="Courier New" w:hAnsi="Courier New" w:cs="Courier New"/>
+          <w:color w:val="000000"/>
+          <w:sz w:val="20"/>
+          <w:szCs w:val="20"/>
+        </w:rPr>
+        <w:tab/>
+      </w:r>
+      <w:r>
+        <w:rPr>
+          <w:rFonts w:ascii="Courier New" w:hAnsi="Courier New" w:cs="Courier New"/>
+          <w:color w:val="000000"/>
+          <w:sz w:val="20"/>
+          <w:szCs w:val="20"/>
+        </w:rPr>
+        <w:tab/>
+      </w:r>
+      <w:r>
+        <w:rPr>
+          <w:rFonts w:ascii="Courier New" w:hAnsi="Courier New" w:cs="Courier New"/>
+          <w:color w:val="000000"/>
+          <w:sz w:val="20"/>
+          <w:szCs w:val="20"/>
+        </w:rPr>
+        <w:tab/>
+      </w:r>
+      <w:r>
+        <w:rPr>
+          <w:rFonts w:ascii="Courier New" w:hAnsi="Courier New" w:cs="Courier New"/>
+          <w:color w:val="000000"/>
+          <w:sz w:val="20"/>
+          <w:szCs w:val="20"/>
+        </w:rPr>
+        <w:tab/>
+      </w:r>
+      <w:proofErr w:type="spellStart"/>
+      <w:r>
+        <w:rPr>
+          <w:rFonts w:ascii="Courier New" w:hAnsi="Courier New" w:cs="Courier New"/>
+          <w:color w:val="6A3E3E"/>
+          <w:sz w:val="20"/>
+          <w:szCs w:val="20"/>
+        </w:rPr>
+        <w:t>list</w:t>
+      </w:r>
+      <w:r>
+        <w:rPr>
+          <w:rFonts w:ascii="Courier New" w:hAnsi="Courier New" w:cs="Courier New"/>
+          <w:color w:val="000000"/>
+          <w:sz w:val="20"/>
+          <w:szCs w:val="20"/>
+        </w:rPr>
+        <w:t>.get</w:t>
+      </w:r>
+      <w:proofErr w:type="spellEnd"/>
+      <w:r>
+        <w:rPr>
+          <w:rFonts w:ascii="Courier New" w:hAnsi="Courier New" w:cs="Courier New"/>
+          <w:color w:val="000000"/>
+          <w:sz w:val="20"/>
+          <w:szCs w:val="20"/>
+        </w:rPr>
+        <w:t>(</w:t>
+      </w:r>
+      <w:proofErr w:type="spellStart"/>
+      <w:r>
+        <w:rPr>
+          <w:rFonts w:ascii="Courier New" w:hAnsi="Courier New" w:cs="Courier New"/>
+          <w:color w:val="6A3E3E"/>
+          <w:sz w:val="20"/>
+          <w:szCs w:val="20"/>
+        </w:rPr>
+        <w:t>i</w:t>
+      </w:r>
+      <w:proofErr w:type="spellEnd"/>
+      <w:r>
+        <w:rPr>
+          <w:rFonts w:ascii="Courier New" w:hAnsi="Courier New" w:cs="Courier New"/>
+          <w:color w:val="000000"/>
+          <w:sz w:val="20"/>
+          <w:szCs w:val="20"/>
+        </w:rPr>
+        <w:t>).click();</w:t>
+      </w:r>
+    </w:p>
+    <w:p>
+      <w:pPr>
+        <w:pStyle w:val="NormalWeb"/>
+        <w:shd w:val="clear" w:color="auto" w:fill="FFFFFF"/>
+        <w:spacing w:before="0" w:beforeAutospacing="0" w:after="0" w:afterAutospacing="0"/>
+        <w:rPr>
+          <w:rFonts w:ascii="Courier New" w:hAnsi="Courier New" w:cs="Courier New"/>
+          <w:color w:val="000000"/>
+          <w:sz w:val="20"/>
+          <w:szCs w:val="20"/>
+        </w:rPr>
+      </w:pPr>
+      <w:r>
+        <w:rPr>
+          <w:rFonts w:ascii="Courier New" w:hAnsi="Courier New" w:cs="Courier New"/>
+          <w:color w:val="000000"/>
+          <w:sz w:val="20"/>
+          <w:szCs w:val="20"/>
+        </w:rPr>
+        <w:tab/>
+      </w:r>
+      <w:r>
+        <w:rPr>
+          <w:rFonts w:ascii="Courier New" w:hAnsi="Courier New" w:cs="Courier New"/>
+          <w:color w:val="000000"/>
+          <w:sz w:val="20"/>
+          <w:szCs w:val="20"/>
+        </w:rPr>
+        <w:tab/>
+      </w:r>
+      <w:r>
+        <w:rPr>
+          <w:rFonts w:ascii="Courier New" w:hAnsi="Courier New" w:cs="Courier New"/>
+          <w:color w:val="000000"/>
+          <w:sz w:val="20"/>
+          <w:szCs w:val="20"/>
+        </w:rPr>
+        <w:tab/>
+      </w:r>
+      <w:r>
+        <w:rPr>
+          <w:rFonts w:ascii="Courier New" w:hAnsi="Courier New" w:cs="Courier New"/>
+          <w:color w:val="000000"/>
+          <w:sz w:val="20"/>
+          <w:szCs w:val="20"/>
+        </w:rPr>
+        <w:tab/>
+      </w:r>
+      <w:r>
+        <w:rPr>
+          <w:rFonts w:ascii="Courier New" w:hAnsi="Courier New" w:cs="Courier New"/>
+          <w:b/>
+          <w:bCs/>
+          <w:color w:val="7F0055"/>
+          <w:sz w:val="20"/>
+          <w:szCs w:val="20"/>
+        </w:rPr>
+        <w:t>break</w:t>
+      </w:r>
+      <w:r>
+        <w:rPr>
+          <w:rFonts w:ascii="Courier New" w:hAnsi="Courier New" w:cs="Courier New"/>
+          <w:color w:val="000000"/>
+          <w:sz w:val="20"/>
+          <w:szCs w:val="20"/>
+        </w:rPr>
+        <w:t>;</w:t>
+      </w:r>
+    </w:p>
+    <w:p>
+      <w:pPr>
+        <w:pStyle w:val="NormalWeb"/>
+        <w:shd w:val="clear" w:color="auto" w:fill="FFFFFF"/>
+        <w:spacing w:before="0" w:beforeAutospacing="0" w:after="0" w:afterAutospacing="0"/>
+        <w:rPr>
+          <w:rFonts w:ascii="Courier New" w:hAnsi="Courier New" w:cs="Courier New"/>
+          <w:color w:val="000000"/>
+          <w:sz w:val="20"/>
+          <w:szCs w:val="20"/>
+        </w:rPr>
+      </w:pPr>
+      <w:r>
+        <w:rPr>
+          <w:rFonts w:ascii="Courier New" w:hAnsi="Courier New" w:cs="Courier New"/>
+          <w:color w:val="000000"/>
+          <w:sz w:val="20"/>
+          <w:szCs w:val="20"/>
+        </w:rPr>
+        <w:tab/>
+      </w:r>
+      <w:r>
+        <w:rPr>
+          <w:rFonts w:ascii="Courier New" w:hAnsi="Courier New" w:cs="Courier New"/>
+          <w:color w:val="000000"/>
+          <w:sz w:val="20"/>
+          <w:szCs w:val="20"/>
+        </w:rPr>
+        <w:tab/>
+      </w:r>
+      <w:r>
+        <w:rPr>
+          <w:rFonts w:ascii="Courier New" w:hAnsi="Courier New" w:cs="Courier New"/>
+          <w:color w:val="000000"/>
+          <w:sz w:val="20"/>
+          <w:szCs w:val="20"/>
+        </w:rPr>
+        <w:tab/>
+        <w:t>}</w:t>
+      </w:r>
+    </w:p>
+    <w:p>
+      <w:pPr>
+        <w:pStyle w:val="NormalWeb"/>
+        <w:shd w:val="clear" w:color="auto" w:fill="FFFFFF"/>
+        <w:spacing w:before="0" w:beforeAutospacing="0" w:after="0" w:afterAutospacing="0"/>
+        <w:rPr>
+          <w:rFonts w:ascii="Courier New" w:hAnsi="Courier New" w:cs="Courier New"/>
+          <w:color w:val="000000"/>
+          <w:sz w:val="20"/>
+          <w:szCs w:val="20"/>
+        </w:rPr>
+      </w:pPr>
+      <w:r>
+        <w:rPr>
+          <w:rFonts w:ascii="Courier New" w:hAnsi="Courier New" w:cs="Courier New"/>
+          <w:color w:val="000000"/>
+          <w:sz w:val="20"/>
+          <w:szCs w:val="20"/>
+        </w:rPr>
+        <w:tab/>
+      </w:r>
+      <w:r>
+        <w:rPr>
+          <w:rFonts w:ascii="Courier New" w:hAnsi="Courier New" w:cs="Courier New"/>
+          <w:color w:val="000000"/>
+          <w:sz w:val="20"/>
+          <w:szCs w:val="20"/>
+        </w:rPr>
+        <w:tab/>
+        <w:t>}</w:t>
+      </w:r>
+    </w:p>
+    <w:p>
+      <w:pPr>
+        <w:pStyle w:val="NormalWeb"/>
+        <w:shd w:val="clear" w:color="auto" w:fill="FFFFFF"/>
+        <w:spacing w:before="0" w:beforeAutospacing="0" w:after="0" w:afterAutospacing="0"/>
+        <w:rPr>
+          <w:rFonts w:ascii="Courier New" w:hAnsi="Courier New" w:cs="Courier New"/>
+          <w:color w:val="000000"/>
+          <w:sz w:val="20"/>
+          <w:szCs w:val="20"/>
+        </w:rPr>
+      </w:pPr>
+      <w:r>
+        <w:rPr>
+          <w:rFonts w:ascii="Courier New" w:hAnsi="Courier New" w:cs="Courier New"/>
+          <w:color w:val="000000"/>
+          <w:sz w:val="20"/>
+          <w:szCs w:val="20"/>
+        </w:rPr>
+        <w:tab/>
+        <w:t>}</w:t>
+      </w:r>
+    </w:p>
+    <w:p>
+      <w:pPr>
+        <w:pStyle w:val="NormalWeb"/>
+        <w:shd w:val="clear" w:color="auto" w:fill="FFFFFF"/>
+        <w:spacing w:before="0" w:beforeAutospacing="0" w:after="0" w:afterAutospacing="0"/>
+        <w:rPr>
+          <w:rFonts w:ascii="Courier New" w:hAnsi="Courier New" w:cs="Courier New"/>
+          <w:color w:val="000000"/>
+          <w:sz w:val="20"/>
+          <w:szCs w:val="20"/>
+        </w:rPr>
+      </w:pPr>
+    </w:p>
+    <w:p>
+      <w:pPr>
+        <w:pStyle w:val="NormalWeb"/>
+        <w:shd w:val="clear" w:color="auto" w:fill="FFFFFF"/>
+        <w:spacing w:before="0" w:beforeAutospacing="0" w:after="0" w:afterAutospacing="0"/>
+        <w:rPr>
+          <w:rFonts w:ascii="Courier New" w:hAnsi="Courier New" w:cs="Courier New"/>
+          <w:color w:val="000000"/>
+          <w:sz w:val="20"/>
+          <w:szCs w:val="20"/>
+        </w:rPr>
+      </w:pPr>
+      <w:r>
+        <w:rPr>
+          <w:rFonts w:ascii="Courier New" w:hAnsi="Courier New" w:cs="Courier New"/>
+          <w:color w:val="000000"/>
+          <w:sz w:val="20"/>
+          <w:szCs w:val="20"/>
+        </w:rPr>
+        <w:t>}</w:t>
+      </w:r>
+    </w:p>
+    <w:p>
+      <w:pPr>
+        <w:pStyle w:val="ListParagraph"/>
+        <w:rPr>
+          <w:sz w:val="24"/>
+          <w:szCs w:val="24"/>
+          <w:lang w:val="en-US"/>
+        </w:rPr>
+      </w:pPr>
+    </w:p>
+    <w:p>
+      <w:pPr>
+        <w:pStyle w:val="ListParagraph"/>
+        <w:numPr>
+          <w:ilvl w:val="0"/>
+          <w:numId w:val="25"/>
+        </w:numPr>
+        <w:rPr>
+          <w:sz w:val="24"/>
+          <w:szCs w:val="24"/>
+          <w:lang w:val="en-US"/>
+        </w:rPr>
+      </w:pPr>
+      <w:r>
+        <w:rPr>
+          <w:sz w:val="24"/>
+          <w:szCs w:val="24"/>
+          <w:lang w:val="en-US"/>
+        </w:rPr>
+        <w:t>Web Tables:</w:t>
+      </w:r>
+    </w:p>
+    <w:p>
+      <w:pPr>
+        <w:pStyle w:val="ListParagraph"/>
+        <w:numPr>
+          <w:ilvl w:val="0"/>
+          <w:numId w:val="26"/>
+        </w:numPr>
+        <w:rPr>
+          <w:sz w:val="24"/>
+          <w:szCs w:val="24"/>
+          <w:lang w:val="en-US"/>
+        </w:rPr>
+      </w:pPr>
+      <w:r>
+        <w:rPr>
+          <w:b/>
+          <w:bCs/>
+          <w:sz w:val="24"/>
+          <w:szCs w:val="24"/>
+          <w:lang w:val="en-US"/>
+        </w:rPr>
+        <w:t>Static Web Table</w:t>
+      </w:r>
+      <w:r>
+        <w:rPr>
+          <w:b/>
+          <w:bCs/>
+          <w:sz w:val="24"/>
+          <w:szCs w:val="24"/>
+          <w:lang w:val="en-US"/>
+        </w:rPr>
+        <w:t>:</w:t>
+      </w:r>
+      <w:r>
+        <w:rPr>
+          <w:sz w:val="24"/>
+          <w:szCs w:val="24"/>
+          <w:lang w:val="en-US"/>
+        </w:rPr>
+        <w:t xml:space="preserve"> </w:t>
+      </w:r>
+      <w:r>
+        <w:rPr>
+          <w:sz w:val="24"/>
+          <w:szCs w:val="24"/>
+          <w:lang w:val="en-US"/>
+        </w:rPr>
+        <w:t>Fixed no. of rows/columns and data is also static i.e. it does not change any time.</w:t>
+      </w:r>
+    </w:p>
+    <w:p>
+      <w:pPr>
+        <w:pStyle w:val="ListParagraph"/>
+        <w:numPr>
+          <w:ilvl w:val="0"/>
+          <w:numId w:val="27"/>
+        </w:numPr>
+        <w:rPr>
+          <w:sz w:val="24"/>
+          <w:szCs w:val="24"/>
+          <w:lang w:val="en-US"/>
+        </w:rPr>
+      </w:pPr>
+      <w:r>
+        <w:rPr>
+          <w:sz w:val="24"/>
+          <w:szCs w:val="24"/>
+          <w:lang w:val="en-US"/>
+        </w:rPr>
+        <w:t xml:space="preserve">Use </w:t>
+      </w:r>
+      <w:proofErr w:type="spellStart"/>
+      <w:r>
+        <w:rPr>
+          <w:sz w:val="24"/>
+          <w:szCs w:val="24"/>
+          <w:lang w:val="en-US"/>
+        </w:rPr>
+        <w:t>xpath</w:t>
+      </w:r>
+      <w:proofErr w:type="spellEnd"/>
+      <w:r>
+        <w:rPr>
+          <w:sz w:val="24"/>
+          <w:szCs w:val="24"/>
+          <w:lang w:val="en-US"/>
+        </w:rPr>
+        <w:t>: Multiple tables in a webpage.</w:t>
+      </w:r>
+    </w:p>
+    <w:p>
+      <w:pPr>
+        <w:pStyle w:val="ListParagraph"/>
+        <w:ind w:left="2160"/>
+        <w:rPr>
+          <w:sz w:val="24"/>
+          <w:szCs w:val="24"/>
+          <w:lang w:val="en-US"/>
+        </w:rPr>
+      </w:pPr>
+      <w:r>
+        <w:rPr>
+          <w:sz w:val="24"/>
+          <w:szCs w:val="24"/>
+          <w:lang w:val="en-US"/>
+        </w:rPr>
+        <w:t xml:space="preserve">Ex: </w:t>
+      </w:r>
+      <w:r>
+        <w:rPr>
+          <w:rFonts w:ascii="Courier New" w:hAnsi="Courier New" w:cs="Courier New"/>
+          <w:b/>
+          <w:bCs/>
+          <w:color w:val="7F0055"/>
+          <w:sz w:val="20"/>
+          <w:szCs w:val="20"/>
+          <w:shd w:val="clear" w:color="auto" w:fill="FFFFFF"/>
+        </w:rPr>
+        <w:t>int</w:t>
+      </w:r>
+      <w:r>
+        <w:rPr>
+          <w:rFonts w:ascii="Courier New" w:hAnsi="Courier New" w:cs="Courier New"/>
+          <w:color w:val="000000"/>
+          <w:sz w:val="20"/>
+          <w:szCs w:val="20"/>
+          <w:shd w:val="clear" w:color="auto" w:fill="FFFFFF"/>
+        </w:rPr>
+        <w:t xml:space="preserve"> </w:t>
+      </w:r>
+      <w:r>
+        <w:rPr>
+          <w:rFonts w:ascii="Courier New" w:hAnsi="Courier New" w:cs="Courier New"/>
+          <w:color w:val="6A3E3E"/>
+          <w:sz w:val="20"/>
+          <w:szCs w:val="20"/>
+          <w:shd w:val="clear" w:color="auto" w:fill="FFFFFF"/>
+        </w:rPr>
+        <w:t>rows</w:t>
+      </w:r>
+      <w:r>
+        <w:rPr>
+          <w:rFonts w:ascii="Courier New" w:hAnsi="Courier New" w:cs="Courier New"/>
+          <w:color w:val="000000"/>
+          <w:sz w:val="20"/>
+          <w:szCs w:val="20"/>
+          <w:shd w:val="clear" w:color="auto" w:fill="FFFFFF"/>
+        </w:rPr>
+        <w:t xml:space="preserve"> = </w:t>
+      </w:r>
+      <w:r>
+        <w:rPr>
+          <w:rFonts w:ascii="Courier New" w:hAnsi="Courier New" w:cs="Courier New"/>
+          <w:color w:val="6A3E3E"/>
+          <w:sz w:val="20"/>
+          <w:szCs w:val="20"/>
+          <w:shd w:val="clear" w:color="auto" w:fill="FFFFFF"/>
+        </w:rPr>
+        <w:t>driver</w:t>
+      </w:r>
+      <w:r>
+        <w:rPr>
+          <w:rFonts w:ascii="Courier New" w:hAnsi="Courier New" w:cs="Courier New"/>
+          <w:color w:val="000000"/>
+          <w:sz w:val="20"/>
+          <w:szCs w:val="20"/>
+          <w:shd w:val="clear" w:color="auto" w:fill="FFFFFF"/>
+        </w:rPr>
+        <w:t>.findElements(By.</w:t>
+      </w:r>
+      <w:r>
+        <w:rPr>
+          <w:rFonts w:ascii="Courier New" w:hAnsi="Courier New" w:cs="Courier New"/>
+          <w:i/>
+          <w:iCs/>
+          <w:color w:val="000000"/>
+          <w:sz w:val="20"/>
+          <w:szCs w:val="20"/>
+          <w:shd w:val="clear" w:color="auto" w:fill="FFFFFF"/>
+        </w:rPr>
+        <w:t>xpath</w:t>
+      </w:r>
+      <w:r>
+        <w:rPr>
+          <w:rFonts w:ascii="Courier New" w:hAnsi="Courier New" w:cs="Courier New"/>
+          <w:color w:val="000000"/>
+          <w:sz w:val="20"/>
+          <w:szCs w:val="20"/>
+          <w:shd w:val="clear" w:color="auto" w:fill="FFFFFF"/>
+        </w:rPr>
+        <w:t>(</w:t>
+      </w:r>
+      <w:r>
+        <w:rPr>
+          <w:rFonts w:ascii="Courier New" w:hAnsi="Courier New" w:cs="Courier New"/>
+          <w:color w:val="2A00FF"/>
+          <w:sz w:val="20"/>
+          <w:szCs w:val="20"/>
+          <w:shd w:val="clear" w:color="auto" w:fill="FFFFFF"/>
+        </w:rPr>
+        <w:t>"//table[@name='BookTable']//tr"</w:t>
+      </w:r>
+      <w:r>
+        <w:rPr>
+          <w:rFonts w:ascii="Courier New" w:hAnsi="Courier New" w:cs="Courier New"/>
+          <w:color w:val="000000"/>
+          <w:sz w:val="20"/>
+          <w:szCs w:val="20"/>
+          <w:shd w:val="clear" w:color="auto" w:fill="FFFFFF"/>
+        </w:rPr>
+        <w:t>)).size();</w:t>
+      </w:r>
+    </w:p>
+    <w:p>
+      <w:pPr>
+        <w:pStyle w:val="ListParagraph"/>
+        <w:numPr>
+          <w:ilvl w:val="0"/>
+          <w:numId w:val="27"/>
+        </w:numPr>
+        <w:rPr>
+          <w:sz w:val="24"/>
+          <w:szCs w:val="24"/>
+          <w:lang w:val="en-US"/>
+        </w:rPr>
+      </w:pPr>
+      <w:r>
+        <w:rPr>
+          <w:sz w:val="24"/>
+          <w:szCs w:val="24"/>
+          <w:lang w:val="en-US"/>
+        </w:rPr>
+        <w:t xml:space="preserve">Use </w:t>
+      </w:r>
+      <w:proofErr w:type="spellStart"/>
+      <w:r>
+        <w:rPr>
+          <w:sz w:val="24"/>
+          <w:szCs w:val="24"/>
+          <w:lang w:val="en-US"/>
+        </w:rPr>
+        <w:t>tagName</w:t>
+      </w:r>
+      <w:proofErr w:type="spellEnd"/>
+      <w:r>
+        <w:rPr>
+          <w:sz w:val="24"/>
+          <w:szCs w:val="24"/>
+          <w:lang w:val="en-US"/>
+        </w:rPr>
+        <w:t>: Single table in a webpage.</w:t>
+      </w:r>
+      <w:r>
+        <w:rPr>
+          <w:sz w:val="24"/>
+          <w:szCs w:val="24"/>
+          <w:lang w:val="en-US"/>
+        </w:rPr>
+        <w:t xml:space="preserve"> (Not recommended for Multiple tables)</w:t>
+      </w:r>
+    </w:p>
+    <w:p>
+      <w:pPr>
+        <w:pStyle w:val="ListParagraph"/>
+        <w:ind w:left="2160"/>
+        <w:rPr>
+          <w:sz w:val="24"/>
+          <w:szCs w:val="24"/>
+          <w:lang w:val="en-US"/>
+        </w:rPr>
+      </w:pPr>
+      <w:r>
+        <w:rPr>
+          <w:sz w:val="24"/>
+          <w:szCs w:val="24"/>
+          <w:lang w:val="en-US"/>
+        </w:rPr>
+        <w:t xml:space="preserve">Ex: </w:t>
+      </w:r>
+      <w:r>
+        <w:rPr>
+          <w:rFonts w:ascii="Courier New" w:hAnsi="Courier New" w:cs="Courier New"/>
+          <w:b/>
+          <w:bCs/>
+          <w:color w:val="7F0055"/>
+          <w:sz w:val="20"/>
+          <w:szCs w:val="20"/>
+          <w:shd w:val="clear" w:color="auto" w:fill="FFFFFF"/>
+        </w:rPr>
+        <w:t>int</w:t>
+      </w:r>
+      <w:r>
+        <w:rPr>
+          <w:rFonts w:ascii="Courier New" w:hAnsi="Courier New" w:cs="Courier New"/>
+          <w:color w:val="000000"/>
+          <w:sz w:val="20"/>
+          <w:szCs w:val="20"/>
+          <w:shd w:val="clear" w:color="auto" w:fill="FFFFFF"/>
+        </w:rPr>
+        <w:t xml:space="preserve"> </w:t>
+      </w:r>
+      <w:r>
+        <w:rPr>
+          <w:rFonts w:ascii="Courier New" w:hAnsi="Courier New" w:cs="Courier New"/>
+          <w:color w:val="6A3E3E"/>
+          <w:sz w:val="20"/>
+          <w:szCs w:val="20"/>
+          <w:shd w:val="clear" w:color="auto" w:fill="FFFFFF"/>
+        </w:rPr>
+        <w:t>rows</w:t>
+      </w:r>
+      <w:r>
+        <w:rPr>
+          <w:rFonts w:ascii="Courier New" w:hAnsi="Courier New" w:cs="Courier New"/>
+          <w:color w:val="000000"/>
+          <w:sz w:val="20"/>
+          <w:szCs w:val="20"/>
+          <w:shd w:val="clear" w:color="auto" w:fill="FFFFFF"/>
+        </w:rPr>
+        <w:t xml:space="preserve"> = </w:t>
+      </w:r>
+      <w:proofErr w:type="spellStart"/>
+      <w:r>
+        <w:rPr>
+          <w:rFonts w:ascii="Courier New" w:hAnsi="Courier New" w:cs="Courier New"/>
+          <w:color w:val="6A3E3E"/>
+          <w:sz w:val="20"/>
+          <w:szCs w:val="20"/>
+          <w:shd w:val="clear" w:color="auto" w:fill="FFFFFF"/>
+        </w:rPr>
+        <w:t>driver</w:t>
+      </w:r>
+      <w:r>
+        <w:rPr>
+          <w:rFonts w:ascii="Courier New" w:hAnsi="Courier New" w:cs="Courier New"/>
+          <w:color w:val="000000"/>
+          <w:sz w:val="20"/>
+          <w:szCs w:val="20"/>
+          <w:shd w:val="clear" w:color="auto" w:fill="FFFFFF"/>
+        </w:rPr>
+        <w:t>.findElements</w:t>
+      </w:r>
+      <w:proofErr w:type="spellEnd"/>
+      <w:r>
+        <w:rPr>
+          <w:rFonts w:ascii="Courier New" w:hAnsi="Courier New" w:cs="Courier New"/>
+          <w:color w:val="000000"/>
+          <w:sz w:val="20"/>
+          <w:szCs w:val="20"/>
+          <w:shd w:val="clear" w:color="auto" w:fill="FFFFFF"/>
+        </w:rPr>
+        <w:t>(</w:t>
+      </w:r>
+      <w:proofErr w:type="spellStart"/>
+      <w:r>
+        <w:rPr>
+          <w:rFonts w:ascii="Courier New" w:hAnsi="Courier New" w:cs="Courier New"/>
+          <w:color w:val="000000"/>
+          <w:sz w:val="20"/>
+          <w:szCs w:val="20"/>
+          <w:shd w:val="clear" w:color="auto" w:fill="FFFFFF"/>
+        </w:rPr>
+        <w:t>By.</w:t>
+      </w:r>
+      <w:r>
+        <w:rPr>
+          <w:rFonts w:ascii="Courier New" w:hAnsi="Courier New" w:cs="Courier New"/>
+          <w:i/>
+          <w:iCs/>
+          <w:color w:val="000000"/>
+          <w:sz w:val="20"/>
+          <w:szCs w:val="20"/>
+          <w:shd w:val="clear" w:color="auto" w:fill="FFFFFF"/>
+        </w:rPr>
+        <w:t>tagName</w:t>
+      </w:r>
+      <w:proofErr w:type="spellEnd"/>
+      <w:r>
+        <w:rPr>
+          <w:rFonts w:ascii="Courier New" w:hAnsi="Courier New" w:cs="Courier New"/>
+          <w:color w:val="000000"/>
+          <w:sz w:val="20"/>
+          <w:szCs w:val="20"/>
+          <w:shd w:val="clear" w:color="auto" w:fill="FFFFFF"/>
+        </w:rPr>
+        <w:t>(</w:t>
+      </w:r>
+      <w:r>
+        <w:rPr>
+          <w:rFonts w:ascii="Courier New" w:hAnsi="Courier New" w:cs="Courier New"/>
+          <w:color w:val="2A00FF"/>
+          <w:sz w:val="20"/>
+          <w:szCs w:val="20"/>
+          <w:shd w:val="clear" w:color="auto" w:fill="FFFFFF"/>
+        </w:rPr>
+        <w:t>"tr"</w:t>
+      </w:r>
+      <w:r>
+        <w:rPr>
+          <w:rFonts w:ascii="Courier New" w:hAnsi="Courier New" w:cs="Courier New"/>
+          <w:color w:val="000000"/>
+          <w:sz w:val="20"/>
+          <w:szCs w:val="20"/>
+          <w:shd w:val="clear" w:color="auto" w:fill="FFFFFF"/>
+        </w:rPr>
+        <w:t>)).size();</w:t>
+      </w:r>
+    </w:p>
+    <w:p>
+      <w:pPr>
+        <w:pStyle w:val="ListParagraph"/>
+        <w:numPr>
+          <w:ilvl w:val="0"/>
+          <w:numId w:val="27"/>
+        </w:numPr>
+        <w:rPr>
+          <w:sz w:val="24"/>
+          <w:szCs w:val="24"/>
+          <w:lang w:val="en-US"/>
+        </w:rPr>
+      </w:pPr>
+      <w:r>
+        <w:rPr>
+          <w:sz w:val="24"/>
+          <w:szCs w:val="24"/>
+        </w:rPr>
+        <w:t xml:space="preserve">Syntax of </w:t>
+      </w:r>
+      <w:proofErr w:type="spellStart"/>
+      <w:r>
+        <w:rPr>
+          <w:sz w:val="24"/>
+          <w:szCs w:val="24"/>
+          <w:u w:val="single"/>
+        </w:rPr>
+        <w:t>xpath</w:t>
+      </w:r>
+      <w:proofErr w:type="spellEnd"/>
+      <w:r>
+        <w:rPr>
+          <w:sz w:val="24"/>
+          <w:szCs w:val="24"/>
+        </w:rPr>
+        <w:t xml:space="preserve"> for </w:t>
+      </w:r>
+      <w:proofErr w:type="spellStart"/>
+      <w:r>
+        <w:rPr>
+          <w:sz w:val="24"/>
+          <w:szCs w:val="24"/>
+          <w:u w:val="single"/>
+        </w:rPr>
+        <w:t>dyanamic</w:t>
+      </w:r>
+      <w:proofErr w:type="spellEnd"/>
+      <w:r>
+        <w:rPr>
+          <w:sz w:val="24"/>
+          <w:szCs w:val="24"/>
+        </w:rPr>
+        <w:t xml:space="preserve"> value(To pass variable as parameters): Keep variable in double quotes and pass add sign and pass the value. </w:t>
+      </w:r>
+      <w:r>
+        <w:rPr>
+          <w:sz w:val="24"/>
+          <w:szCs w:val="24"/>
+          <w:u w:val="single"/>
+        </w:rPr>
+        <w:t>Ex</w:t>
+      </w:r>
+      <w:r>
+        <w:rPr>
+          <w:sz w:val="24"/>
+          <w:szCs w:val="24"/>
+        </w:rPr>
+        <w:t>: //table[@name='BookTable']//</w:t>
+      </w:r>
+      <w:r>
+        <w:rPr>
+          <w:sz w:val="24"/>
+          <w:szCs w:val="24"/>
+          <w:u w:val="single"/>
+        </w:rPr>
+        <w:t>tr</w:t>
+      </w:r>
+      <w:r>
+        <w:rPr>
+          <w:sz w:val="24"/>
+          <w:szCs w:val="24"/>
+        </w:rPr>
+        <w:t>["+r+"]//</w:t>
+      </w:r>
+      <w:r>
+        <w:rPr>
+          <w:sz w:val="24"/>
+          <w:szCs w:val="24"/>
+          <w:u w:val="single"/>
+        </w:rPr>
+        <w:t>td</w:t>
+      </w:r>
+      <w:r>
+        <w:rPr>
+          <w:sz w:val="24"/>
+          <w:szCs w:val="24"/>
+        </w:rPr>
+        <w:t>["+c+"]</w:t>
+      </w:r>
+    </w:p>
+    <w:p>
+      <w:pPr>
+        <w:pStyle w:val="ListParagraph"/>
+        <w:numPr>
+          <w:ilvl w:val="0"/>
+          <w:numId w:val="26"/>
+        </w:numPr>
+        <w:rPr>
+          <w:sz w:val="24"/>
+          <w:szCs w:val="24"/>
+          <w:lang w:val="en-US"/>
+        </w:rPr>
+      </w:pPr>
+      <w:r>
+        <w:rPr>
+          <w:b/>
+          <w:bCs/>
+          <w:sz w:val="24"/>
+          <w:szCs w:val="24"/>
+          <w:lang w:val="en-US"/>
+        </w:rPr>
+        <w:t>Dynamic Web table</w:t>
+      </w:r>
+      <w:r>
+        <w:rPr>
+          <w:sz w:val="24"/>
+          <w:szCs w:val="24"/>
+          <w:lang w:val="en-US"/>
+        </w:rPr>
+        <w:t>: Data keeps changing, no. of rows keep adding/reduced. No. of columns will be fixed but no. of rows will change.</w:t>
+      </w:r>
+      <w:r>
+        <w:rPr>
+          <w:sz w:val="24"/>
+          <w:szCs w:val="24"/>
+          <w:lang w:val="en-US"/>
+        </w:rPr>
+        <w:t xml:space="preserve"> Ex: </w:t>
+      </w:r>
+      <w:hyperlink r:id="rId13" w:history="1">
+        <w:r>
+          <w:rPr>
+            <w:rStyle w:val="Hyperlink"/>
+            <w:sz w:val="24"/>
+            <w:szCs w:val="24"/>
+            <w:lang w:val="en-US"/>
+          </w:rPr>
+          <w:t>https://opensource-demo.orangehrmlive.com/admin/viewSystemUsers</w:t>
+        </w:r>
+      </w:hyperlink>
+      <w:r>
+        <w:rPr>
+          <w:sz w:val="24"/>
+          <w:szCs w:val="24"/>
+          <w:lang w:val="en-US"/>
+        </w:rPr>
+        <w:t>.</w:t>
+      </w:r>
+    </w:p>
+    <w:p>
+      <w:pPr>
+        <w:pStyle w:val="ListParagraph"/>
+        <w:numPr>
+          <w:ilvl w:val="0"/>
+          <w:numId w:val="26"/>
+        </w:numPr>
+        <w:rPr>
+          <w:sz w:val="24"/>
+          <w:szCs w:val="24"/>
+          <w:lang w:val="en-US"/>
+        </w:rPr>
+      </w:pPr>
+      <w:r>
+        <w:rPr>
+          <w:b/>
+          <w:bCs/>
+          <w:sz w:val="24"/>
+          <w:szCs w:val="24"/>
+          <w:lang w:val="en-US"/>
+        </w:rPr>
+        <w:t>Table with Pagination</w:t>
+      </w:r>
+      <w:r>
+        <w:rPr>
+          <w:b/>
+          <w:bCs/>
+          <w:sz w:val="24"/>
+          <w:szCs w:val="24"/>
+          <w:lang w:val="en-US"/>
+        </w:rPr>
+        <w:t>:</w:t>
+      </w:r>
+      <w:r>
+        <w:rPr>
+          <w:sz w:val="24"/>
+          <w:szCs w:val="24"/>
+          <w:lang w:val="en-US"/>
+        </w:rPr>
+        <w:t xml:space="preserve"> Ex: table contains 100 records but first page contains 10 records. Ex: </w:t>
+      </w:r>
+      <w:hyperlink r:id="rId14" w:history="1">
+        <w:r>
+          <w:rPr>
+            <w:rStyle w:val="Hyperlink"/>
+            <w:sz w:val="24"/>
+            <w:szCs w:val="24"/>
+            <w:lang w:val="en-US"/>
+          </w:rPr>
+          <w:t>https://demo.opencart.com/admin/index.php?route=customer/customer&amp;user_token=c26ea660109e97bcefc2836432dc67e3</w:t>
+        </w:r>
+      </w:hyperlink>
+      <w:r>
+        <w:rPr>
+          <w:b/>
+          <w:bCs/>
+          <w:sz w:val="24"/>
+          <w:szCs w:val="24"/>
+          <w:lang w:val="en-US"/>
+        </w:rPr>
+        <w:t>.</w:t>
+      </w:r>
     </w:p>
     <w:p>
       <w:pPr>
@@ -4796,6 +7677,232 @@
     </w:lvl>
   </w:abstractNum>
   <w:abstractNum w:abstractNumId="7" w15:restartNumberingAfterBreak="0">
+    <w:nsid w:val="36564699"/>
+    <w:multiLevelType w:val="hybridMultilevel"/>
+    <w:tmpl w:val="3A6C9B9C"/>
+    <w:lvl w:ilvl="0" w:tplc="4009000B">
+      <w:start w:val="1"/>
+      <w:numFmt w:val="bullet"/>
+      <w:lvlText w:val=""/>
+      <w:lvlJc w:val="left"/>
+      <w:pPr>
+        <w:ind w:left="2160" w:hanging="360"/>
+      </w:pPr>
+      <w:rPr>
+        <w:rFonts w:ascii="Wingdings" w:hAnsi="Wingdings" w:hint="default"/>
+      </w:rPr>
+    </w:lvl>
+    <w:lvl w:ilvl="1" w:tplc="40090003" w:tentative="1">
+      <w:start w:val="1"/>
+      <w:numFmt w:val="bullet"/>
+      <w:lvlText w:val="o"/>
+      <w:lvlJc w:val="left"/>
+      <w:pPr>
+        <w:ind w:left="2880" w:hanging="360"/>
+      </w:pPr>
+      <w:rPr>
+        <w:rFonts w:ascii="Courier New" w:hAnsi="Courier New" w:cs="Courier New" w:hint="default"/>
+      </w:rPr>
+    </w:lvl>
+    <w:lvl w:ilvl="2" w:tplc="40090005" w:tentative="1">
+      <w:start w:val="1"/>
+      <w:numFmt w:val="bullet"/>
+      <w:lvlText w:val=""/>
+      <w:lvlJc w:val="left"/>
+      <w:pPr>
+        <w:ind w:left="3600" w:hanging="360"/>
+      </w:pPr>
+      <w:rPr>
+        <w:rFonts w:ascii="Wingdings" w:hAnsi="Wingdings" w:hint="default"/>
+      </w:rPr>
+    </w:lvl>
+    <w:lvl w:ilvl="3" w:tplc="40090001" w:tentative="1">
+      <w:start w:val="1"/>
+      <w:numFmt w:val="bullet"/>
+      <w:lvlText w:val=""/>
+      <w:lvlJc w:val="left"/>
+      <w:pPr>
+        <w:ind w:left="4320" w:hanging="360"/>
+      </w:pPr>
+      <w:rPr>
+        <w:rFonts w:ascii="Symbol" w:hAnsi="Symbol" w:hint="default"/>
+      </w:rPr>
+    </w:lvl>
+    <w:lvl w:ilvl="4" w:tplc="40090003" w:tentative="1">
+      <w:start w:val="1"/>
+      <w:numFmt w:val="bullet"/>
+      <w:lvlText w:val="o"/>
+      <w:lvlJc w:val="left"/>
+      <w:pPr>
+        <w:ind w:left="5040" w:hanging="360"/>
+      </w:pPr>
+      <w:rPr>
+        <w:rFonts w:ascii="Courier New" w:hAnsi="Courier New" w:cs="Courier New" w:hint="default"/>
+      </w:rPr>
+    </w:lvl>
+    <w:lvl w:ilvl="5" w:tplc="40090005" w:tentative="1">
+      <w:start w:val="1"/>
+      <w:numFmt w:val="bullet"/>
+      <w:lvlText w:val=""/>
+      <w:lvlJc w:val="left"/>
+      <w:pPr>
+        <w:ind w:left="5760" w:hanging="360"/>
+      </w:pPr>
+      <w:rPr>
+        <w:rFonts w:ascii="Wingdings" w:hAnsi="Wingdings" w:hint="default"/>
+      </w:rPr>
+    </w:lvl>
+    <w:lvl w:ilvl="6" w:tplc="40090001" w:tentative="1">
+      <w:start w:val="1"/>
+      <w:numFmt w:val="bullet"/>
+      <w:lvlText w:val=""/>
+      <w:lvlJc w:val="left"/>
+      <w:pPr>
+        <w:ind w:left="6480" w:hanging="360"/>
+      </w:pPr>
+      <w:rPr>
+        <w:rFonts w:ascii="Symbol" w:hAnsi="Symbol" w:hint="default"/>
+      </w:rPr>
+    </w:lvl>
+    <w:lvl w:ilvl="7" w:tplc="40090003" w:tentative="1">
+      <w:start w:val="1"/>
+      <w:numFmt w:val="bullet"/>
+      <w:lvlText w:val="o"/>
+      <w:lvlJc w:val="left"/>
+      <w:pPr>
+        <w:ind w:left="7200" w:hanging="360"/>
+      </w:pPr>
+      <w:rPr>
+        <w:rFonts w:ascii="Courier New" w:hAnsi="Courier New" w:cs="Courier New" w:hint="default"/>
+      </w:rPr>
+    </w:lvl>
+    <w:lvl w:ilvl="8" w:tplc="40090005" w:tentative="1">
+      <w:start w:val="1"/>
+      <w:numFmt w:val="bullet"/>
+      <w:lvlText w:val=""/>
+      <w:lvlJc w:val="left"/>
+      <w:pPr>
+        <w:ind w:left="7920" w:hanging="360"/>
+      </w:pPr>
+      <w:rPr>
+        <w:rFonts w:ascii="Wingdings" w:hAnsi="Wingdings" w:hint="default"/>
+      </w:rPr>
+    </w:lvl>
+  </w:abstractNum>
+  <w:abstractNum w:abstractNumId="8" w15:restartNumberingAfterBreak="0">
+    <w:nsid w:val="38B07ECB"/>
+    <w:multiLevelType w:val="hybridMultilevel"/>
+    <w:tmpl w:val="2E76EDA0"/>
+    <w:lvl w:ilvl="0" w:tplc="40090001">
+      <w:start w:val="1"/>
+      <w:numFmt w:val="bullet"/>
+      <w:lvlText w:val=""/>
+      <w:lvlJc w:val="left"/>
+      <w:pPr>
+        <w:ind w:left="720" w:hanging="360"/>
+      </w:pPr>
+      <w:rPr>
+        <w:rFonts w:ascii="Symbol" w:hAnsi="Symbol" w:hint="default"/>
+      </w:rPr>
+    </w:lvl>
+    <w:lvl w:ilvl="1" w:tplc="40090003" w:tentative="1">
+      <w:start w:val="1"/>
+      <w:numFmt w:val="bullet"/>
+      <w:lvlText w:val="o"/>
+      <w:lvlJc w:val="left"/>
+      <w:pPr>
+        <w:ind w:left="1440" w:hanging="360"/>
+      </w:pPr>
+      <w:rPr>
+        <w:rFonts w:ascii="Courier New" w:hAnsi="Courier New" w:cs="Courier New" w:hint="default"/>
+      </w:rPr>
+    </w:lvl>
+    <w:lvl w:ilvl="2" w:tplc="40090005" w:tentative="1">
+      <w:start w:val="1"/>
+      <w:numFmt w:val="bullet"/>
+      <w:lvlText w:val=""/>
+      <w:lvlJc w:val="left"/>
+      <w:pPr>
+        <w:ind w:left="2160" w:hanging="360"/>
+      </w:pPr>
+      <w:rPr>
+        <w:rFonts w:ascii="Wingdings" w:hAnsi="Wingdings" w:hint="default"/>
+      </w:rPr>
+    </w:lvl>
+    <w:lvl w:ilvl="3" w:tplc="40090001" w:tentative="1">
+      <w:start w:val="1"/>
+      <w:numFmt w:val="bullet"/>
+      <w:lvlText w:val=""/>
+      <w:lvlJc w:val="left"/>
+      <w:pPr>
+        <w:ind w:left="2880" w:hanging="360"/>
+      </w:pPr>
+      <w:rPr>
+        <w:rFonts w:ascii="Symbol" w:hAnsi="Symbol" w:hint="default"/>
+      </w:rPr>
+    </w:lvl>
+    <w:lvl w:ilvl="4" w:tplc="40090003" w:tentative="1">
+      <w:start w:val="1"/>
+      <w:numFmt w:val="bullet"/>
+      <w:lvlText w:val="o"/>
+      <w:lvlJc w:val="left"/>
+      <w:pPr>
+        <w:ind w:left="3600" w:hanging="360"/>
+      </w:pPr>
+      <w:rPr>
+        <w:rFonts w:ascii="Courier New" w:hAnsi="Courier New" w:cs="Courier New" w:hint="default"/>
+      </w:rPr>
+    </w:lvl>
+    <w:lvl w:ilvl="5" w:tplc="40090005" w:tentative="1">
+      <w:start w:val="1"/>
+      <w:numFmt w:val="bullet"/>
+      <w:lvlText w:val=""/>
+      <w:lvlJc w:val="left"/>
+      <w:pPr>
+        <w:ind w:left="4320" w:hanging="360"/>
+      </w:pPr>
+      <w:rPr>
+        <w:rFonts w:ascii="Wingdings" w:hAnsi="Wingdings" w:hint="default"/>
+      </w:rPr>
+    </w:lvl>
+    <w:lvl w:ilvl="6" w:tplc="40090001" w:tentative="1">
+      <w:start w:val="1"/>
+      <w:numFmt w:val="bullet"/>
+      <w:lvlText w:val=""/>
+      <w:lvlJc w:val="left"/>
+      <w:pPr>
+        <w:ind w:left="5040" w:hanging="360"/>
+      </w:pPr>
+      <w:rPr>
+        <w:rFonts w:ascii="Symbol" w:hAnsi="Symbol" w:hint="default"/>
+      </w:rPr>
+    </w:lvl>
+    <w:lvl w:ilvl="7" w:tplc="40090003" w:tentative="1">
+      <w:start w:val="1"/>
+      <w:numFmt w:val="bullet"/>
+      <w:lvlText w:val="o"/>
+      <w:lvlJc w:val="left"/>
+      <w:pPr>
+        <w:ind w:left="5760" w:hanging="360"/>
+      </w:pPr>
+      <w:rPr>
+        <w:rFonts w:ascii="Courier New" w:hAnsi="Courier New" w:cs="Courier New" w:hint="default"/>
+      </w:rPr>
+    </w:lvl>
+    <w:lvl w:ilvl="8" w:tplc="40090005" w:tentative="1">
+      <w:start w:val="1"/>
+      <w:numFmt w:val="bullet"/>
+      <w:lvlText w:val=""/>
+      <w:lvlJc w:val="left"/>
+      <w:pPr>
+        <w:ind w:left="6480" w:hanging="360"/>
+      </w:pPr>
+      <w:rPr>
+        <w:rFonts w:ascii="Wingdings" w:hAnsi="Wingdings" w:hint="default"/>
+      </w:rPr>
+    </w:lvl>
+  </w:abstractNum>
+  <w:abstractNum w:abstractNumId="9" w15:restartNumberingAfterBreak="0">
     <w:nsid w:val="3E1C7DE0"/>
     <w:multiLevelType w:val="hybridMultilevel"/>
     <w:tmpl w:val="62142FCA"/>
@@ -4884,7 +7991,7 @@
       </w:pPr>
     </w:lvl>
   </w:abstractNum>
-  <w:abstractNum w:abstractNumId="8" w15:restartNumberingAfterBreak="0">
+  <w:abstractNum w:abstractNumId="10" w15:restartNumberingAfterBreak="0">
     <w:nsid w:val="418F4D7B"/>
     <w:multiLevelType w:val="hybridMultilevel"/>
     <w:tmpl w:val="716E2C58"/>
@@ -4970,7 +8077,7 @@
       </w:pPr>
     </w:lvl>
   </w:abstractNum>
-  <w:abstractNum w:abstractNumId="9" w15:restartNumberingAfterBreak="0">
+  <w:abstractNum w:abstractNumId="11" w15:restartNumberingAfterBreak="0">
     <w:nsid w:val="470130A5"/>
     <w:multiLevelType w:val="hybridMultilevel"/>
     <w:tmpl w:val="C7D4C202"/>
@@ -5056,7 +8163,7 @@
       </w:pPr>
     </w:lvl>
   </w:abstractNum>
-  <w:abstractNum w:abstractNumId="10" w15:restartNumberingAfterBreak="0">
+  <w:abstractNum w:abstractNumId="12" w15:restartNumberingAfterBreak="0">
     <w:nsid w:val="4CAC2FAF"/>
     <w:multiLevelType w:val="hybridMultilevel"/>
     <w:tmpl w:val="6DD28C80"/>
@@ -5145,7 +8252,7 @@
       </w:pPr>
     </w:lvl>
   </w:abstractNum>
-  <w:abstractNum w:abstractNumId="11" w15:restartNumberingAfterBreak="0">
+  <w:abstractNum w:abstractNumId="13" w15:restartNumberingAfterBreak="0">
     <w:nsid w:val="51880DF1"/>
     <w:multiLevelType w:val="hybridMultilevel"/>
     <w:tmpl w:val="6636AB36"/>
@@ -5234,7 +8341,7 @@
       </w:pPr>
     </w:lvl>
   </w:abstractNum>
-  <w:abstractNum w:abstractNumId="12" w15:restartNumberingAfterBreak="0">
+  <w:abstractNum w:abstractNumId="14" w15:restartNumberingAfterBreak="0">
     <w:nsid w:val="519F7935"/>
     <w:multiLevelType w:val="hybridMultilevel"/>
     <w:tmpl w:val="9F84F506"/>
@@ -5323,7 +8430,7 @@
       </w:pPr>
     </w:lvl>
   </w:abstractNum>
-  <w:abstractNum w:abstractNumId="13" w15:restartNumberingAfterBreak="0">
+  <w:abstractNum w:abstractNumId="15" w15:restartNumberingAfterBreak="0">
     <w:nsid w:val="54D83648"/>
     <w:multiLevelType w:val="hybridMultilevel"/>
     <w:tmpl w:val="8BD84EC2"/>
@@ -5412,7 +8519,7 @@
       </w:pPr>
     </w:lvl>
   </w:abstractNum>
-  <w:abstractNum w:abstractNumId="14" w15:restartNumberingAfterBreak="0">
+  <w:abstractNum w:abstractNumId="16" w15:restartNumberingAfterBreak="0">
     <w:nsid w:val="56B77378"/>
     <w:multiLevelType w:val="hybridMultilevel"/>
     <w:tmpl w:val="24821568"/>
@@ -5501,7 +8608,7 @@
       </w:pPr>
     </w:lvl>
   </w:abstractNum>
-  <w:abstractNum w:abstractNumId="15" w15:restartNumberingAfterBreak="0">
+  <w:abstractNum w:abstractNumId="17" w15:restartNumberingAfterBreak="0">
     <w:nsid w:val="59A965E6"/>
     <w:multiLevelType w:val="hybridMultilevel"/>
     <w:tmpl w:val="6CCE90E2"/>
@@ -5590,7 +8697,93 @@
       </w:pPr>
     </w:lvl>
   </w:abstractNum>
-  <w:abstractNum w:abstractNumId="16" w15:restartNumberingAfterBreak="0">
+  <w:abstractNum w:abstractNumId="18" w15:restartNumberingAfterBreak="0">
+    <w:nsid w:val="5D747A80"/>
+    <w:multiLevelType w:val="hybridMultilevel"/>
+    <w:tmpl w:val="A0B25404"/>
+    <w:lvl w:ilvl="0" w:tplc="4009000F">
+      <w:start w:val="1"/>
+      <w:numFmt w:val="decimal"/>
+      <w:lvlText w:val="%1."/>
+      <w:lvlJc w:val="left"/>
+      <w:pPr>
+        <w:ind w:left="1440" w:hanging="360"/>
+      </w:pPr>
+    </w:lvl>
+    <w:lvl w:ilvl="1" w:tplc="40090019" w:tentative="1">
+      <w:start w:val="1"/>
+      <w:numFmt w:val="lowerLetter"/>
+      <w:lvlText w:val="%2."/>
+      <w:lvlJc w:val="left"/>
+      <w:pPr>
+        <w:ind w:left="2160" w:hanging="360"/>
+      </w:pPr>
+    </w:lvl>
+    <w:lvl w:ilvl="2" w:tplc="4009001B" w:tentative="1">
+      <w:start w:val="1"/>
+      <w:numFmt w:val="lowerRoman"/>
+      <w:lvlText w:val="%3."/>
+      <w:lvlJc w:val="right"/>
+      <w:pPr>
+        <w:ind w:left="2880" w:hanging="180"/>
+      </w:pPr>
+    </w:lvl>
+    <w:lvl w:ilvl="3" w:tplc="4009000F" w:tentative="1">
+      <w:start w:val="1"/>
+      <w:numFmt w:val="decimal"/>
+      <w:lvlText w:val="%4."/>
+      <w:lvlJc w:val="left"/>
+      <w:pPr>
+        <w:ind w:left="3600" w:hanging="360"/>
+      </w:pPr>
+    </w:lvl>
+    <w:lvl w:ilvl="4" w:tplc="40090019" w:tentative="1">
+      <w:start w:val="1"/>
+      <w:numFmt w:val="lowerLetter"/>
+      <w:lvlText w:val="%5."/>
+      <w:lvlJc w:val="left"/>
+      <w:pPr>
+        <w:ind w:left="4320" w:hanging="360"/>
+      </w:pPr>
+    </w:lvl>
+    <w:lvl w:ilvl="5" w:tplc="4009001B" w:tentative="1">
+      <w:start w:val="1"/>
+      <w:numFmt w:val="lowerRoman"/>
+      <w:lvlText w:val="%6."/>
+      <w:lvlJc w:val="right"/>
+      <w:pPr>
+        <w:ind w:left="5040" w:hanging="180"/>
+      </w:pPr>
+    </w:lvl>
+    <w:lvl w:ilvl="6" w:tplc="4009000F" w:tentative="1">
+      <w:start w:val="1"/>
+      <w:numFmt w:val="decimal"/>
+      <w:lvlText w:val="%7."/>
+      <w:lvlJc w:val="left"/>
+      <w:pPr>
+        <w:ind w:left="5760" w:hanging="360"/>
+      </w:pPr>
+    </w:lvl>
+    <w:lvl w:ilvl="7" w:tplc="40090019" w:tentative="1">
+      <w:start w:val="1"/>
+      <w:numFmt w:val="lowerLetter"/>
+      <w:lvlText w:val="%8."/>
+      <w:lvlJc w:val="left"/>
+      <w:pPr>
+        <w:ind w:left="6480" w:hanging="360"/>
+      </w:pPr>
+    </w:lvl>
+    <w:lvl w:ilvl="8" w:tplc="4009001B" w:tentative="1">
+      <w:start w:val="1"/>
+      <w:numFmt w:val="lowerRoman"/>
+      <w:lvlText w:val="%9."/>
+      <w:lvlJc w:val="right"/>
+      <w:pPr>
+        <w:ind w:left="7200" w:hanging="180"/>
+      </w:pPr>
+    </w:lvl>
+  </w:abstractNum>
+  <w:abstractNum w:abstractNumId="19" w15:restartNumberingAfterBreak="0">
     <w:nsid w:val="61750D1E"/>
     <w:multiLevelType w:val="hybridMultilevel"/>
     <w:tmpl w:val="A7D40C22"/>
@@ -5679,7 +8872,7 @@
       </w:pPr>
     </w:lvl>
   </w:abstractNum>
-  <w:abstractNum w:abstractNumId="17" w15:restartNumberingAfterBreak="0">
+  <w:abstractNum w:abstractNumId="20" w15:restartNumberingAfterBreak="0">
     <w:nsid w:val="6B1C5481"/>
     <w:multiLevelType w:val="hybridMultilevel"/>
     <w:tmpl w:val="3BB8726C"/>
@@ -5765,7 +8958,7 @@
       </w:pPr>
     </w:lvl>
   </w:abstractNum>
-  <w:abstractNum w:abstractNumId="18" w15:restartNumberingAfterBreak="0">
+  <w:abstractNum w:abstractNumId="21" w15:restartNumberingAfterBreak="0">
     <w:nsid w:val="73444C27"/>
     <w:multiLevelType w:val="hybridMultilevel"/>
     <w:tmpl w:val="83F6FB54"/>
@@ -5878,7 +9071,7 @@
       </w:rPr>
     </w:lvl>
   </w:abstractNum>
-  <w:abstractNum w:abstractNumId="19" w15:restartNumberingAfterBreak="0">
+  <w:abstractNum w:abstractNumId="22" w15:restartNumberingAfterBreak="0">
     <w:nsid w:val="74524A8A"/>
     <w:multiLevelType w:val="hybridMultilevel"/>
     <w:tmpl w:val="D4C415EE"/>
@@ -5967,7 +9160,7 @@
       </w:pPr>
     </w:lvl>
   </w:abstractNum>
-  <w:abstractNum w:abstractNumId="20" w15:restartNumberingAfterBreak="0">
+  <w:abstractNum w:abstractNumId="23" w15:restartNumberingAfterBreak="0">
     <w:nsid w:val="7A060338"/>
     <w:multiLevelType w:val="hybridMultilevel"/>
     <w:tmpl w:val="9716A87E"/>
@@ -6056,7 +9249,7 @@
       </w:pPr>
     </w:lvl>
   </w:abstractNum>
-  <w:abstractNum w:abstractNumId="21" w15:restartNumberingAfterBreak="0">
+  <w:abstractNum w:abstractNumId="24" w15:restartNumberingAfterBreak="0">
     <w:nsid w:val="7A11395F"/>
     <w:multiLevelType w:val="hybridMultilevel"/>
     <w:tmpl w:val="7C00B0F4"/>
@@ -6142,7 +9335,7 @@
       </w:pPr>
     </w:lvl>
   </w:abstractNum>
-  <w:abstractNum w:abstractNumId="22" w15:restartNumberingAfterBreak="0">
+  <w:abstractNum w:abstractNumId="25" w15:restartNumberingAfterBreak="0">
     <w:nsid w:val="7A5975EE"/>
     <w:multiLevelType w:val="hybridMultilevel"/>
     <w:tmpl w:val="063EFBDC"/>
@@ -6255,7 +9448,7 @@
       </w:rPr>
     </w:lvl>
   </w:abstractNum>
-  <w:abstractNum w:abstractNumId="23" w15:restartNumberingAfterBreak="0">
+  <w:abstractNum w:abstractNumId="26" w15:restartNumberingAfterBreak="0">
     <w:nsid w:val="7D394DF7"/>
     <w:multiLevelType w:val="hybridMultilevel"/>
     <w:tmpl w:val="8C144C02"/>
@@ -6342,76 +9535,85 @@
     </w:lvl>
   </w:abstractNum>
   <w:num w:numId="1" w16cid:durableId="442724602">
-    <w:abstractNumId w:val="17"/>
+    <w:abstractNumId w:val="20"/>
   </w:num>
   <w:num w:numId="2" w16cid:durableId="176427289">
     <w:abstractNumId w:val="6"/>
   </w:num>
   <w:num w:numId="3" w16cid:durableId="1537507085">
-    <w:abstractNumId w:val="12"/>
+    <w:abstractNumId w:val="14"/>
   </w:num>
   <w:num w:numId="4" w16cid:durableId="1872955595">
     <w:abstractNumId w:val="0"/>
   </w:num>
   <w:num w:numId="5" w16cid:durableId="2088725804">
-    <w:abstractNumId w:val="14"/>
+    <w:abstractNumId w:val="16"/>
   </w:num>
   <w:num w:numId="6" w16cid:durableId="1736392346">
     <w:abstractNumId w:val="5"/>
   </w:num>
   <w:num w:numId="7" w16cid:durableId="1224483905">
-    <w:abstractNumId w:val="20"/>
+    <w:abstractNumId w:val="23"/>
   </w:num>
   <w:num w:numId="8" w16cid:durableId="868877989">
-    <w:abstractNumId w:val="10"/>
+    <w:abstractNumId w:val="12"/>
   </w:num>
   <w:num w:numId="9" w16cid:durableId="1906984896">
     <w:abstractNumId w:val="3"/>
   </w:num>
   <w:num w:numId="10" w16cid:durableId="1673678326">
-    <w:abstractNumId w:val="11"/>
+    <w:abstractNumId w:val="13"/>
   </w:num>
   <w:num w:numId="11" w16cid:durableId="980698269">
-    <w:abstractNumId w:val="16"/>
+    <w:abstractNumId w:val="19"/>
   </w:num>
   <w:num w:numId="12" w16cid:durableId="294913061">
-    <w:abstractNumId w:val="8"/>
+    <w:abstractNumId w:val="10"/>
   </w:num>
   <w:num w:numId="13" w16cid:durableId="1339192691">
     <w:abstractNumId w:val="1"/>
   </w:num>
   <w:num w:numId="14" w16cid:durableId="1476336011">
-    <w:abstractNumId w:val="7"/>
+    <w:abstractNumId w:val="9"/>
   </w:num>
   <w:num w:numId="15" w16cid:durableId="87193634">
-    <w:abstractNumId w:val="13"/>
+    <w:abstractNumId w:val="15"/>
   </w:num>
   <w:num w:numId="16" w16cid:durableId="1875652105">
-    <w:abstractNumId w:val="15"/>
+    <w:abstractNumId w:val="17"/>
   </w:num>
   <w:num w:numId="17" w16cid:durableId="306130776">
-    <w:abstractNumId w:val="23"/>
+    <w:abstractNumId w:val="26"/>
   </w:num>
   <w:num w:numId="18" w16cid:durableId="444036405">
-    <w:abstractNumId w:val="9"/>
+    <w:abstractNumId w:val="11"/>
   </w:num>
   <w:num w:numId="19" w16cid:durableId="2120491661">
     <w:abstractNumId w:val="2"/>
   </w:num>
   <w:num w:numId="20" w16cid:durableId="73163024">
-    <w:abstractNumId w:val="18"/>
+    <w:abstractNumId w:val="21"/>
   </w:num>
   <w:num w:numId="21" w16cid:durableId="1322077802">
-    <w:abstractNumId w:val="22"/>
+    <w:abstractNumId w:val="25"/>
   </w:num>
   <w:num w:numId="22" w16cid:durableId="1821574944">
-    <w:abstractNumId w:val="21"/>
+    <w:abstractNumId w:val="24"/>
   </w:num>
   <w:num w:numId="23" w16cid:durableId="513955368">
-    <w:abstractNumId w:val="19"/>
+    <w:abstractNumId w:val="22"/>
   </w:num>
   <w:num w:numId="24" w16cid:durableId="2113360637">
     <w:abstractNumId w:val="4"/>
+  </w:num>
+  <w:num w:numId="25" w16cid:durableId="1824007161">
+    <w:abstractNumId w:val="8"/>
+  </w:num>
+  <w:num w:numId="26" w16cid:durableId="1890721986">
+    <w:abstractNumId w:val="18"/>
+  </w:num>
+  <w:num w:numId="27" w16cid:durableId="1334601328">
+    <w:abstractNumId w:val="7"/>
   </w:num>
 </w:numbering>
 </file>
@@ -6820,7 +10022,6 @@
   <w:style w:type="character" w:default="1" w:styleId="DefaultParagraphFont">
     <w:name w:val="Default Paragraph Font"/>
     <w:uiPriority w:val="1"/>
-    <w:semiHidden/>
     <w:unhideWhenUsed/>
   </w:style>
   <w:style w:type="table" w:default="1" w:styleId="TableNormal">

</xml_diff>

<commit_message>
adding chrome option class
</commit_message>
<xml_diff>
--- a/Java & Selenium.docx
+++ b/Java & Selenium.docx
@@ -6022,61 +6022,29 @@
           <w:u w:val="single"/>
           <w:lang w:val="en-US"/>
         </w:rPr>
-        <w:t>Sec 3</w:t>
-      </w:r>
-      <w:r>
-        <w:rPr>
-          <w:b/>
-          <w:bCs/>
-          <w:sz w:val="24"/>
-          <w:szCs w:val="24"/>
-          <w:u w:val="single"/>
-          <w:lang w:val="en-US"/>
-        </w:rPr>
-        <w:t>7</w:t>
-      </w:r>
-      <w:r>
-        <w:rPr>
-          <w:b/>
-          <w:bCs/>
-          <w:sz w:val="24"/>
-          <w:szCs w:val="24"/>
-          <w:u w:val="single"/>
-          <w:lang w:val="en-US"/>
-        </w:rPr>
-        <w:t xml:space="preserve">: Selenium </w:t>
-      </w:r>
-      <w:r>
-        <w:rPr>
-          <w:b/>
-          <w:bCs/>
-          <w:sz w:val="24"/>
-          <w:szCs w:val="24"/>
-          <w:u w:val="single"/>
-          <w:lang w:val="en-US"/>
-        </w:rPr>
-        <w:t>JavascriptExecutor Scrolling Pages Upload Files</w:t>
-      </w:r>
-    </w:p>
-    <w:p>
-      <w:pPr>
-        <w:rPr>
-          <w:sz w:val="24"/>
-          <w:szCs w:val="24"/>
-          <w:lang w:val="en-US"/>
-        </w:rPr>
-      </w:pPr>
-    </w:p>
-    <w:p>
-      <w:pPr>
-        <w:rPr>
-          <w:sz w:val="24"/>
-          <w:szCs w:val="24"/>
-          <w:lang w:val="en-US"/>
-        </w:rPr>
-      </w:pPr>
-      <w:r>
-        <w:rPr>
+        <w:t>Sec 37: Selenium JavascriptExecutor Scrolling Pages Upload Files</w:t>
+      </w:r>
+    </w:p>
+    <w:p>
+      <w:pPr>
+        <w:rPr>
+          <w:sz w:val="24"/>
+          <w:szCs w:val="24"/>
+          <w:lang w:val="en-US"/>
+        </w:rPr>
+      </w:pPr>
+    </w:p>
+    <w:p>
+      <w:pPr>
+        <w:rPr>
+          <w:sz w:val="24"/>
+          <w:szCs w:val="24"/>
+          <w:lang w:val="en-US"/>
+        </w:rPr>
+      </w:pPr>
+      <w:r>
+        <w:rPr>
+          <w:noProof/>
           <w:sz w:val="24"/>
           <w:szCs w:val="24"/>
           <w:lang w:val="en-US"/>
@@ -6174,23 +6142,7 @@
           <w:szCs w:val="24"/>
           <w:lang w:val="en-US"/>
         </w:rPr>
-        <w:t xml:space="preserve"> </w:t>
-      </w:r>
-      <w:r>
-        <w:rPr>
-          <w:sz w:val="24"/>
-          <w:szCs w:val="24"/>
-          <w:lang w:val="en-US"/>
-        </w:rPr>
-        <w:t>executeScript()</w:t>
-      </w:r>
-      <w:r>
-        <w:rPr>
-          <w:sz w:val="24"/>
-          <w:szCs w:val="24"/>
-          <w:lang w:val="en-US"/>
-        </w:rPr>
-        <w:t xml:space="preserve">, </w:t>
+        <w:t xml:space="preserve"> executeScript(), </w:t>
       </w:r>
     </w:p>
     <w:p>
@@ -6267,6 +6219,7 @@
       </w:pPr>
       <w:r>
         <w:rPr>
+          <w:noProof/>
           <w:sz w:val="24"/>
           <w:szCs w:val="24"/>
           <w:lang w:val="en-US"/>
@@ -13655,40 +13608,7 @@
           <w:u w:val="single"/>
           <w:lang w:val="en-US"/>
         </w:rPr>
-        <w:t>Sec 3</w:t>
-      </w:r>
-      <w:r>
-        <w:rPr>
-          <w:b/>
-          <w:bCs/>
-          <w:sz w:val="24"/>
-          <w:szCs w:val="24"/>
-          <w:u w:val="single"/>
-          <w:lang w:val="en-US"/>
-        </w:rPr>
-        <w:t>8</w:t>
-      </w:r>
-      <w:r>
-        <w:rPr>
-          <w:b/>
-          <w:bCs/>
-          <w:sz w:val="24"/>
-          <w:szCs w:val="24"/>
-          <w:u w:val="single"/>
-          <w:lang w:val="en-US"/>
-        </w:rPr>
-        <w:t>: Selenium</w:t>
-      </w:r>
-      <w:r>
-        <w:rPr>
-          <w:b/>
-          <w:bCs/>
-          <w:sz w:val="24"/>
-          <w:szCs w:val="24"/>
-          <w:u w:val="single"/>
-          <w:lang w:val="en-US"/>
-        </w:rPr>
-        <w:t xml:space="preserve"> Screenshots Headless SSL Ad Block Extensions</w:t>
+        <w:t>Sec 38: Selenium Screenshots Headless SSL Ad Block Extensions</w:t>
       </w:r>
     </w:p>
     <w:p>
@@ -13800,6 +13720,1602 @@
         </w:rPr>
         <w:t>ChromeOptions, EdgeOptions, FirefoxOptions.</w:t>
       </w:r>
+    </w:p>
+    <w:p>
+      <w:pPr>
+        <w:pStyle w:val="ListParagraph"/>
+        <w:numPr>
+          <w:ilvl w:val="0"/>
+          <w:numId w:val="20"/>
+        </w:numPr>
+        <w:rPr>
+          <w:sz w:val="24"/>
+          <w:szCs w:val="24"/>
+          <w:lang w:val="en-US"/>
+        </w:rPr>
+      </w:pPr>
+      <w:r>
+        <w:rPr>
+          <w:sz w:val="24"/>
+          <w:szCs w:val="24"/>
+          <w:lang w:val="en-US"/>
+        </w:rPr>
+        <w:t>Headless mode</w:t>
+      </w:r>
+      <w:r>
+        <w:rPr>
+          <w:sz w:val="24"/>
+          <w:szCs w:val="24"/>
+          <w:lang w:val="en-US"/>
+        </w:rPr>
+        <w:t xml:space="preserve"> </w:t>
+      </w:r>
+      <w:r>
+        <w:rPr>
+          <w:sz w:val="24"/>
+          <w:szCs w:val="24"/>
+          <w:lang w:val="en-US"/>
+        </w:rPr>
+        <w:t>(without UI)</w:t>
+      </w:r>
+      <w:r>
+        <w:rPr>
+          <w:sz w:val="24"/>
+          <w:szCs w:val="24"/>
+          <w:lang w:val="en-US"/>
+        </w:rPr>
+        <w:t>: ChomeOptions</w:t>
+      </w:r>
+      <w:r>
+        <w:rPr>
+          <w:sz w:val="24"/>
+          <w:szCs w:val="24"/>
+          <w:lang w:val="en-US"/>
+        </w:rPr>
+        <w:t xml:space="preserve"> class</w:t>
+      </w:r>
+    </w:p>
+    <w:p>
+      <w:pPr>
+        <w:ind w:left="720"/>
+        <w:rPr>
+          <w:b/>
+          <w:bCs/>
+          <w:sz w:val="24"/>
+          <w:szCs w:val="24"/>
+          <w:lang w:val="en-US"/>
+        </w:rPr>
+      </w:pPr>
+      <w:r>
+        <w:rPr>
+          <w:b/>
+          <w:bCs/>
+          <w:sz w:val="24"/>
+          <w:szCs w:val="24"/>
+          <w:lang w:val="en-US"/>
+        </w:rPr>
+        <w:t>ChromeOptions:</w:t>
+      </w:r>
+    </w:p>
+    <w:p>
+      <w:pPr>
+        <w:ind w:left="720"/>
+        <w:rPr>
+          <w:b/>
+          <w:bCs/>
+          <w:sz w:val="24"/>
+          <w:szCs w:val="24"/>
+          <w:lang w:val="en-US"/>
+        </w:rPr>
+      </w:pPr>
+      <w:r>
+        <w:rPr>
+          <w:b/>
+          <w:bCs/>
+          <w:sz w:val="24"/>
+          <w:szCs w:val="24"/>
+          <w:lang w:val="en-US"/>
+        </w:rPr>
+        <w:t>1)</w:t>
+      </w:r>
+      <w:r>
+        <w:rPr>
+          <w:b/>
+          <w:bCs/>
+          <w:sz w:val="24"/>
+          <w:szCs w:val="24"/>
+          <w:lang w:val="en-US"/>
+        </w:rPr>
+        <w:t xml:space="preserve"> </w:t>
+      </w:r>
+      <w:r>
+        <w:rPr>
+          <w:b/>
+          <w:bCs/>
+          <w:sz w:val="24"/>
+          <w:szCs w:val="24"/>
+          <w:lang w:val="en-US"/>
+        </w:rPr>
+        <w:t>Headless testing</w:t>
+      </w:r>
+    </w:p>
+    <w:p>
+      <w:pPr>
+        <w:shd w:val="clear" w:color="auto" w:fill="1F1F1F"/>
+        <w:spacing w:after="0" w:line="285" w:lineRule="atLeast"/>
+        <w:ind w:left="720"/>
+        <w:rPr>
+          <w:rFonts w:ascii="Consolas" w:eastAsia="Times New Roman" w:hAnsi="Consolas" w:cs="Times New Roman"/>
+          <w:color w:val="CCCCCC"/>
+          <w:kern w:val="0"/>
+          <w:sz w:val="21"/>
+          <w:szCs w:val="21"/>
+          <w:lang w:eastAsia="en-IN"/>
+          <w14:ligatures w14:val="none"/>
+        </w:rPr>
+      </w:pPr>
+      <w:r>
+        <w:rPr>
+          <w:rFonts w:ascii="Consolas" w:eastAsia="Times New Roman" w:hAnsi="Consolas" w:cs="Times New Roman"/>
+          <w:color w:val="6796E6"/>
+          <w:kern w:val="0"/>
+          <w:sz w:val="21"/>
+          <w:szCs w:val="21"/>
+          <w:lang w:eastAsia="en-IN"/>
+          <w14:ligatures w14:val="none"/>
+        </w:rPr>
+        <w:t>1)</w:t>
+      </w:r>
+      <w:r>
+        <w:rPr>
+          <w:rFonts w:ascii="Consolas" w:eastAsia="Times New Roman" w:hAnsi="Consolas" w:cs="Times New Roman"/>
+          <w:color w:val="CCCCCC"/>
+          <w:kern w:val="0"/>
+          <w:sz w:val="21"/>
+          <w:szCs w:val="21"/>
+          <w:lang w:eastAsia="en-IN"/>
+          <w14:ligatures w14:val="none"/>
+        </w:rPr>
+        <w:t xml:space="preserve"> Headless Testing:</w:t>
+      </w:r>
+    </w:p>
+    <w:p>
+      <w:pPr>
+        <w:shd w:val="clear" w:color="auto" w:fill="1F1F1F"/>
+        <w:spacing w:after="0" w:line="285" w:lineRule="atLeast"/>
+        <w:ind w:left="720"/>
+        <w:rPr>
+          <w:rFonts w:ascii="Consolas" w:eastAsia="Times New Roman" w:hAnsi="Consolas" w:cs="Times New Roman"/>
+          <w:color w:val="CCCCCC"/>
+          <w:kern w:val="0"/>
+          <w:sz w:val="21"/>
+          <w:szCs w:val="21"/>
+          <w:lang w:eastAsia="en-IN"/>
+          <w14:ligatures w14:val="none"/>
+        </w:rPr>
+      </w:pPr>
+    </w:p>
+    <w:p>
+      <w:pPr>
+        <w:shd w:val="clear" w:color="auto" w:fill="1F1F1F"/>
+        <w:spacing w:after="0" w:line="285" w:lineRule="atLeast"/>
+        <w:ind w:left="720"/>
+        <w:rPr>
+          <w:rFonts w:ascii="Consolas" w:eastAsia="Times New Roman" w:hAnsi="Consolas" w:cs="Times New Roman"/>
+          <w:color w:val="CCCCCC"/>
+          <w:kern w:val="0"/>
+          <w:sz w:val="21"/>
+          <w:szCs w:val="21"/>
+          <w:lang w:eastAsia="en-IN"/>
+          <w14:ligatures w14:val="none"/>
+        </w:rPr>
+      </w:pPr>
+      <w:r>
+        <w:rPr>
+          <w:rFonts w:ascii="Consolas" w:eastAsia="Times New Roman" w:hAnsi="Consolas" w:cs="Times New Roman"/>
+          <w:color w:val="CCCCCC"/>
+          <w:kern w:val="0"/>
+          <w:sz w:val="21"/>
+          <w:szCs w:val="21"/>
+          <w:lang w:eastAsia="en-IN"/>
+          <w14:ligatures w14:val="none"/>
+        </w:rPr>
+        <w:t>ChromeOptions options = new ChromeOptions();</w:t>
+      </w:r>
+    </w:p>
+    <w:p>
+      <w:pPr>
+        <w:shd w:val="clear" w:color="auto" w:fill="1F1F1F"/>
+        <w:spacing w:after="0" w:line="285" w:lineRule="atLeast"/>
+        <w:ind w:left="720"/>
+        <w:rPr>
+          <w:rFonts w:ascii="Consolas" w:eastAsia="Times New Roman" w:hAnsi="Consolas" w:cs="Times New Roman"/>
+          <w:color w:val="CCCCCC"/>
+          <w:kern w:val="0"/>
+          <w:sz w:val="21"/>
+          <w:szCs w:val="21"/>
+          <w:lang w:eastAsia="en-IN"/>
+          <w14:ligatures w14:val="none"/>
+        </w:rPr>
+      </w:pPr>
+      <w:r>
+        <w:rPr>
+          <w:rFonts w:ascii="Consolas" w:eastAsia="Times New Roman" w:hAnsi="Consolas" w:cs="Times New Roman"/>
+          <w:color w:val="CCCCCC"/>
+          <w:kern w:val="0"/>
+          <w:sz w:val="21"/>
+          <w:szCs w:val="21"/>
+          <w:lang w:eastAsia="en-IN"/>
+          <w14:ligatures w14:val="none"/>
+        </w:rPr>
+        <w:t>        options.addArguments("--headless=new");  // setting for headless mode of execution</w:t>
+      </w:r>
+    </w:p>
+    <w:p>
+      <w:pPr>
+        <w:shd w:val="clear" w:color="auto" w:fill="1F1F1F"/>
+        <w:spacing w:after="0" w:line="285" w:lineRule="atLeast"/>
+        <w:ind w:left="720"/>
+        <w:rPr>
+          <w:rFonts w:ascii="Consolas" w:eastAsia="Times New Roman" w:hAnsi="Consolas" w:cs="Times New Roman"/>
+          <w:color w:val="CCCCCC"/>
+          <w:kern w:val="0"/>
+          <w:sz w:val="21"/>
+          <w:szCs w:val="21"/>
+          <w:lang w:eastAsia="en-IN"/>
+          <w14:ligatures w14:val="none"/>
+        </w:rPr>
+      </w:pPr>
+      <w:r>
+        <w:rPr>
+          <w:rFonts w:ascii="Consolas" w:eastAsia="Times New Roman" w:hAnsi="Consolas" w:cs="Times New Roman"/>
+          <w:color w:val="CCCCCC"/>
+          <w:kern w:val="0"/>
+          <w:sz w:val="21"/>
+          <w:szCs w:val="21"/>
+          <w:lang w:eastAsia="en-IN"/>
+          <w14:ligatures w14:val="none"/>
+        </w:rPr>
+        <w:t>        WebDriver driver = new ChromeDriver(options);</w:t>
+      </w:r>
+    </w:p>
+    <w:p>
+      <w:pPr>
+        <w:shd w:val="clear" w:color="auto" w:fill="1F1F1F"/>
+        <w:spacing w:after="0" w:line="285" w:lineRule="atLeast"/>
+        <w:ind w:left="720"/>
+        <w:rPr>
+          <w:rFonts w:ascii="Consolas" w:eastAsia="Times New Roman" w:hAnsi="Consolas" w:cs="Times New Roman"/>
+          <w:color w:val="CCCCCC"/>
+          <w:kern w:val="0"/>
+          <w:sz w:val="21"/>
+          <w:szCs w:val="21"/>
+          <w:lang w:eastAsia="en-IN"/>
+          <w14:ligatures w14:val="none"/>
+        </w:rPr>
+      </w:pPr>
+    </w:p>
+    <w:p>
+      <w:pPr>
+        <w:rPr>
+          <w:sz w:val="24"/>
+          <w:szCs w:val="24"/>
+          <w:lang w:val="en-US"/>
+        </w:rPr>
+      </w:pPr>
+    </w:p>
+    <w:p>
+      <w:pPr>
+        <w:rPr>
+          <w:sz w:val="24"/>
+          <w:szCs w:val="24"/>
+          <w:lang w:val="en-US"/>
+        </w:rPr>
+      </w:pPr>
+      <w:r>
+        <w:rPr>
+          <w:sz w:val="24"/>
+          <w:szCs w:val="24"/>
+          <w:lang w:val="en-US"/>
+        </w:rPr>
+        <w:t xml:space="preserve">               Advantages:</w:t>
+      </w:r>
+    </w:p>
+    <w:p>
+      <w:pPr>
+        <w:pStyle w:val="ListParagraph"/>
+        <w:numPr>
+          <w:ilvl w:val="0"/>
+          <w:numId w:val="32"/>
+        </w:numPr>
+        <w:rPr>
+          <w:sz w:val="24"/>
+          <w:szCs w:val="24"/>
+          <w:lang w:val="en-US"/>
+        </w:rPr>
+      </w:pPr>
+      <w:r>
+        <w:rPr>
+          <w:sz w:val="24"/>
+          <w:szCs w:val="24"/>
+          <w:lang w:val="en-US"/>
+        </w:rPr>
+        <w:t>We can perform multiple tasks (since execution happed backed).</w:t>
+      </w:r>
+    </w:p>
+    <w:p>
+      <w:pPr>
+        <w:pStyle w:val="ListParagraph"/>
+        <w:numPr>
+          <w:ilvl w:val="0"/>
+          <w:numId w:val="32"/>
+        </w:numPr>
+        <w:rPr>
+          <w:sz w:val="24"/>
+          <w:szCs w:val="24"/>
+          <w:lang w:val="en-US"/>
+        </w:rPr>
+      </w:pPr>
+      <w:r>
+        <w:rPr>
+          <w:sz w:val="24"/>
+          <w:szCs w:val="24"/>
+          <w:lang w:val="en-US"/>
+        </w:rPr>
+        <w:t>Faster execution.</w:t>
+      </w:r>
+    </w:p>
+    <w:p>
+      <w:pPr>
+        <w:pStyle w:val="ListParagraph"/>
+        <w:rPr>
+          <w:sz w:val="24"/>
+          <w:szCs w:val="24"/>
+          <w:lang w:val="en-US"/>
+        </w:rPr>
+      </w:pPr>
+    </w:p>
+    <w:p>
+      <w:pPr>
+        <w:pStyle w:val="ListParagraph"/>
+        <w:rPr>
+          <w:sz w:val="24"/>
+          <w:szCs w:val="24"/>
+          <w:lang w:val="en-US"/>
+        </w:rPr>
+      </w:pPr>
+      <w:r>
+        <w:rPr>
+          <w:sz w:val="24"/>
+          <w:szCs w:val="24"/>
+          <w:lang w:val="en-US"/>
+        </w:rPr>
+        <w:t>Disadvantages:</w:t>
+      </w:r>
+    </w:p>
+    <w:p>
+      <w:pPr>
+        <w:pStyle w:val="ListParagraph"/>
+        <w:numPr>
+          <w:ilvl w:val="0"/>
+          <w:numId w:val="33"/>
+        </w:numPr>
+        <w:rPr>
+          <w:sz w:val="24"/>
+          <w:szCs w:val="24"/>
+          <w:lang w:val="en-US"/>
+        </w:rPr>
+      </w:pPr>
+      <w:r>
+        <w:rPr>
+          <w:sz w:val="24"/>
+          <w:szCs w:val="24"/>
+          <w:lang w:val="en-US"/>
+        </w:rPr>
+        <w:t>User can not see the actions on the page. So, he can not understand flow/functionality of the test.</w:t>
+      </w:r>
+    </w:p>
+    <w:p>
+      <w:pPr>
+        <w:rPr>
+          <w:sz w:val="24"/>
+          <w:szCs w:val="24"/>
+          <w:lang w:val="en-US"/>
+        </w:rPr>
+      </w:pPr>
+    </w:p>
+    <w:p>
+      <w:pPr>
+        <w:pStyle w:val="ListParagraph"/>
+        <w:numPr>
+          <w:ilvl w:val="0"/>
+          <w:numId w:val="33"/>
+        </w:numPr>
+        <w:rPr>
+          <w:b/>
+          <w:bCs/>
+          <w:sz w:val="24"/>
+          <w:szCs w:val="24"/>
+          <w:lang w:val="en-US"/>
+        </w:rPr>
+      </w:pPr>
+      <w:r>
+        <w:rPr>
+          <w:b/>
+          <w:bCs/>
+          <w:sz w:val="24"/>
+          <w:szCs w:val="24"/>
+          <w:lang w:val="en-US"/>
+        </w:rPr>
+        <w:lastRenderedPageBreak/>
+        <w:t>SSL Handling</w:t>
+      </w:r>
+      <w:r>
+        <w:rPr>
+          <w:b/>
+          <w:bCs/>
+          <w:sz w:val="24"/>
+          <w:szCs w:val="24"/>
+          <w:lang w:val="en-US"/>
+        </w:rPr>
+        <w:t>:</w:t>
+      </w:r>
+    </w:p>
+    <w:p>
+      <w:pPr>
+        <w:pStyle w:val="ListParagraph"/>
+        <w:rPr>
+          <w:b/>
+          <w:bCs/>
+          <w:sz w:val="24"/>
+          <w:szCs w:val="24"/>
+          <w:lang w:val="en-US"/>
+        </w:rPr>
+      </w:pPr>
+    </w:p>
+    <w:p>
+      <w:pPr>
+        <w:pStyle w:val="ListParagraph"/>
+        <w:rPr>
+          <w:sz w:val="24"/>
+          <w:szCs w:val="24"/>
+          <w:lang w:val="en-US"/>
+        </w:rPr>
+      </w:pPr>
+    </w:p>
+    <w:p>
+      <w:pPr>
+        <w:shd w:val="clear" w:color="auto" w:fill="1F1F1F"/>
+        <w:spacing w:after="0" w:line="285" w:lineRule="atLeast"/>
+        <w:rPr>
+          <w:rFonts w:ascii="Consolas" w:eastAsia="Times New Roman" w:hAnsi="Consolas" w:cs="Times New Roman"/>
+          <w:color w:val="CCCCCC"/>
+          <w:kern w:val="0"/>
+          <w:sz w:val="21"/>
+          <w:szCs w:val="21"/>
+          <w:lang w:eastAsia="en-IN"/>
+          <w14:ligatures w14:val="none"/>
+        </w:rPr>
+      </w:pPr>
+    </w:p>
+    <w:p>
+      <w:pPr>
+        <w:shd w:val="clear" w:color="auto" w:fill="1F1F1F"/>
+        <w:spacing w:after="0" w:line="285" w:lineRule="atLeast"/>
+        <w:rPr>
+          <w:rFonts w:ascii="Consolas" w:eastAsia="Times New Roman" w:hAnsi="Consolas" w:cs="Times New Roman"/>
+          <w:color w:val="CCCCCC"/>
+          <w:kern w:val="0"/>
+          <w:sz w:val="21"/>
+          <w:szCs w:val="21"/>
+          <w:lang w:eastAsia="en-IN"/>
+          <w14:ligatures w14:val="none"/>
+        </w:rPr>
+      </w:pPr>
+      <w:r>
+        <w:rPr>
+          <w:rFonts w:ascii="Consolas" w:eastAsia="Times New Roman" w:hAnsi="Consolas" w:cs="Times New Roman"/>
+          <w:color w:val="CCCCCC"/>
+          <w:kern w:val="0"/>
+          <w:sz w:val="21"/>
+          <w:szCs w:val="21"/>
+          <w:lang w:eastAsia="en-IN"/>
+          <w14:ligatures w14:val="none"/>
+        </w:rPr>
+        <w:t>ChromeOptions options = new ChromeOptions();</w:t>
+      </w:r>
+    </w:p>
+    <w:p>
+      <w:pPr>
+        <w:shd w:val="clear" w:color="auto" w:fill="1F1F1F"/>
+        <w:spacing w:after="0" w:line="285" w:lineRule="atLeast"/>
+        <w:rPr>
+          <w:rFonts w:ascii="Consolas" w:eastAsia="Times New Roman" w:hAnsi="Consolas" w:cs="Times New Roman"/>
+          <w:color w:val="CCCCCC"/>
+          <w:kern w:val="0"/>
+          <w:sz w:val="21"/>
+          <w:szCs w:val="21"/>
+          <w:lang w:eastAsia="en-IN"/>
+          <w14:ligatures w14:val="none"/>
+        </w:rPr>
+      </w:pPr>
+      <w:r>
+        <w:rPr>
+          <w:rFonts w:ascii="Consolas" w:eastAsia="Times New Roman" w:hAnsi="Consolas" w:cs="Times New Roman"/>
+          <w:color w:val="CCCCCC"/>
+          <w:kern w:val="0"/>
+          <w:sz w:val="21"/>
+          <w:szCs w:val="21"/>
+          <w:lang w:eastAsia="en-IN"/>
+          <w14:ligatures w14:val="none"/>
+        </w:rPr>
+        <w:t>        options.setAcceptInsecureCerts(true); // accepts SSL certificates</w:t>
+      </w:r>
+    </w:p>
+    <w:p>
+      <w:pPr>
+        <w:shd w:val="clear" w:color="auto" w:fill="1F1F1F"/>
+        <w:spacing w:after="0" w:line="285" w:lineRule="atLeast"/>
+        <w:rPr>
+          <w:rFonts w:ascii="Consolas" w:eastAsia="Times New Roman" w:hAnsi="Consolas" w:cs="Times New Roman"/>
+          <w:color w:val="CCCCCC"/>
+          <w:kern w:val="0"/>
+          <w:sz w:val="21"/>
+          <w:szCs w:val="21"/>
+          <w:lang w:eastAsia="en-IN"/>
+          <w14:ligatures w14:val="none"/>
+        </w:rPr>
+      </w:pPr>
+      <w:r>
+        <w:rPr>
+          <w:rFonts w:ascii="Consolas" w:eastAsia="Times New Roman" w:hAnsi="Consolas" w:cs="Times New Roman"/>
+          <w:color w:val="CCCCCC"/>
+          <w:kern w:val="0"/>
+          <w:sz w:val="21"/>
+          <w:szCs w:val="21"/>
+          <w:lang w:eastAsia="en-IN"/>
+          <w14:ligatures w14:val="none"/>
+        </w:rPr>
+        <w:t>        WebDriver driver = new ChromeDriver(options);</w:t>
+      </w:r>
+    </w:p>
+    <w:p>
+      <w:pPr>
+        <w:shd w:val="clear" w:color="auto" w:fill="1F1F1F"/>
+        <w:spacing w:after="240" w:line="285" w:lineRule="atLeast"/>
+        <w:rPr>
+          <w:rFonts w:ascii="Consolas" w:eastAsia="Times New Roman" w:hAnsi="Consolas" w:cs="Times New Roman"/>
+          <w:color w:val="CCCCCC"/>
+          <w:kern w:val="0"/>
+          <w:sz w:val="21"/>
+          <w:szCs w:val="21"/>
+          <w:lang w:eastAsia="en-IN"/>
+          <w14:ligatures w14:val="none"/>
+        </w:rPr>
+      </w:pPr>
+    </w:p>
+    <w:p>
+      <w:pPr>
+        <w:pStyle w:val="ListParagraph"/>
+        <w:rPr>
+          <w:b/>
+          <w:bCs/>
+          <w:sz w:val="24"/>
+          <w:szCs w:val="24"/>
+          <w:lang w:val="en-US"/>
+        </w:rPr>
+      </w:pPr>
+    </w:p>
+    <w:p>
+      <w:pPr>
+        <w:pStyle w:val="ListParagraph"/>
+        <w:rPr>
+          <w:b/>
+          <w:bCs/>
+          <w:sz w:val="24"/>
+          <w:szCs w:val="24"/>
+          <w:lang w:val="en-US"/>
+        </w:rPr>
+      </w:pPr>
+      <w:r>
+        <w:rPr>
+          <w:b/>
+          <w:bCs/>
+          <w:sz w:val="24"/>
+          <w:szCs w:val="24"/>
+          <w:lang w:val="en-US"/>
+        </w:rPr>
+        <w:t>Ex:</w:t>
+      </w:r>
+    </w:p>
+    <w:p>
+      <w:pPr>
+        <w:pStyle w:val="NormalWeb"/>
+        <w:shd w:val="clear" w:color="auto" w:fill="FFFFFF"/>
+        <w:spacing w:before="0" w:beforeAutospacing="0" w:after="0" w:afterAutospacing="0"/>
+        <w:ind w:left="360"/>
+        <w:rPr>
+          <w:rFonts w:ascii="Courier New" w:hAnsi="Courier New" w:cs="Courier New"/>
+          <w:color w:val="000000"/>
+          <w:sz w:val="20"/>
+          <w:szCs w:val="20"/>
+        </w:rPr>
+      </w:pPr>
+      <w:r>
+        <w:rPr>
+          <w:rFonts w:ascii="Courier New" w:hAnsi="Courier New" w:cs="Courier New"/>
+          <w:b/>
+          <w:bCs/>
+          <w:color w:val="7F0055"/>
+          <w:sz w:val="20"/>
+          <w:szCs w:val="20"/>
+        </w:rPr>
+        <w:t>public</w:t>
+      </w:r>
+      <w:r>
+        <w:rPr>
+          <w:rFonts w:ascii="Courier New" w:hAnsi="Courier New" w:cs="Courier New"/>
+          <w:color w:val="000000"/>
+          <w:sz w:val="20"/>
+          <w:szCs w:val="20"/>
+        </w:rPr>
+        <w:t xml:space="preserve"> </w:t>
+      </w:r>
+      <w:r>
+        <w:rPr>
+          <w:rFonts w:ascii="Courier New" w:hAnsi="Courier New" w:cs="Courier New"/>
+          <w:b/>
+          <w:bCs/>
+          <w:color w:val="7F0055"/>
+          <w:sz w:val="20"/>
+          <w:szCs w:val="20"/>
+        </w:rPr>
+        <w:t>class</w:t>
+      </w:r>
+      <w:r>
+        <w:rPr>
+          <w:rFonts w:ascii="Courier New" w:hAnsi="Courier New" w:cs="Courier New"/>
+          <w:color w:val="000000"/>
+          <w:sz w:val="20"/>
+          <w:szCs w:val="20"/>
+        </w:rPr>
+        <w:t xml:space="preserve"> HandleSSL {</w:t>
+      </w:r>
+    </w:p>
+    <w:p>
+      <w:pPr>
+        <w:pStyle w:val="NormalWeb"/>
+        <w:shd w:val="clear" w:color="auto" w:fill="FFFFFF"/>
+        <w:spacing w:before="0" w:beforeAutospacing="0" w:after="0" w:afterAutospacing="0"/>
+        <w:ind w:left="360"/>
+        <w:rPr>
+          <w:rFonts w:ascii="Courier New" w:hAnsi="Courier New" w:cs="Courier New"/>
+          <w:color w:val="000000"/>
+          <w:sz w:val="20"/>
+          <w:szCs w:val="20"/>
+        </w:rPr>
+      </w:pPr>
+      <w:r>
+        <w:rPr>
+          <w:rFonts w:ascii="Courier New" w:hAnsi="Courier New" w:cs="Courier New"/>
+          <w:color w:val="000000"/>
+          <w:sz w:val="20"/>
+          <w:szCs w:val="20"/>
+        </w:rPr>
+        <w:tab/>
+      </w:r>
+      <w:r>
+        <w:rPr>
+          <w:rFonts w:ascii="Courier New" w:hAnsi="Courier New" w:cs="Courier New"/>
+          <w:b/>
+          <w:bCs/>
+          <w:color w:val="7F0055"/>
+          <w:sz w:val="20"/>
+          <w:szCs w:val="20"/>
+        </w:rPr>
+        <w:t>public</w:t>
+      </w:r>
+      <w:r>
+        <w:rPr>
+          <w:rFonts w:ascii="Courier New" w:hAnsi="Courier New" w:cs="Courier New"/>
+          <w:color w:val="000000"/>
+          <w:sz w:val="20"/>
+          <w:szCs w:val="20"/>
+        </w:rPr>
+        <w:t xml:space="preserve"> </w:t>
+      </w:r>
+      <w:r>
+        <w:rPr>
+          <w:rFonts w:ascii="Courier New" w:hAnsi="Courier New" w:cs="Courier New"/>
+          <w:b/>
+          <w:bCs/>
+          <w:color w:val="7F0055"/>
+          <w:sz w:val="20"/>
+          <w:szCs w:val="20"/>
+        </w:rPr>
+        <w:t>static</w:t>
+      </w:r>
+      <w:r>
+        <w:rPr>
+          <w:rFonts w:ascii="Courier New" w:hAnsi="Courier New" w:cs="Courier New"/>
+          <w:color w:val="000000"/>
+          <w:sz w:val="20"/>
+          <w:szCs w:val="20"/>
+        </w:rPr>
+        <w:t xml:space="preserve"> </w:t>
+      </w:r>
+      <w:r>
+        <w:rPr>
+          <w:rFonts w:ascii="Courier New" w:hAnsi="Courier New" w:cs="Courier New"/>
+          <w:b/>
+          <w:bCs/>
+          <w:color w:val="7F0055"/>
+          <w:sz w:val="20"/>
+          <w:szCs w:val="20"/>
+        </w:rPr>
+        <w:t>void</w:t>
+      </w:r>
+      <w:r>
+        <w:rPr>
+          <w:rFonts w:ascii="Courier New" w:hAnsi="Courier New" w:cs="Courier New"/>
+          <w:color w:val="000000"/>
+          <w:sz w:val="20"/>
+          <w:szCs w:val="20"/>
+        </w:rPr>
+        <w:t xml:space="preserve"> main(String[] </w:t>
+      </w:r>
+      <w:r>
+        <w:rPr>
+          <w:rFonts w:ascii="Courier New" w:hAnsi="Courier New" w:cs="Courier New"/>
+          <w:color w:val="6A3E3E"/>
+          <w:sz w:val="20"/>
+          <w:szCs w:val="20"/>
+        </w:rPr>
+        <w:t>args</w:t>
+      </w:r>
+      <w:r>
+        <w:rPr>
+          <w:rFonts w:ascii="Courier New" w:hAnsi="Courier New" w:cs="Courier New"/>
+          <w:color w:val="000000"/>
+          <w:sz w:val="20"/>
+          <w:szCs w:val="20"/>
+        </w:rPr>
+        <w:t>) {</w:t>
+      </w:r>
+    </w:p>
+    <w:p>
+      <w:pPr>
+        <w:pStyle w:val="NormalWeb"/>
+        <w:shd w:val="clear" w:color="auto" w:fill="FFFFFF"/>
+        <w:spacing w:before="0" w:beforeAutospacing="0" w:after="0" w:afterAutospacing="0"/>
+        <w:ind w:left="360"/>
+        <w:rPr>
+          <w:rFonts w:ascii="Courier New" w:hAnsi="Courier New" w:cs="Courier New"/>
+          <w:color w:val="000000"/>
+          <w:sz w:val="20"/>
+          <w:szCs w:val="20"/>
+        </w:rPr>
+      </w:pPr>
+      <w:r>
+        <w:rPr>
+          <w:rFonts w:ascii="Courier New" w:hAnsi="Courier New" w:cs="Courier New"/>
+          <w:color w:val="000000"/>
+          <w:sz w:val="20"/>
+          <w:szCs w:val="20"/>
+        </w:rPr>
+        <w:tab/>
+      </w:r>
+      <w:r>
+        <w:rPr>
+          <w:rFonts w:ascii="Courier New" w:hAnsi="Courier New" w:cs="Courier New"/>
+          <w:color w:val="000000"/>
+          <w:sz w:val="20"/>
+          <w:szCs w:val="20"/>
+        </w:rPr>
+        <w:tab/>
+      </w:r>
+      <w:r>
+        <w:rPr>
+          <w:rFonts w:ascii="Courier New" w:hAnsi="Courier New" w:cs="Courier New"/>
+          <w:color w:val="000000"/>
+          <w:sz w:val="20"/>
+          <w:szCs w:val="20"/>
+          <w:shd w:val="clear" w:color="auto" w:fill="D4D4D4"/>
+        </w:rPr>
+        <w:t>ChromeOptions</w:t>
+      </w:r>
+      <w:r>
+        <w:rPr>
+          <w:rFonts w:ascii="Courier New" w:hAnsi="Courier New" w:cs="Courier New"/>
+          <w:color w:val="000000"/>
+          <w:sz w:val="20"/>
+          <w:szCs w:val="20"/>
+        </w:rPr>
+        <w:t xml:space="preserve"> </w:t>
+      </w:r>
+      <w:r>
+        <w:rPr>
+          <w:rFonts w:ascii="Courier New" w:hAnsi="Courier New" w:cs="Courier New"/>
+          <w:color w:val="6A3E3E"/>
+          <w:sz w:val="20"/>
+          <w:szCs w:val="20"/>
+        </w:rPr>
+        <w:t>options</w:t>
+      </w:r>
+      <w:r>
+        <w:rPr>
+          <w:rFonts w:ascii="Courier New" w:hAnsi="Courier New" w:cs="Courier New"/>
+          <w:color w:val="000000"/>
+          <w:sz w:val="20"/>
+          <w:szCs w:val="20"/>
+        </w:rPr>
+        <w:t xml:space="preserve"> = </w:t>
+      </w:r>
+      <w:r>
+        <w:rPr>
+          <w:rFonts w:ascii="Courier New" w:hAnsi="Courier New" w:cs="Courier New"/>
+          <w:b/>
+          <w:bCs/>
+          <w:color w:val="7F0055"/>
+          <w:sz w:val="20"/>
+          <w:szCs w:val="20"/>
+        </w:rPr>
+        <w:t>new</w:t>
+      </w:r>
+      <w:r>
+        <w:rPr>
+          <w:rFonts w:ascii="Courier New" w:hAnsi="Courier New" w:cs="Courier New"/>
+          <w:color w:val="000000"/>
+          <w:sz w:val="20"/>
+          <w:szCs w:val="20"/>
+        </w:rPr>
+        <w:t xml:space="preserve"> </w:t>
+      </w:r>
+      <w:r>
+        <w:rPr>
+          <w:rFonts w:ascii="Courier New" w:hAnsi="Courier New" w:cs="Courier New"/>
+          <w:color w:val="000000"/>
+          <w:sz w:val="20"/>
+          <w:szCs w:val="20"/>
+          <w:shd w:val="clear" w:color="auto" w:fill="D4D4D4"/>
+        </w:rPr>
+        <w:t>ChromeOptions</w:t>
+      </w:r>
+      <w:r>
+        <w:rPr>
+          <w:rFonts w:ascii="Courier New" w:hAnsi="Courier New" w:cs="Courier New"/>
+          <w:color w:val="000000"/>
+          <w:sz w:val="20"/>
+          <w:szCs w:val="20"/>
+        </w:rPr>
+        <w:t>();</w:t>
+      </w:r>
+    </w:p>
+    <w:p>
+      <w:pPr>
+        <w:pStyle w:val="NormalWeb"/>
+        <w:shd w:val="clear" w:color="auto" w:fill="FFFFFF"/>
+        <w:spacing w:before="0" w:beforeAutospacing="0" w:after="0" w:afterAutospacing="0"/>
+        <w:ind w:left="360"/>
+        <w:rPr>
+          <w:rFonts w:ascii="Courier New" w:hAnsi="Courier New" w:cs="Courier New"/>
+          <w:color w:val="000000"/>
+          <w:sz w:val="20"/>
+          <w:szCs w:val="20"/>
+        </w:rPr>
+      </w:pPr>
+      <w:r>
+        <w:rPr>
+          <w:rFonts w:ascii="Courier New" w:hAnsi="Courier New" w:cs="Courier New"/>
+          <w:color w:val="000000"/>
+          <w:sz w:val="20"/>
+          <w:szCs w:val="20"/>
+        </w:rPr>
+        <w:tab/>
+      </w:r>
+      <w:r>
+        <w:rPr>
+          <w:rFonts w:ascii="Courier New" w:hAnsi="Courier New" w:cs="Courier New"/>
+          <w:color w:val="000000"/>
+          <w:sz w:val="20"/>
+          <w:szCs w:val="20"/>
+        </w:rPr>
+        <w:tab/>
+      </w:r>
+      <w:r>
+        <w:rPr>
+          <w:rFonts w:ascii="Courier New" w:hAnsi="Courier New" w:cs="Courier New"/>
+          <w:color w:val="6A3E3E"/>
+          <w:sz w:val="20"/>
+          <w:szCs w:val="20"/>
+        </w:rPr>
+        <w:t>options</w:t>
+      </w:r>
+      <w:r>
+        <w:rPr>
+          <w:rFonts w:ascii="Courier New" w:hAnsi="Courier New" w:cs="Courier New"/>
+          <w:color w:val="000000"/>
+          <w:sz w:val="20"/>
+          <w:szCs w:val="20"/>
+        </w:rPr>
+        <w:t>.setAcceptInsecureCerts(</w:t>
+      </w:r>
+      <w:r>
+        <w:rPr>
+          <w:rFonts w:ascii="Courier New" w:hAnsi="Courier New" w:cs="Courier New"/>
+          <w:b/>
+          <w:bCs/>
+          <w:color w:val="7F0055"/>
+          <w:sz w:val="20"/>
+          <w:szCs w:val="20"/>
+        </w:rPr>
+        <w:t>true</w:t>
+      </w:r>
+      <w:r>
+        <w:rPr>
+          <w:rFonts w:ascii="Courier New" w:hAnsi="Courier New" w:cs="Courier New"/>
+          <w:color w:val="000000"/>
+          <w:sz w:val="20"/>
+          <w:szCs w:val="20"/>
+        </w:rPr>
+        <w:t xml:space="preserve">); </w:t>
+      </w:r>
+      <w:r>
+        <w:rPr>
+          <w:rFonts w:ascii="Courier New" w:hAnsi="Courier New" w:cs="Courier New"/>
+          <w:color w:val="3F7F5F"/>
+          <w:sz w:val="20"/>
+          <w:szCs w:val="20"/>
+        </w:rPr>
+        <w:t>// accepts SSL certificates</w:t>
+      </w:r>
+    </w:p>
+    <w:p>
+      <w:pPr>
+        <w:pStyle w:val="NormalWeb"/>
+        <w:shd w:val="clear" w:color="auto" w:fill="FFFFFF"/>
+        <w:spacing w:before="0" w:beforeAutospacing="0" w:after="0" w:afterAutospacing="0"/>
+        <w:ind w:left="360"/>
+        <w:rPr>
+          <w:rFonts w:ascii="Courier New" w:hAnsi="Courier New" w:cs="Courier New"/>
+          <w:color w:val="000000"/>
+          <w:sz w:val="20"/>
+          <w:szCs w:val="20"/>
+        </w:rPr>
+      </w:pPr>
+      <w:r>
+        <w:rPr>
+          <w:rFonts w:ascii="Courier New" w:hAnsi="Courier New" w:cs="Courier New"/>
+          <w:color w:val="000000"/>
+          <w:sz w:val="20"/>
+          <w:szCs w:val="20"/>
+        </w:rPr>
+        <w:tab/>
+      </w:r>
+      <w:r>
+        <w:rPr>
+          <w:rFonts w:ascii="Courier New" w:hAnsi="Courier New" w:cs="Courier New"/>
+          <w:color w:val="000000"/>
+          <w:sz w:val="20"/>
+          <w:szCs w:val="20"/>
+        </w:rPr>
+        <w:tab/>
+      </w:r>
+    </w:p>
+    <w:p>
+      <w:pPr>
+        <w:pStyle w:val="NormalWeb"/>
+        <w:shd w:val="clear" w:color="auto" w:fill="FFFFFF"/>
+        <w:spacing w:before="0" w:beforeAutospacing="0" w:after="0" w:afterAutospacing="0"/>
+        <w:ind w:left="360"/>
+        <w:rPr>
+          <w:rFonts w:ascii="Courier New" w:hAnsi="Courier New" w:cs="Courier New"/>
+          <w:color w:val="000000"/>
+          <w:sz w:val="20"/>
+          <w:szCs w:val="20"/>
+        </w:rPr>
+      </w:pPr>
+      <w:r>
+        <w:rPr>
+          <w:rFonts w:ascii="Courier New" w:hAnsi="Courier New" w:cs="Courier New"/>
+          <w:color w:val="000000"/>
+          <w:sz w:val="20"/>
+          <w:szCs w:val="20"/>
+        </w:rPr>
+        <w:tab/>
+      </w:r>
+      <w:r>
+        <w:rPr>
+          <w:rFonts w:ascii="Courier New" w:hAnsi="Courier New" w:cs="Courier New"/>
+          <w:color w:val="000000"/>
+          <w:sz w:val="20"/>
+          <w:szCs w:val="20"/>
+        </w:rPr>
+        <w:tab/>
+        <w:t xml:space="preserve">WebDriver </w:t>
+      </w:r>
+      <w:r>
+        <w:rPr>
+          <w:rFonts w:ascii="Courier New" w:hAnsi="Courier New" w:cs="Courier New"/>
+          <w:color w:val="6A3E3E"/>
+          <w:sz w:val="20"/>
+          <w:szCs w:val="20"/>
+        </w:rPr>
+        <w:t>driver</w:t>
+      </w:r>
+      <w:r>
+        <w:rPr>
+          <w:rFonts w:ascii="Courier New" w:hAnsi="Courier New" w:cs="Courier New"/>
+          <w:color w:val="000000"/>
+          <w:sz w:val="20"/>
+          <w:szCs w:val="20"/>
+        </w:rPr>
+        <w:t xml:space="preserve"> = </w:t>
+      </w:r>
+      <w:r>
+        <w:rPr>
+          <w:rFonts w:ascii="Courier New" w:hAnsi="Courier New" w:cs="Courier New"/>
+          <w:b/>
+          <w:bCs/>
+          <w:color w:val="7F0055"/>
+          <w:sz w:val="20"/>
+          <w:szCs w:val="20"/>
+        </w:rPr>
+        <w:t>new</w:t>
+      </w:r>
+      <w:r>
+        <w:rPr>
+          <w:rFonts w:ascii="Courier New" w:hAnsi="Courier New" w:cs="Courier New"/>
+          <w:color w:val="000000"/>
+          <w:sz w:val="20"/>
+          <w:szCs w:val="20"/>
+        </w:rPr>
+        <w:t xml:space="preserve"> ChromeDriver(</w:t>
+      </w:r>
+      <w:r>
+        <w:rPr>
+          <w:rFonts w:ascii="Courier New" w:hAnsi="Courier New" w:cs="Courier New"/>
+          <w:color w:val="6A3E3E"/>
+          <w:sz w:val="20"/>
+          <w:szCs w:val="20"/>
+        </w:rPr>
+        <w:t>options</w:t>
+      </w:r>
+      <w:r>
+        <w:rPr>
+          <w:rFonts w:ascii="Courier New" w:hAnsi="Courier New" w:cs="Courier New"/>
+          <w:color w:val="000000"/>
+          <w:sz w:val="20"/>
+          <w:szCs w:val="20"/>
+        </w:rPr>
+        <w:t>);</w:t>
+      </w:r>
+    </w:p>
+    <w:p>
+      <w:pPr>
+        <w:pStyle w:val="NormalWeb"/>
+        <w:shd w:val="clear" w:color="auto" w:fill="FFFFFF"/>
+        <w:spacing w:before="0" w:beforeAutospacing="0" w:after="0" w:afterAutospacing="0"/>
+        <w:ind w:left="360"/>
+        <w:rPr>
+          <w:rFonts w:ascii="Courier New" w:hAnsi="Courier New" w:cs="Courier New"/>
+          <w:color w:val="000000"/>
+          <w:sz w:val="20"/>
+          <w:szCs w:val="20"/>
+        </w:rPr>
+      </w:pPr>
+      <w:r>
+        <w:rPr>
+          <w:rFonts w:ascii="Courier New" w:hAnsi="Courier New" w:cs="Courier New"/>
+          <w:color w:val="000000"/>
+          <w:sz w:val="20"/>
+          <w:szCs w:val="20"/>
+        </w:rPr>
+        <w:tab/>
+      </w:r>
+      <w:r>
+        <w:rPr>
+          <w:rFonts w:ascii="Courier New" w:hAnsi="Courier New" w:cs="Courier New"/>
+          <w:color w:val="000000"/>
+          <w:sz w:val="20"/>
+          <w:szCs w:val="20"/>
+        </w:rPr>
+        <w:tab/>
+      </w:r>
+      <w:r>
+        <w:rPr>
+          <w:rFonts w:ascii="Courier New" w:hAnsi="Courier New" w:cs="Courier New"/>
+          <w:color w:val="6A3E3E"/>
+          <w:sz w:val="20"/>
+          <w:szCs w:val="20"/>
+        </w:rPr>
+        <w:t>driver</w:t>
+      </w:r>
+      <w:r>
+        <w:rPr>
+          <w:rFonts w:ascii="Courier New" w:hAnsi="Courier New" w:cs="Courier New"/>
+          <w:color w:val="000000"/>
+          <w:sz w:val="20"/>
+          <w:szCs w:val="20"/>
+        </w:rPr>
+        <w:t>.get(</w:t>
+      </w:r>
+      <w:r>
+        <w:rPr>
+          <w:rFonts w:ascii="Courier New" w:hAnsi="Courier New" w:cs="Courier New"/>
+          <w:color w:val="2A00FF"/>
+          <w:sz w:val="20"/>
+          <w:szCs w:val="20"/>
+        </w:rPr>
+        <w:t>"https://expired.badssl.com/"</w:t>
+      </w:r>
+      <w:r>
+        <w:rPr>
+          <w:rFonts w:ascii="Courier New" w:hAnsi="Courier New" w:cs="Courier New"/>
+          <w:color w:val="000000"/>
+          <w:sz w:val="20"/>
+          <w:szCs w:val="20"/>
+        </w:rPr>
+        <w:t>);</w:t>
+      </w:r>
+    </w:p>
+    <w:p>
+      <w:pPr>
+        <w:pStyle w:val="NormalWeb"/>
+        <w:shd w:val="clear" w:color="auto" w:fill="FFFFFF"/>
+        <w:spacing w:before="0" w:beforeAutospacing="0" w:after="0" w:afterAutospacing="0"/>
+        <w:ind w:left="360"/>
+        <w:rPr>
+          <w:rFonts w:ascii="Courier New" w:hAnsi="Courier New" w:cs="Courier New"/>
+          <w:color w:val="000000"/>
+          <w:sz w:val="20"/>
+          <w:szCs w:val="20"/>
+        </w:rPr>
+      </w:pPr>
+      <w:r>
+        <w:rPr>
+          <w:rFonts w:ascii="Courier New" w:hAnsi="Courier New" w:cs="Courier New"/>
+          <w:color w:val="000000"/>
+          <w:sz w:val="20"/>
+          <w:szCs w:val="20"/>
+        </w:rPr>
+        <w:tab/>
+      </w:r>
+      <w:r>
+        <w:rPr>
+          <w:rFonts w:ascii="Courier New" w:hAnsi="Courier New" w:cs="Courier New"/>
+          <w:color w:val="000000"/>
+          <w:sz w:val="20"/>
+          <w:szCs w:val="20"/>
+        </w:rPr>
+        <w:tab/>
+        <w:t>System.</w:t>
+      </w:r>
+      <w:r>
+        <w:rPr>
+          <w:rFonts w:ascii="Courier New" w:hAnsi="Courier New" w:cs="Courier New"/>
+          <w:b/>
+          <w:bCs/>
+          <w:i/>
+          <w:iCs/>
+          <w:color w:val="0000C0"/>
+          <w:sz w:val="20"/>
+          <w:szCs w:val="20"/>
+        </w:rPr>
+        <w:t>out</w:t>
+      </w:r>
+      <w:r>
+        <w:rPr>
+          <w:rFonts w:ascii="Courier New" w:hAnsi="Courier New" w:cs="Courier New"/>
+          <w:color w:val="000000"/>
+          <w:sz w:val="20"/>
+          <w:szCs w:val="20"/>
+        </w:rPr>
+        <w:t>.println(</w:t>
+      </w:r>
+      <w:r>
+        <w:rPr>
+          <w:rFonts w:ascii="Courier New" w:hAnsi="Courier New" w:cs="Courier New"/>
+          <w:color w:val="2A00FF"/>
+          <w:sz w:val="20"/>
+          <w:szCs w:val="20"/>
+        </w:rPr>
+        <w:t>"title of the page: "</w:t>
+      </w:r>
+      <w:r>
+        <w:rPr>
+          <w:rFonts w:ascii="Courier New" w:hAnsi="Courier New" w:cs="Courier New"/>
+          <w:color w:val="000000"/>
+          <w:sz w:val="20"/>
+          <w:szCs w:val="20"/>
+        </w:rPr>
+        <w:t>+</w:t>
+      </w:r>
+      <w:r>
+        <w:rPr>
+          <w:rFonts w:ascii="Courier New" w:hAnsi="Courier New" w:cs="Courier New"/>
+          <w:color w:val="6A3E3E"/>
+          <w:sz w:val="20"/>
+          <w:szCs w:val="20"/>
+        </w:rPr>
+        <w:t>driver</w:t>
+      </w:r>
+      <w:r>
+        <w:rPr>
+          <w:rFonts w:ascii="Courier New" w:hAnsi="Courier New" w:cs="Courier New"/>
+          <w:color w:val="000000"/>
+          <w:sz w:val="20"/>
+          <w:szCs w:val="20"/>
+        </w:rPr>
+        <w:t xml:space="preserve">.getTitle()); </w:t>
+      </w:r>
+      <w:r>
+        <w:rPr>
+          <w:rFonts w:ascii="Courier New" w:hAnsi="Courier New" w:cs="Courier New"/>
+          <w:color w:val="3F7F5F"/>
+          <w:sz w:val="20"/>
+          <w:szCs w:val="20"/>
+        </w:rPr>
+        <w:t>//Privacy error</w:t>
+      </w:r>
+    </w:p>
+    <w:p>
+      <w:pPr>
+        <w:pStyle w:val="NormalWeb"/>
+        <w:shd w:val="clear" w:color="auto" w:fill="FFFFFF"/>
+        <w:spacing w:before="0" w:beforeAutospacing="0" w:after="0" w:afterAutospacing="0"/>
+        <w:ind w:left="360"/>
+        <w:rPr>
+          <w:rFonts w:ascii="Courier New" w:hAnsi="Courier New" w:cs="Courier New"/>
+          <w:color w:val="000000"/>
+          <w:sz w:val="20"/>
+          <w:szCs w:val="20"/>
+        </w:rPr>
+      </w:pPr>
+      <w:r>
+        <w:rPr>
+          <w:rFonts w:ascii="Courier New" w:hAnsi="Courier New" w:cs="Courier New"/>
+          <w:color w:val="000000"/>
+          <w:sz w:val="20"/>
+          <w:szCs w:val="20"/>
+        </w:rPr>
+        <w:tab/>
+        <w:t>}</w:t>
+      </w:r>
+    </w:p>
+    <w:p>
+      <w:pPr>
+        <w:pStyle w:val="NormalWeb"/>
+        <w:shd w:val="clear" w:color="auto" w:fill="FFFFFF"/>
+        <w:spacing w:before="0" w:beforeAutospacing="0" w:after="0" w:afterAutospacing="0"/>
+        <w:ind w:left="360"/>
+        <w:rPr>
+          <w:rFonts w:ascii="Courier New" w:hAnsi="Courier New" w:cs="Courier New"/>
+          <w:color w:val="000000"/>
+          <w:sz w:val="20"/>
+          <w:szCs w:val="20"/>
+        </w:rPr>
+      </w:pPr>
+    </w:p>
+    <w:p>
+      <w:pPr>
+        <w:pStyle w:val="NormalWeb"/>
+        <w:shd w:val="clear" w:color="auto" w:fill="FFFFFF"/>
+        <w:spacing w:before="0" w:beforeAutospacing="0" w:after="0" w:afterAutospacing="0"/>
+        <w:ind w:left="360"/>
+        <w:rPr>
+          <w:rFonts w:ascii="Courier New" w:hAnsi="Courier New" w:cs="Courier New"/>
+          <w:color w:val="000000"/>
+          <w:sz w:val="20"/>
+          <w:szCs w:val="20"/>
+        </w:rPr>
+      </w:pPr>
+      <w:r>
+        <w:rPr>
+          <w:rFonts w:ascii="Courier New" w:hAnsi="Courier New" w:cs="Courier New"/>
+          <w:color w:val="000000"/>
+          <w:sz w:val="20"/>
+          <w:szCs w:val="20"/>
+        </w:rPr>
+        <w:t>}</w:t>
+      </w:r>
+    </w:p>
+    <w:p>
+      <w:pPr>
+        <w:rPr>
+          <w:sz w:val="24"/>
+          <w:szCs w:val="24"/>
+          <w:lang w:val="en-US"/>
+        </w:rPr>
+      </w:pPr>
+    </w:p>
+    <w:p>
+      <w:pPr>
+        <w:pStyle w:val="ListParagraph"/>
+        <w:numPr>
+          <w:ilvl w:val="0"/>
+          <w:numId w:val="33"/>
+        </w:numPr>
+        <w:rPr>
+          <w:sz w:val="24"/>
+          <w:szCs w:val="24"/>
+          <w:lang w:val="en-US"/>
+        </w:rPr>
+      </w:pPr>
+      <w:r>
+        <w:rPr>
+          <w:sz w:val="24"/>
+          <w:szCs w:val="24"/>
+          <w:lang w:val="en-US"/>
+        </w:rPr>
+        <w:t>Remove "Chrome" is controlled by automated test software:</w:t>
+      </w:r>
+    </w:p>
+    <w:p>
+      <w:pPr>
+        <w:shd w:val="clear" w:color="auto" w:fill="1F1F1F"/>
+        <w:spacing w:after="0" w:line="285" w:lineRule="atLeast"/>
+        <w:ind w:left="360"/>
+        <w:rPr>
+          <w:rFonts w:ascii="Consolas" w:eastAsia="Times New Roman" w:hAnsi="Consolas" w:cs="Times New Roman"/>
+          <w:color w:val="CCCCCC"/>
+          <w:kern w:val="0"/>
+          <w:sz w:val="21"/>
+          <w:szCs w:val="21"/>
+          <w:lang w:eastAsia="en-IN"/>
+          <w14:ligatures w14:val="none"/>
+        </w:rPr>
+      </w:pPr>
+    </w:p>
+    <w:p>
+      <w:pPr>
+        <w:shd w:val="clear" w:color="auto" w:fill="1F1F1F"/>
+        <w:spacing w:after="0" w:line="285" w:lineRule="atLeast"/>
+        <w:ind w:left="360"/>
+        <w:rPr>
+          <w:rFonts w:ascii="Consolas" w:eastAsia="Times New Roman" w:hAnsi="Consolas" w:cs="Times New Roman"/>
+          <w:color w:val="CCCCCC"/>
+          <w:kern w:val="0"/>
+          <w:sz w:val="21"/>
+          <w:szCs w:val="21"/>
+          <w:lang w:eastAsia="en-IN"/>
+          <w14:ligatures w14:val="none"/>
+        </w:rPr>
+      </w:pPr>
+      <w:r>
+        <w:rPr>
+          <w:rFonts w:ascii="Consolas" w:eastAsia="Times New Roman" w:hAnsi="Consolas" w:cs="Times New Roman"/>
+          <w:color w:val="6796E6"/>
+          <w:kern w:val="0"/>
+          <w:sz w:val="21"/>
+          <w:szCs w:val="21"/>
+          <w:lang w:eastAsia="en-IN"/>
+          <w14:ligatures w14:val="none"/>
+        </w:rPr>
+        <w:t>3)</w:t>
+      </w:r>
+      <w:r>
+        <w:rPr>
+          <w:rFonts w:ascii="Consolas" w:eastAsia="Times New Roman" w:hAnsi="Consolas" w:cs="Times New Roman"/>
+          <w:color w:val="CCCCCC"/>
+          <w:kern w:val="0"/>
+          <w:sz w:val="21"/>
+          <w:szCs w:val="21"/>
+          <w:lang w:eastAsia="en-IN"/>
+          <w14:ligatures w14:val="none"/>
+        </w:rPr>
+        <w:t xml:space="preserve"> Remove "Chrome" is controlled by automated test software:</w:t>
+      </w:r>
+    </w:p>
+    <w:p>
+      <w:pPr>
+        <w:shd w:val="clear" w:color="auto" w:fill="1F1F1F"/>
+        <w:spacing w:after="0" w:line="285" w:lineRule="atLeast"/>
+        <w:ind w:left="360"/>
+        <w:rPr>
+          <w:rFonts w:ascii="Consolas" w:eastAsia="Times New Roman" w:hAnsi="Consolas" w:cs="Times New Roman"/>
+          <w:color w:val="CCCCCC"/>
+          <w:kern w:val="0"/>
+          <w:sz w:val="21"/>
+          <w:szCs w:val="21"/>
+          <w:lang w:eastAsia="en-IN"/>
+          <w14:ligatures w14:val="none"/>
+        </w:rPr>
+      </w:pPr>
+    </w:p>
+    <w:p>
+      <w:pPr>
+        <w:shd w:val="clear" w:color="auto" w:fill="1F1F1F"/>
+        <w:spacing w:after="0" w:line="285" w:lineRule="atLeast"/>
+        <w:ind w:left="360"/>
+        <w:rPr>
+          <w:rFonts w:ascii="Consolas" w:eastAsia="Times New Roman" w:hAnsi="Consolas" w:cs="Times New Roman"/>
+          <w:color w:val="CCCCCC"/>
+          <w:kern w:val="0"/>
+          <w:sz w:val="21"/>
+          <w:szCs w:val="21"/>
+          <w:lang w:eastAsia="en-IN"/>
+          <w14:ligatures w14:val="none"/>
+        </w:rPr>
+      </w:pPr>
+      <w:r>
+        <w:rPr>
+          <w:rFonts w:ascii="Consolas" w:eastAsia="Times New Roman" w:hAnsi="Consolas" w:cs="Times New Roman"/>
+          <w:color w:val="CCCCCC"/>
+          <w:kern w:val="0"/>
+          <w:sz w:val="21"/>
+          <w:szCs w:val="21"/>
+          <w:lang w:eastAsia="en-IN"/>
+          <w14:ligatures w14:val="none"/>
+        </w:rPr>
+        <w:t>ChromeOptions options = new ChromeOptions();</w:t>
+      </w:r>
+    </w:p>
+    <w:p>
+      <w:pPr>
+        <w:shd w:val="clear" w:color="auto" w:fill="1F1F1F"/>
+        <w:spacing w:after="0" w:line="285" w:lineRule="atLeast"/>
+        <w:ind w:left="360"/>
+        <w:rPr>
+          <w:rFonts w:ascii="Consolas" w:eastAsia="Times New Roman" w:hAnsi="Consolas" w:cs="Times New Roman"/>
+          <w:color w:val="CCCCCC"/>
+          <w:kern w:val="0"/>
+          <w:sz w:val="21"/>
+          <w:szCs w:val="21"/>
+          <w:lang w:eastAsia="en-IN"/>
+          <w14:ligatures w14:val="none"/>
+        </w:rPr>
+      </w:pPr>
+      <w:r>
+        <w:rPr>
+          <w:rFonts w:ascii="Consolas" w:eastAsia="Times New Roman" w:hAnsi="Consolas" w:cs="Times New Roman"/>
+          <w:color w:val="CCCCCC"/>
+          <w:kern w:val="0"/>
+          <w:sz w:val="21"/>
+          <w:szCs w:val="21"/>
+          <w:lang w:eastAsia="en-IN"/>
+          <w14:ligatures w14:val="none"/>
+        </w:rPr>
+        <w:t>        options.setExperimentalOption("excludeSwitches", new String[] {"enable-automation"});</w:t>
+      </w:r>
+    </w:p>
+    <w:p>
+      <w:pPr>
+        <w:shd w:val="clear" w:color="auto" w:fill="1F1F1F"/>
+        <w:spacing w:after="0" w:line="285" w:lineRule="atLeast"/>
+        <w:ind w:left="360"/>
+        <w:rPr>
+          <w:rFonts w:ascii="Consolas" w:eastAsia="Times New Roman" w:hAnsi="Consolas" w:cs="Times New Roman"/>
+          <w:color w:val="CCCCCC"/>
+          <w:kern w:val="0"/>
+          <w:sz w:val="21"/>
+          <w:szCs w:val="21"/>
+          <w:lang w:eastAsia="en-IN"/>
+          <w14:ligatures w14:val="none"/>
+        </w:rPr>
+      </w:pPr>
+      <w:r>
+        <w:rPr>
+          <w:rFonts w:ascii="Consolas" w:eastAsia="Times New Roman" w:hAnsi="Consolas" w:cs="Times New Roman"/>
+          <w:color w:val="CCCCCC"/>
+          <w:kern w:val="0"/>
+          <w:sz w:val="21"/>
+          <w:szCs w:val="21"/>
+          <w:lang w:eastAsia="en-IN"/>
+          <w14:ligatures w14:val="none"/>
+        </w:rPr>
+        <w:t xml:space="preserve">        </w:t>
+      </w:r>
+    </w:p>
+    <w:p>
+      <w:pPr>
+        <w:shd w:val="clear" w:color="auto" w:fill="1F1F1F"/>
+        <w:spacing w:after="0" w:line="285" w:lineRule="atLeast"/>
+        <w:ind w:left="360"/>
+        <w:rPr>
+          <w:rFonts w:ascii="Consolas" w:eastAsia="Times New Roman" w:hAnsi="Consolas" w:cs="Times New Roman"/>
+          <w:color w:val="CCCCCC"/>
+          <w:kern w:val="0"/>
+          <w:sz w:val="21"/>
+          <w:szCs w:val="21"/>
+          <w:lang w:eastAsia="en-IN"/>
+          <w14:ligatures w14:val="none"/>
+        </w:rPr>
+      </w:pPr>
+      <w:r>
+        <w:rPr>
+          <w:rFonts w:ascii="Consolas" w:eastAsia="Times New Roman" w:hAnsi="Consolas" w:cs="Times New Roman"/>
+          <w:color w:val="CCCCCC"/>
+          <w:kern w:val="0"/>
+          <w:sz w:val="21"/>
+          <w:szCs w:val="21"/>
+          <w:lang w:eastAsia="en-IN"/>
+          <w14:ligatures w14:val="none"/>
+        </w:rPr>
+        <w:t>        WebDriver driver = new ChromeDriver(options);</w:t>
+      </w:r>
+    </w:p>
+    <w:p>
+      <w:pPr>
+        <w:pStyle w:val="ListParagraph"/>
+        <w:numPr>
+          <w:ilvl w:val="0"/>
+          <w:numId w:val="33"/>
+        </w:numPr>
+        <w:shd w:val="clear" w:color="auto" w:fill="1F1F1F"/>
+        <w:spacing w:after="0" w:line="285" w:lineRule="atLeast"/>
+        <w:rPr>
+          <w:rFonts w:ascii="Consolas" w:eastAsia="Times New Roman" w:hAnsi="Consolas" w:cs="Times New Roman"/>
+          <w:color w:val="CCCCCC"/>
+          <w:kern w:val="0"/>
+          <w:sz w:val="21"/>
+          <w:szCs w:val="21"/>
+          <w:lang w:eastAsia="en-IN"/>
+          <w14:ligatures w14:val="none"/>
+        </w:rPr>
+      </w:pPr>
+      <w:r>
+        <w:rPr>
+          <w:rFonts w:ascii="Consolas" w:eastAsia="Times New Roman" w:hAnsi="Consolas" w:cs="Times New Roman"/>
+          <w:color w:val="CCCCCC"/>
+          <w:kern w:val="0"/>
+          <w:sz w:val="21"/>
+          <w:szCs w:val="21"/>
+          <w:lang w:eastAsia="en-IN"/>
+          <w14:ligatures w14:val="none"/>
+        </w:rPr>
+        <w:t xml:space="preserve">        </w:t>
+      </w:r>
+    </w:p>
+    <w:p>
+      <w:pPr>
+        <w:pStyle w:val="ListParagraph"/>
+        <w:numPr>
+          <w:ilvl w:val="0"/>
+          <w:numId w:val="33"/>
+        </w:numPr>
+        <w:rPr>
+          <w:sz w:val="24"/>
+          <w:szCs w:val="24"/>
+          <w:lang w:val="en-US"/>
+        </w:rPr>
+      </w:pPr>
+    </w:p>
+    <w:p>
+      <w:pPr>
+        <w:pStyle w:val="ListParagraph"/>
+        <w:numPr>
+          <w:ilvl w:val="0"/>
+          <w:numId w:val="20"/>
+        </w:numPr>
+        <w:rPr>
+          <w:sz w:val="24"/>
+          <w:szCs w:val="24"/>
+          <w:lang w:val="en-US"/>
+        </w:rPr>
+      </w:pPr>
+      <w:r>
+        <w:rPr>
+          <w:sz w:val="24"/>
+          <w:szCs w:val="24"/>
+          <w:lang w:val="en-US"/>
+        </w:rPr>
+        <w:t>.</w:t>
+      </w:r>
+    </w:p>
+    <w:p>
+      <w:pPr>
+        <w:pStyle w:val="ListParagraph"/>
+        <w:numPr>
+          <w:ilvl w:val="0"/>
+          <w:numId w:val="20"/>
+        </w:numPr>
+        <w:rPr>
+          <w:sz w:val="24"/>
+          <w:szCs w:val="24"/>
+          <w:lang w:val="en-US"/>
+        </w:rPr>
+      </w:pPr>
     </w:p>
     <w:sectPr>
       <w:pgSz w:w="11906" w:h="16838"/>
@@ -14253,6 +15769,95 @@
     </w:lvl>
   </w:abstractNum>
   <w:abstractNum w:abstractNumId="5" w15:restartNumberingAfterBreak="0">
+    <w:nsid w:val="1B571047"/>
+    <w:multiLevelType w:val="hybridMultilevel"/>
+    <w:tmpl w:val="94F86EF0"/>
+    <w:lvl w:ilvl="0" w:tplc="40090011">
+      <w:start w:val="1"/>
+      <w:numFmt w:val="decimal"/>
+      <w:lvlText w:val="%1)"/>
+      <w:lvlJc w:val="left"/>
+      <w:pPr>
+        <w:ind w:left="720" w:hanging="360"/>
+      </w:pPr>
+      <w:rPr>
+        <w:rFonts w:hint="default"/>
+      </w:rPr>
+    </w:lvl>
+    <w:lvl w:ilvl="1" w:tplc="40090019" w:tentative="1">
+      <w:start w:val="1"/>
+      <w:numFmt w:val="lowerLetter"/>
+      <w:lvlText w:val="%2."/>
+      <w:lvlJc w:val="left"/>
+      <w:pPr>
+        <w:ind w:left="1440" w:hanging="360"/>
+      </w:pPr>
+    </w:lvl>
+    <w:lvl w:ilvl="2" w:tplc="4009001B" w:tentative="1">
+      <w:start w:val="1"/>
+      <w:numFmt w:val="lowerRoman"/>
+      <w:lvlText w:val="%3."/>
+      <w:lvlJc w:val="right"/>
+      <w:pPr>
+        <w:ind w:left="2160" w:hanging="180"/>
+      </w:pPr>
+    </w:lvl>
+    <w:lvl w:ilvl="3" w:tplc="4009000F" w:tentative="1">
+      <w:start w:val="1"/>
+      <w:numFmt w:val="decimal"/>
+      <w:lvlText w:val="%4."/>
+      <w:lvlJc w:val="left"/>
+      <w:pPr>
+        <w:ind w:left="2880" w:hanging="360"/>
+      </w:pPr>
+    </w:lvl>
+    <w:lvl w:ilvl="4" w:tplc="40090019" w:tentative="1">
+      <w:start w:val="1"/>
+      <w:numFmt w:val="lowerLetter"/>
+      <w:lvlText w:val="%5."/>
+      <w:lvlJc w:val="left"/>
+      <w:pPr>
+        <w:ind w:left="3600" w:hanging="360"/>
+      </w:pPr>
+    </w:lvl>
+    <w:lvl w:ilvl="5" w:tplc="4009001B" w:tentative="1">
+      <w:start w:val="1"/>
+      <w:numFmt w:val="lowerRoman"/>
+      <w:lvlText w:val="%6."/>
+      <w:lvlJc w:val="right"/>
+      <w:pPr>
+        <w:ind w:left="4320" w:hanging="180"/>
+      </w:pPr>
+    </w:lvl>
+    <w:lvl w:ilvl="6" w:tplc="4009000F" w:tentative="1">
+      <w:start w:val="1"/>
+      <w:numFmt w:val="decimal"/>
+      <w:lvlText w:val="%7."/>
+      <w:lvlJc w:val="left"/>
+      <w:pPr>
+        <w:ind w:left="5040" w:hanging="360"/>
+      </w:pPr>
+    </w:lvl>
+    <w:lvl w:ilvl="7" w:tplc="40090019" w:tentative="1">
+      <w:start w:val="1"/>
+      <w:numFmt w:val="lowerLetter"/>
+      <w:lvlText w:val="%8."/>
+      <w:lvlJc w:val="left"/>
+      <w:pPr>
+        <w:ind w:left="5760" w:hanging="360"/>
+      </w:pPr>
+    </w:lvl>
+    <w:lvl w:ilvl="8" w:tplc="4009001B" w:tentative="1">
+      <w:start w:val="1"/>
+      <w:numFmt w:val="lowerRoman"/>
+      <w:lvlText w:val="%9."/>
+      <w:lvlJc w:val="right"/>
+      <w:pPr>
+        <w:ind w:left="6480" w:hanging="180"/>
+      </w:pPr>
+    </w:lvl>
+  </w:abstractNum>
+  <w:abstractNum w:abstractNumId="6" w15:restartNumberingAfterBreak="0">
     <w:nsid w:val="1B8D146C"/>
     <w:multiLevelType w:val="hybridMultilevel"/>
     <w:tmpl w:val="29608B00"/>
@@ -14341,7 +15946,7 @@
       </w:pPr>
     </w:lvl>
   </w:abstractNum>
-  <w:abstractNum w:abstractNumId="6" w15:restartNumberingAfterBreak="0">
+  <w:abstractNum w:abstractNumId="7" w15:restartNumberingAfterBreak="0">
     <w:nsid w:val="21FA3141"/>
     <w:multiLevelType w:val="hybridMultilevel"/>
     <w:tmpl w:val="566CE5A0"/>
@@ -14430,7 +16035,7 @@
       </w:pPr>
     </w:lvl>
   </w:abstractNum>
-  <w:abstractNum w:abstractNumId="7" w15:restartNumberingAfterBreak="0">
+  <w:abstractNum w:abstractNumId="8" w15:restartNumberingAfterBreak="0">
     <w:nsid w:val="2400556F"/>
     <w:multiLevelType w:val="hybridMultilevel"/>
     <w:tmpl w:val="C7800A04"/>
@@ -14519,7 +16124,7 @@
       </w:pPr>
     </w:lvl>
   </w:abstractNum>
-  <w:abstractNum w:abstractNumId="8" w15:restartNumberingAfterBreak="0">
+  <w:abstractNum w:abstractNumId="9" w15:restartNumberingAfterBreak="0">
     <w:nsid w:val="2BD07FB4"/>
     <w:multiLevelType w:val="hybridMultilevel"/>
     <w:tmpl w:val="E4D0B52C"/>
@@ -14608,7 +16213,7 @@
       </w:pPr>
     </w:lvl>
   </w:abstractNum>
-  <w:abstractNum w:abstractNumId="9" w15:restartNumberingAfterBreak="0">
+  <w:abstractNum w:abstractNumId="10" w15:restartNumberingAfterBreak="0">
     <w:nsid w:val="2C1C6647"/>
     <w:multiLevelType w:val="hybridMultilevel"/>
     <w:tmpl w:val="3E48E1EA"/>
@@ -14697,7 +16302,7 @@
       </w:pPr>
     </w:lvl>
   </w:abstractNum>
-  <w:abstractNum w:abstractNumId="10" w15:restartNumberingAfterBreak="0">
+  <w:abstractNum w:abstractNumId="11" w15:restartNumberingAfterBreak="0">
     <w:nsid w:val="308773E3"/>
     <w:multiLevelType w:val="hybridMultilevel"/>
     <w:tmpl w:val="C30C58CA"/>
@@ -14810,7 +16415,7 @@
       </w:rPr>
     </w:lvl>
   </w:abstractNum>
-  <w:abstractNum w:abstractNumId="11" w15:restartNumberingAfterBreak="0">
+  <w:abstractNum w:abstractNumId="12" w15:restartNumberingAfterBreak="0">
     <w:nsid w:val="36564699"/>
     <w:multiLevelType w:val="hybridMultilevel"/>
     <w:tmpl w:val="566266FA"/>
@@ -14923,7 +16528,96 @@
       </w:rPr>
     </w:lvl>
   </w:abstractNum>
-  <w:abstractNum w:abstractNumId="12" w15:restartNumberingAfterBreak="0">
+  <w:abstractNum w:abstractNumId="13" w15:restartNumberingAfterBreak="0">
+    <w:nsid w:val="38196936"/>
+    <w:multiLevelType w:val="hybridMultilevel"/>
+    <w:tmpl w:val="17FEA9E8"/>
+    <w:lvl w:ilvl="0" w:tplc="40090011">
+      <w:start w:val="1"/>
+      <w:numFmt w:val="decimal"/>
+      <w:lvlText w:val="%1)"/>
+      <w:lvlJc w:val="left"/>
+      <w:pPr>
+        <w:ind w:left="720" w:hanging="360"/>
+      </w:pPr>
+      <w:rPr>
+        <w:rFonts w:hint="default"/>
+      </w:rPr>
+    </w:lvl>
+    <w:lvl w:ilvl="1" w:tplc="40090019" w:tentative="1">
+      <w:start w:val="1"/>
+      <w:numFmt w:val="lowerLetter"/>
+      <w:lvlText w:val="%2."/>
+      <w:lvlJc w:val="left"/>
+      <w:pPr>
+        <w:ind w:left="1440" w:hanging="360"/>
+      </w:pPr>
+    </w:lvl>
+    <w:lvl w:ilvl="2" w:tplc="4009001B" w:tentative="1">
+      <w:start w:val="1"/>
+      <w:numFmt w:val="lowerRoman"/>
+      <w:lvlText w:val="%3."/>
+      <w:lvlJc w:val="right"/>
+      <w:pPr>
+        <w:ind w:left="2160" w:hanging="180"/>
+      </w:pPr>
+    </w:lvl>
+    <w:lvl w:ilvl="3" w:tplc="4009000F" w:tentative="1">
+      <w:start w:val="1"/>
+      <w:numFmt w:val="decimal"/>
+      <w:lvlText w:val="%4."/>
+      <w:lvlJc w:val="left"/>
+      <w:pPr>
+        <w:ind w:left="2880" w:hanging="360"/>
+      </w:pPr>
+    </w:lvl>
+    <w:lvl w:ilvl="4" w:tplc="40090019" w:tentative="1">
+      <w:start w:val="1"/>
+      <w:numFmt w:val="lowerLetter"/>
+      <w:lvlText w:val="%5."/>
+      <w:lvlJc w:val="left"/>
+      <w:pPr>
+        <w:ind w:left="3600" w:hanging="360"/>
+      </w:pPr>
+    </w:lvl>
+    <w:lvl w:ilvl="5" w:tplc="4009001B" w:tentative="1">
+      <w:start w:val="1"/>
+      <w:numFmt w:val="lowerRoman"/>
+      <w:lvlText w:val="%6."/>
+      <w:lvlJc w:val="right"/>
+      <w:pPr>
+        <w:ind w:left="4320" w:hanging="180"/>
+      </w:pPr>
+    </w:lvl>
+    <w:lvl w:ilvl="6" w:tplc="4009000F" w:tentative="1">
+      <w:start w:val="1"/>
+      <w:numFmt w:val="decimal"/>
+      <w:lvlText w:val="%7."/>
+      <w:lvlJc w:val="left"/>
+      <w:pPr>
+        <w:ind w:left="5040" w:hanging="360"/>
+      </w:pPr>
+    </w:lvl>
+    <w:lvl w:ilvl="7" w:tplc="40090019" w:tentative="1">
+      <w:start w:val="1"/>
+      <w:numFmt w:val="lowerLetter"/>
+      <w:lvlText w:val="%8."/>
+      <w:lvlJc w:val="left"/>
+      <w:pPr>
+        <w:ind w:left="5760" w:hanging="360"/>
+      </w:pPr>
+    </w:lvl>
+    <w:lvl w:ilvl="8" w:tplc="4009001B" w:tentative="1">
+      <w:start w:val="1"/>
+      <w:numFmt w:val="lowerRoman"/>
+      <w:lvlText w:val="%9."/>
+      <w:lvlJc w:val="right"/>
+      <w:pPr>
+        <w:ind w:left="6480" w:hanging="180"/>
+      </w:pPr>
+    </w:lvl>
+  </w:abstractNum>
+  <w:abstractNum w:abstractNumId="14" w15:restartNumberingAfterBreak="0">
     <w:nsid w:val="38B07ECB"/>
     <w:multiLevelType w:val="hybridMultilevel"/>
     <w:tmpl w:val="2E76EDA0"/>
@@ -15036,7 +16730,7 @@
       </w:rPr>
     </w:lvl>
   </w:abstractNum>
-  <w:abstractNum w:abstractNumId="13" w15:restartNumberingAfterBreak="0">
+  <w:abstractNum w:abstractNumId="15" w15:restartNumberingAfterBreak="0">
     <w:nsid w:val="3E1C7DE0"/>
     <w:multiLevelType w:val="hybridMultilevel"/>
     <w:tmpl w:val="62142FCA"/>
@@ -15125,7 +16819,7 @@
       </w:pPr>
     </w:lvl>
   </w:abstractNum>
-  <w:abstractNum w:abstractNumId="14" w15:restartNumberingAfterBreak="0">
+  <w:abstractNum w:abstractNumId="16" w15:restartNumberingAfterBreak="0">
     <w:nsid w:val="418F4D7B"/>
     <w:multiLevelType w:val="hybridMultilevel"/>
     <w:tmpl w:val="716E2C58"/>
@@ -15211,7 +16905,7 @@
       </w:pPr>
     </w:lvl>
   </w:abstractNum>
-  <w:abstractNum w:abstractNumId="15" w15:restartNumberingAfterBreak="0">
+  <w:abstractNum w:abstractNumId="17" w15:restartNumberingAfterBreak="0">
     <w:nsid w:val="470130A5"/>
     <w:multiLevelType w:val="hybridMultilevel"/>
     <w:tmpl w:val="C7D4C202"/>
@@ -15297,7 +16991,7 @@
       </w:pPr>
     </w:lvl>
   </w:abstractNum>
-  <w:abstractNum w:abstractNumId="16" w15:restartNumberingAfterBreak="0">
+  <w:abstractNum w:abstractNumId="18" w15:restartNumberingAfterBreak="0">
     <w:nsid w:val="4CAC2FAF"/>
     <w:multiLevelType w:val="hybridMultilevel"/>
     <w:tmpl w:val="6DD28C80"/>
@@ -15386,7 +17080,7 @@
       </w:pPr>
     </w:lvl>
   </w:abstractNum>
-  <w:abstractNum w:abstractNumId="17" w15:restartNumberingAfterBreak="0">
+  <w:abstractNum w:abstractNumId="19" w15:restartNumberingAfterBreak="0">
     <w:nsid w:val="51880DF1"/>
     <w:multiLevelType w:val="hybridMultilevel"/>
     <w:tmpl w:val="6636AB36"/>
@@ -15475,7 +17169,7 @@
       </w:pPr>
     </w:lvl>
   </w:abstractNum>
-  <w:abstractNum w:abstractNumId="18" w15:restartNumberingAfterBreak="0">
+  <w:abstractNum w:abstractNumId="20" w15:restartNumberingAfterBreak="0">
     <w:nsid w:val="519F7935"/>
     <w:multiLevelType w:val="hybridMultilevel"/>
     <w:tmpl w:val="9F84F506"/>
@@ -15564,7 +17258,7 @@
       </w:pPr>
     </w:lvl>
   </w:abstractNum>
-  <w:abstractNum w:abstractNumId="19" w15:restartNumberingAfterBreak="0">
+  <w:abstractNum w:abstractNumId="21" w15:restartNumberingAfterBreak="0">
     <w:nsid w:val="54D83648"/>
     <w:multiLevelType w:val="hybridMultilevel"/>
     <w:tmpl w:val="8BD84EC2"/>
@@ -15653,7 +17347,7 @@
       </w:pPr>
     </w:lvl>
   </w:abstractNum>
-  <w:abstractNum w:abstractNumId="20" w15:restartNumberingAfterBreak="0">
+  <w:abstractNum w:abstractNumId="22" w15:restartNumberingAfterBreak="0">
     <w:nsid w:val="56B77378"/>
     <w:multiLevelType w:val="hybridMultilevel"/>
     <w:tmpl w:val="24821568"/>
@@ -15742,7 +17436,7 @@
       </w:pPr>
     </w:lvl>
   </w:abstractNum>
-  <w:abstractNum w:abstractNumId="21" w15:restartNumberingAfterBreak="0">
+  <w:abstractNum w:abstractNumId="23" w15:restartNumberingAfterBreak="0">
     <w:nsid w:val="59A965E6"/>
     <w:multiLevelType w:val="hybridMultilevel"/>
     <w:tmpl w:val="6CCE90E2"/>
@@ -15831,7 +17525,7 @@
       </w:pPr>
     </w:lvl>
   </w:abstractNum>
-  <w:abstractNum w:abstractNumId="22" w15:restartNumberingAfterBreak="0">
+  <w:abstractNum w:abstractNumId="24" w15:restartNumberingAfterBreak="0">
     <w:nsid w:val="5D747A80"/>
     <w:multiLevelType w:val="hybridMultilevel"/>
     <w:tmpl w:val="A0B25404"/>
@@ -15917,7 +17611,7 @@
       </w:pPr>
     </w:lvl>
   </w:abstractNum>
-  <w:abstractNum w:abstractNumId="23" w15:restartNumberingAfterBreak="0">
+  <w:abstractNum w:abstractNumId="25" w15:restartNumberingAfterBreak="0">
     <w:nsid w:val="61750D1E"/>
     <w:multiLevelType w:val="hybridMultilevel"/>
     <w:tmpl w:val="A7D40C22"/>
@@ -16006,7 +17700,7 @@
       </w:pPr>
     </w:lvl>
   </w:abstractNum>
-  <w:abstractNum w:abstractNumId="24" w15:restartNumberingAfterBreak="0">
+  <w:abstractNum w:abstractNumId="26" w15:restartNumberingAfterBreak="0">
     <w:nsid w:val="6B1C5481"/>
     <w:multiLevelType w:val="hybridMultilevel"/>
     <w:tmpl w:val="3BB8726C"/>
@@ -16092,10 +17786,10 @@
       </w:pPr>
     </w:lvl>
   </w:abstractNum>
-  <w:abstractNum w:abstractNumId="25" w15:restartNumberingAfterBreak="0">
+  <w:abstractNum w:abstractNumId="27" w15:restartNumberingAfterBreak="0">
     <w:nsid w:val="73444C27"/>
     <w:multiLevelType w:val="hybridMultilevel"/>
-    <w:tmpl w:val="83F6FB54"/>
+    <w:tmpl w:val="AAE24620"/>
     <w:lvl w:ilvl="0" w:tplc="40090001">
       <w:start w:val="1"/>
       <w:numFmt w:val="bullet"/>
@@ -16205,7 +17899,7 @@
       </w:rPr>
     </w:lvl>
   </w:abstractNum>
-  <w:abstractNum w:abstractNumId="26" w15:restartNumberingAfterBreak="0">
+  <w:abstractNum w:abstractNumId="28" w15:restartNumberingAfterBreak="0">
     <w:nsid w:val="74524A8A"/>
     <w:multiLevelType w:val="hybridMultilevel"/>
     <w:tmpl w:val="D4C415EE"/>
@@ -16294,7 +17988,7 @@
       </w:pPr>
     </w:lvl>
   </w:abstractNum>
-  <w:abstractNum w:abstractNumId="27" w15:restartNumberingAfterBreak="0">
+  <w:abstractNum w:abstractNumId="29" w15:restartNumberingAfterBreak="0">
     <w:nsid w:val="7A060338"/>
     <w:multiLevelType w:val="hybridMultilevel"/>
     <w:tmpl w:val="9716A87E"/>
@@ -16383,7 +18077,7 @@
       </w:pPr>
     </w:lvl>
   </w:abstractNum>
-  <w:abstractNum w:abstractNumId="28" w15:restartNumberingAfterBreak="0">
+  <w:abstractNum w:abstractNumId="30" w15:restartNumberingAfterBreak="0">
     <w:nsid w:val="7A11395F"/>
     <w:multiLevelType w:val="hybridMultilevel"/>
     <w:tmpl w:val="7C00B0F4"/>
@@ -16469,7 +18163,7 @@
       </w:pPr>
     </w:lvl>
   </w:abstractNum>
-  <w:abstractNum w:abstractNumId="29" w15:restartNumberingAfterBreak="0">
+  <w:abstractNum w:abstractNumId="31" w15:restartNumberingAfterBreak="0">
     <w:nsid w:val="7A5975EE"/>
     <w:multiLevelType w:val="hybridMultilevel"/>
     <w:tmpl w:val="063EFBDC"/>
@@ -16582,7 +18276,7 @@
       </w:rPr>
     </w:lvl>
   </w:abstractNum>
-  <w:abstractNum w:abstractNumId="30" w15:restartNumberingAfterBreak="0">
+  <w:abstractNum w:abstractNumId="32" w15:restartNumberingAfterBreak="0">
     <w:nsid w:val="7D394DF7"/>
     <w:multiLevelType w:val="hybridMultilevel"/>
     <w:tmpl w:val="8C144C02"/>
@@ -16669,85 +18363,85 @@
     </w:lvl>
   </w:abstractNum>
   <w:num w:numId="1" w16cid:durableId="442724602">
-    <w:abstractNumId w:val="24"/>
+    <w:abstractNumId w:val="26"/>
   </w:num>
   <w:num w:numId="2" w16cid:durableId="176427289">
-    <w:abstractNumId w:val="10"/>
+    <w:abstractNumId w:val="11"/>
   </w:num>
   <w:num w:numId="3" w16cid:durableId="1537507085">
-    <w:abstractNumId w:val="18"/>
+    <w:abstractNumId w:val="20"/>
   </w:num>
   <w:num w:numId="4" w16cid:durableId="1872955595">
     <w:abstractNumId w:val="0"/>
   </w:num>
   <w:num w:numId="5" w16cid:durableId="2088725804">
-    <w:abstractNumId w:val="20"/>
+    <w:abstractNumId w:val="22"/>
   </w:num>
   <w:num w:numId="6" w16cid:durableId="1736392346">
-    <w:abstractNumId w:val="9"/>
+    <w:abstractNumId w:val="10"/>
   </w:num>
   <w:num w:numId="7" w16cid:durableId="1224483905">
-    <w:abstractNumId w:val="27"/>
+    <w:abstractNumId w:val="29"/>
   </w:num>
   <w:num w:numId="8" w16cid:durableId="868877989">
-    <w:abstractNumId w:val="16"/>
+    <w:abstractNumId w:val="18"/>
   </w:num>
   <w:num w:numId="9" w16cid:durableId="1906984896">
-    <w:abstractNumId w:val="6"/>
+    <w:abstractNumId w:val="7"/>
   </w:num>
   <w:num w:numId="10" w16cid:durableId="1673678326">
-    <w:abstractNumId w:val="17"/>
+    <w:abstractNumId w:val="19"/>
   </w:num>
   <w:num w:numId="11" w16cid:durableId="980698269">
-    <w:abstractNumId w:val="23"/>
+    <w:abstractNumId w:val="25"/>
   </w:num>
   <w:num w:numId="12" w16cid:durableId="294913061">
-    <w:abstractNumId w:val="14"/>
+    <w:abstractNumId w:val="16"/>
   </w:num>
   <w:num w:numId="13" w16cid:durableId="1339192691">
     <w:abstractNumId w:val="1"/>
   </w:num>
   <w:num w:numId="14" w16cid:durableId="1476336011">
-    <w:abstractNumId w:val="13"/>
+    <w:abstractNumId w:val="15"/>
   </w:num>
   <w:num w:numId="15" w16cid:durableId="87193634">
-    <w:abstractNumId w:val="19"/>
+    <w:abstractNumId w:val="21"/>
   </w:num>
   <w:num w:numId="16" w16cid:durableId="1875652105">
-    <w:abstractNumId w:val="21"/>
+    <w:abstractNumId w:val="23"/>
   </w:num>
   <w:num w:numId="17" w16cid:durableId="306130776">
-    <w:abstractNumId w:val="30"/>
+    <w:abstractNumId w:val="32"/>
   </w:num>
   <w:num w:numId="18" w16cid:durableId="444036405">
-    <w:abstractNumId w:val="15"/>
+    <w:abstractNumId w:val="17"/>
   </w:num>
   <w:num w:numId="19" w16cid:durableId="2120491661">
     <w:abstractNumId w:val="3"/>
   </w:num>
   <w:num w:numId="20" w16cid:durableId="73163024">
-    <w:abstractNumId w:val="25"/>
+    <w:abstractNumId w:val="27"/>
   </w:num>
   <w:num w:numId="21" w16cid:durableId="1322077802">
-    <w:abstractNumId w:val="29"/>
+    <w:abstractNumId w:val="31"/>
   </w:num>
   <w:num w:numId="22" w16cid:durableId="1821574944">
+    <w:abstractNumId w:val="30"/>
+  </w:num>
+  <w:num w:numId="23" w16cid:durableId="513955368">
     <w:abstractNumId w:val="28"/>
   </w:num>
-  <w:num w:numId="23" w16cid:durableId="513955368">
-    <w:abstractNumId w:val="26"/>
-  </w:num>
   <w:num w:numId="24" w16cid:durableId="2113360637">
-    <w:abstractNumId w:val="7"/>
+    <w:abstractNumId w:val="8"/>
   </w:num>
   <w:num w:numId="25" w16cid:durableId="1824007161">
-    <w:abstractNumId w:val="12"/>
+    <w:abstractNumId w:val="14"/>
   </w:num>
   <w:num w:numId="26" w16cid:durableId="1890721986">
-    <w:abstractNumId w:val="22"/>
+    <w:abstractNumId w:val="24"/>
   </w:num>
   <w:num w:numId="27" w16cid:durableId="1334601328">
-    <w:abstractNumId w:val="11"/>
+    <w:abstractNumId w:val="12"/>
   </w:num>
   <w:num w:numId="28" w16cid:durableId="132330175">
     <w:abstractNumId w:val="4"/>
@@ -16756,9 +18450,15 @@
     <w:abstractNumId w:val="2"/>
   </w:num>
   <w:num w:numId="30" w16cid:durableId="1190487878">
-    <w:abstractNumId w:val="8"/>
+    <w:abstractNumId w:val="9"/>
   </w:num>
   <w:num w:numId="31" w16cid:durableId="1244990340">
+    <w:abstractNumId w:val="6"/>
+  </w:num>
+  <w:num w:numId="32" w16cid:durableId="1863010015">
+    <w:abstractNumId w:val="13"/>
+  </w:num>
+  <w:num w:numId="33" w16cid:durableId="576670569">
     <w:abstractNumId w:val="5"/>
   </w:num>
 </w:numbering>

</xml_diff>